<commit_message>
cre alts via W7 save as docx
</commit_message>
<xml_diff>
--- a/cre.docx
+++ b/cre.docx
@@ -1,62 +1,53 @@
 
 <file path=word/document.xml><?xml version="1.0" encoding="utf-8"?>
-<w:document xmlns:wpc="http://schemas.microsoft.com/office/word/2010/wordprocessingCanvas" xmlns:mo="http://schemas.microsoft.com/office/mac/office/2008/main" xmlns:mc="http://schemas.openxmlformats.org/markup-compatibility/2006" xmlns:mv="urn:schemas-microsoft-com:mac:vml" xmlns:o="urn:schemas-microsoft-com:office:office" xmlns:r="http://schemas.openxmlformats.org/officeDocument/2006/relationships" xmlns:m="http://schemas.openxmlformats.org/officeDocument/2006/math" xmlns:v="urn:schemas-microsoft-com:vml" xmlns:wp14="http://schemas.microsoft.com/office/word/2010/wordprocessingDrawing" xmlns:wp="http://schemas.openxmlformats.org/drawingml/2006/wordprocessingDrawing" xmlns:w10="urn:schemas-microsoft-com:office:word" xmlns:w="http://schemas.openxmlformats.org/wordprocessingml/2006/main" xmlns:w14="http://schemas.microsoft.com/office/word/2010/wordml" xmlns:wpg="http://schemas.microsoft.com/office/word/2010/wordprocessingGroup" xmlns:wpi="http://schemas.microsoft.com/office/word/2010/wordprocessingInk" xmlns:wne="http://schemas.microsoft.com/office/word/2006/wordml" xmlns:wps="http://schemas.microsoft.com/office/word/2010/wordprocessingShape" mc:Ignorable="w14 wp14">
+<w:document xmlns:wpc="http://schemas.microsoft.com/office/word/2010/wordprocessingCanvas" xmlns:mc="http://schemas.openxmlformats.org/markup-compatibility/2006" xmlns:o="urn:schemas-microsoft-com:office:office" xmlns:r="http://schemas.openxmlformats.org/officeDocument/2006/relationships" xmlns:m="http://schemas.openxmlformats.org/officeDocument/2006/math" xmlns:v="urn:schemas-microsoft-com:vml" xmlns:wp14="http://schemas.microsoft.com/office/word/2010/wordprocessingDrawing" xmlns:wp="http://schemas.openxmlformats.org/drawingml/2006/wordprocessingDrawing" xmlns:w10="urn:schemas-microsoft-com:office:word" xmlns:w="http://schemas.openxmlformats.org/wordprocessingml/2006/main" xmlns:w14="http://schemas.microsoft.com/office/word/2010/wordml" xmlns:wpg="http://schemas.microsoft.com/office/word/2010/wordprocessingGroup" xmlns:wpi="http://schemas.microsoft.com/office/word/2010/wordprocessingInk" xmlns:wne="http://schemas.microsoft.com/office/word/2006/wordml" xmlns:wps="http://schemas.microsoft.com/office/word/2010/wordprocessingShape" mc:Ignorable="w14 wp14">
   <w:body>
-    <w:bookmarkStart w:id="0" w:name="_GoBack"/>
-    <w:bookmarkEnd w:id="0"/>
-    <w:p>
-      <w:pPr>
-        <w:divId w:val="1347714714"/>
-        <w:rPr>
-          <w:rFonts w:eastAsia="Times New Roman" w:cs="Times New Roman"/>
-        </w:rPr>
-      </w:pPr>
-      <w:r>
-        <w:rPr>
-          <w:rFonts w:eastAsia="Times New Roman" w:cs="Times New Roman"/>
+    <w:p>
+      <w:pPr>
+        <w:divId w:val="1052465083"/>
+        <w:rPr>
+          <w:rFonts w:eastAsia="Times New Roman"/>
+        </w:rPr>
+      </w:pPr>
+      <w:r>
+        <w:rPr>
+          <w:rFonts w:eastAsia="Times New Roman"/>
         </w:rPr>
         <w:fldChar w:fldCharType="begin"/>
       </w:r>
       <w:r>
         <w:rPr>
-          <w:rFonts w:eastAsia="Times New Roman" w:cs="Times New Roman"/>
-        </w:rPr>
-        <w:instrText xml:space="preserve"> </w:instrText>
-      </w:r>
-      <w:r>
-        <w:rPr>
-          <w:rFonts w:eastAsia="Times New Roman" w:cs="Times New Roman"/>
-        </w:rPr>
-        <w:instrText>HYPERLINK "/index.html" \l "home"</w:instrText>
-      </w:r>
-      <w:r>
-        <w:rPr>
-          <w:rFonts w:eastAsia="Times New Roman" w:cs="Times New Roman"/>
-        </w:rPr>
-        <w:instrText xml:space="preserve"> </w:instrText>
-      </w:r>
-      <w:r>
-        <w:rPr>
-          <w:rFonts w:eastAsia="Times New Roman" w:cs="Times New Roman"/>
+          <w:rFonts w:eastAsia="Times New Roman"/>
+        </w:rPr>
+        <w:instrText>HYPERLINK "\\\\uom-file.unimelb.edu.au\\index.html" \l "home"</w:instrText>
+      </w:r>
+      <w:r>
+        <w:rPr>
+          <w:rFonts w:eastAsia="Times New Roman"/>
+        </w:rPr>
+      </w:r>
+      <w:r>
+        <w:rPr>
+          <w:rFonts w:eastAsia="Times New Roman"/>
         </w:rPr>
         <w:fldChar w:fldCharType="separate"/>
       </w:r>
       <w:r>
         <w:rPr>
           <w:rStyle w:val="Hyperlink"/>
-          <w:rFonts w:eastAsia="Times New Roman" w:cs="Times New Roman"/>
+          <w:rFonts w:eastAsia="Times New Roman"/>
         </w:rPr>
         <w:t>Research</w:t>
       </w:r>
       <w:r>
         <w:rPr>
-          <w:rFonts w:eastAsia="Times New Roman" w:cs="Times New Roman"/>
+          <w:rFonts w:eastAsia="Times New Roman"/>
         </w:rPr>
         <w:fldChar w:fldCharType="end"/>
       </w:r>
       <w:r>
         <w:rPr>
-          <w:rFonts w:eastAsia="Times New Roman" w:cs="Times New Roman"/>
+          <w:rFonts w:eastAsia="Times New Roman"/>
         </w:rPr>
         <w:t xml:space="preserve"> / </w:t>
       </w:r>
@@ -64,29 +55,38 @@
         <w:r>
           <w:rPr>
             <w:rStyle w:val="Hyperlink"/>
-            <w:rFonts w:eastAsia="Times New Roman" w:cs="Times New Roman"/>
+            <w:rFonts w:eastAsia="Times New Roman"/>
           </w:rPr>
           <w:t>Work with us</w:t>
         </w:r>
       </w:hyperlink>
       <w:r>
         <w:rPr>
-          <w:rFonts w:eastAsia="Times New Roman" w:cs="Times New Roman"/>
+          <w:rFonts w:eastAsia="Times New Roman"/>
         </w:rPr>
         <w:t xml:space="preserve"> / </w:t>
       </w:r>
       <w:hyperlink r:id="rId7" w:history="1">
+        <w:proofErr w:type="gramStart"/>
         <w:r>
           <w:rPr>
             <w:rStyle w:val="Hyperlink"/>
-            <w:rFonts w:eastAsia="Times New Roman" w:cs="Times New Roman"/>
+            <w:rFonts w:eastAsia="Times New Roman"/>
           </w:rPr>
-          <w:t>How we support your research</w:t>
+          <w:t>How</w:t>
+        </w:r>
+        <w:proofErr w:type="gramEnd"/>
+        <w:r>
+          <w:rPr>
+            <w:rStyle w:val="Hyperlink"/>
+            <w:rFonts w:eastAsia="Times New Roman"/>
+          </w:rPr>
+          <w:t xml:space="preserve"> we support your research</w:t>
         </w:r>
       </w:hyperlink>
       <w:r>
         <w:rPr>
-          <w:rFonts w:eastAsia="Times New Roman" w:cs="Times New Roman"/>
+          <w:rFonts w:eastAsia="Times New Roman"/>
         </w:rPr>
         <w:t xml:space="preserve"> / </w:t>
       </w:r>
@@ -94,14 +94,14 @@
         <w:r>
           <w:rPr>
             <w:rStyle w:val="Hyperlink"/>
-            <w:rFonts w:eastAsia="Times New Roman" w:cs="Times New Roman"/>
+            <w:rFonts w:eastAsia="Times New Roman"/>
           </w:rPr>
           <w:t>NHMRC Funding</w:t>
         </w:r>
       </w:hyperlink>
       <w:r>
         <w:rPr>
-          <w:rFonts w:eastAsia="Times New Roman" w:cs="Times New Roman"/>
+          <w:rFonts w:eastAsia="Times New Roman"/>
         </w:rPr>
         <w:t xml:space="preserve"> </w:t>
       </w:r>
@@ -109,37 +109,37 @@
     <w:p>
       <w:pPr>
         <w:pStyle w:val="Heading1"/>
-        <w:divId w:val="428501740"/>
-        <w:rPr>
-          <w:rFonts w:eastAsia="Times New Roman" w:cs="Times New Roman"/>
-        </w:rPr>
-      </w:pPr>
-      <w:r>
-        <w:rPr>
-          <w:rFonts w:eastAsia="Times New Roman" w:cs="Times New Roman"/>
+        <w:divId w:val="128059463"/>
+        <w:rPr>
+          <w:rFonts w:eastAsia="Times New Roman"/>
+        </w:rPr>
+      </w:pPr>
+      <w:r>
+        <w:rPr>
+          <w:rFonts w:eastAsia="Times New Roman"/>
         </w:rPr>
         <w:t>Centres of Research Excellence 2016</w:t>
       </w:r>
     </w:p>
     <w:p>
       <w:pPr>
-        <w:divId w:val="355695835"/>
-        <w:rPr>
-          <w:rFonts w:eastAsia="Times New Roman" w:cs="Times New Roman"/>
+        <w:divId w:val="1074284269"/>
+        <w:rPr>
+          <w:rFonts w:eastAsia="Times New Roman"/>
         </w:rPr>
       </w:pPr>
       <w:hyperlink w:anchor="overview" w:history="1">
         <w:r>
           <w:rPr>
             <w:rStyle w:val="Hyperlink"/>
-            <w:rFonts w:eastAsia="Times New Roman" w:cs="Times New Roman"/>
+            <w:rFonts w:eastAsia="Times New Roman"/>
           </w:rPr>
           <w:t>Overview</w:t>
         </w:r>
       </w:hyperlink>
       <w:r>
         <w:rPr>
-          <w:rFonts w:eastAsia="Times New Roman" w:cs="Times New Roman"/>
+          <w:rFonts w:eastAsia="Times New Roman"/>
         </w:rPr>
         <w:t xml:space="preserve"> </w:t>
       </w:r>
@@ -147,14 +147,14 @@
         <w:r>
           <w:rPr>
             <w:rStyle w:val="Hyperlink"/>
-            <w:rFonts w:eastAsia="Times New Roman" w:cs="Times New Roman"/>
+            <w:rFonts w:eastAsia="Times New Roman"/>
           </w:rPr>
           <w:t>How to apply</w:t>
         </w:r>
       </w:hyperlink>
       <w:r>
         <w:rPr>
-          <w:rFonts w:eastAsia="Times New Roman" w:cs="Times New Roman"/>
+          <w:rFonts w:eastAsia="Times New Roman"/>
         </w:rPr>
         <w:t xml:space="preserve"> </w:t>
       </w:r>
@@ -162,14 +162,14 @@
         <w:r>
           <w:rPr>
             <w:rStyle w:val="Hyperlink"/>
-            <w:rFonts w:eastAsia="Times New Roman" w:cs="Times New Roman"/>
+            <w:rFonts w:eastAsia="Times New Roman"/>
           </w:rPr>
           <w:t>Support documents</w:t>
         </w:r>
       </w:hyperlink>
       <w:r>
         <w:rPr>
-          <w:rFonts w:eastAsia="Times New Roman" w:cs="Times New Roman"/>
+          <w:rFonts w:eastAsia="Times New Roman"/>
         </w:rPr>
         <w:t xml:space="preserve"> </w:t>
       </w:r>
@@ -177,14 +177,14 @@
         <w:r>
           <w:rPr>
             <w:rStyle w:val="Hyperlink"/>
-            <w:rFonts w:eastAsia="Times New Roman" w:cs="Times New Roman"/>
+            <w:rFonts w:eastAsia="Times New Roman"/>
           </w:rPr>
           <w:t>Contacts</w:t>
         </w:r>
       </w:hyperlink>
       <w:r>
         <w:rPr>
-          <w:rFonts w:eastAsia="Times New Roman" w:cs="Times New Roman"/>
+          <w:rFonts w:eastAsia="Times New Roman"/>
         </w:rPr>
         <w:t xml:space="preserve"> </w:t>
       </w:r>
@@ -192,14 +192,14 @@
         <w:r>
           <w:rPr>
             <w:rStyle w:val="Hyperlink"/>
-            <w:rFonts w:eastAsia="Times New Roman" w:cs="Times New Roman"/>
+            <w:rFonts w:eastAsia="Times New Roman"/>
           </w:rPr>
           <w:t>Manage your grant</w:t>
         </w:r>
       </w:hyperlink>
       <w:r>
         <w:rPr>
-          <w:rFonts w:eastAsia="Times New Roman" w:cs="Times New Roman"/>
+          <w:rFonts w:eastAsia="Times New Roman"/>
         </w:rPr>
         <w:t xml:space="preserve"> </w:t>
       </w:r>
@@ -207,50 +207,44 @@
     <w:p>
       <w:pPr>
         <w:pStyle w:val="Heading2"/>
-        <w:divId w:val="2094357747"/>
-        <w:rPr>
-          <w:rFonts w:eastAsia="Times New Roman" w:cs="Times New Roman"/>
-        </w:rPr>
-      </w:pPr>
-      <w:r>
-        <w:rPr>
-          <w:rFonts w:eastAsia="Times New Roman" w:cs="Times New Roman"/>
+        <w:divId w:val="409545135"/>
+        <w:rPr>
+          <w:rFonts w:eastAsia="Times New Roman"/>
+        </w:rPr>
+      </w:pPr>
+      <w:r>
+        <w:rPr>
+          <w:rFonts w:eastAsia="Times New Roman"/>
         </w:rPr>
         <w:t>Critical dates</w:t>
       </w:r>
     </w:p>
     <w:p>
       <w:pPr>
-        <w:divId w:val="2094357747"/>
-        <w:rPr>
-          <w:rFonts w:eastAsia="Times New Roman" w:cs="Times New Roman"/>
-        </w:rPr>
-      </w:pPr>
-      <w:r>
-        <w:rPr>
-          <w:rFonts w:eastAsia="Times New Roman" w:cs="Times New Roman"/>
+        <w:divId w:val="409545135"/>
+        <w:rPr>
+          <w:rFonts w:eastAsia="Times New Roman"/>
+        </w:rPr>
+      </w:pPr>
+      <w:r>
+        <w:rPr>
+          <w:rFonts w:eastAsia="Times New Roman"/>
         </w:rPr>
         <w:t xml:space="preserve">Thursday </w:t>
       </w:r>
       <w:r>
         <w:rPr>
           <w:rStyle w:val="Strong"/>
-          <w:rFonts w:eastAsia="Times New Roman" w:cs="Times New Roman"/>
-        </w:rPr>
-        <w:t>27 August 2015</w:t>
-      </w:r>
-      <w:r>
-        <w:rPr>
-          <w:rFonts w:eastAsia="Times New Roman" w:cs="Times New Roman"/>
-        </w:rPr>
-        <w:t xml:space="preserve"> </w:t>
+          <w:rFonts w:eastAsia="Times New Roman"/>
+        </w:rPr>
+        <w:t xml:space="preserve">27 August </w:t>
       </w:r>
     </w:p>
     <w:p>
       <w:pPr>
         <w:pStyle w:val="NormalWeb"/>
         <w:ind w:left="720"/>
-        <w:divId w:val="2094357747"/>
+        <w:divId w:val="409545135"/>
       </w:pPr>
       <w:r>
         <w:rPr>
@@ -264,27 +258,27 @@
     </w:p>
     <w:p>
       <w:pPr>
-        <w:divId w:val="2094357747"/>
-        <w:rPr>
-          <w:rFonts w:eastAsia="Times New Roman" w:cs="Times New Roman"/>
-        </w:rPr>
-      </w:pPr>
-      <w:r>
-        <w:rPr>
-          <w:rFonts w:eastAsia="Times New Roman" w:cs="Times New Roman"/>
+        <w:divId w:val="409545135"/>
+        <w:rPr>
+          <w:rFonts w:eastAsia="Times New Roman"/>
+        </w:rPr>
+      </w:pPr>
+      <w:r>
+        <w:rPr>
+          <w:rFonts w:eastAsia="Times New Roman"/>
         </w:rPr>
         <w:t xml:space="preserve">Wednesday </w:t>
       </w:r>
       <w:r>
         <w:rPr>
           <w:rStyle w:val="Strong"/>
-          <w:rFonts w:eastAsia="Times New Roman" w:cs="Times New Roman"/>
+          <w:rFonts w:eastAsia="Times New Roman"/>
         </w:rPr>
         <w:t>23 September 2015</w:t>
       </w:r>
       <w:r>
         <w:rPr>
-          <w:rFonts w:eastAsia="Times New Roman" w:cs="Times New Roman"/>
+          <w:rFonts w:eastAsia="Times New Roman"/>
         </w:rPr>
         <w:t xml:space="preserve"> </w:t>
       </w:r>
@@ -293,7 +287,7 @@
       <w:pPr>
         <w:pStyle w:val="NormalWeb"/>
         <w:ind w:left="720"/>
-        <w:divId w:val="2094357747"/>
+        <w:divId w:val="409545135"/>
       </w:pPr>
       <w:r>
         <w:rPr>
@@ -307,27 +301,27 @@
     </w:p>
     <w:p>
       <w:pPr>
-        <w:divId w:val="2094357747"/>
-        <w:rPr>
-          <w:rFonts w:eastAsia="Times New Roman" w:cs="Times New Roman"/>
-        </w:rPr>
-      </w:pPr>
-      <w:r>
-        <w:rPr>
-          <w:rFonts w:eastAsia="Times New Roman" w:cs="Times New Roman"/>
+        <w:divId w:val="409545135"/>
+        <w:rPr>
+          <w:rFonts w:eastAsia="Times New Roman"/>
+        </w:rPr>
+      </w:pPr>
+      <w:r>
+        <w:rPr>
+          <w:rFonts w:eastAsia="Times New Roman"/>
         </w:rPr>
         <w:t xml:space="preserve">Wednesday </w:t>
       </w:r>
       <w:r>
         <w:rPr>
           <w:rStyle w:val="Strong"/>
-          <w:rFonts w:eastAsia="Times New Roman" w:cs="Times New Roman"/>
+          <w:rFonts w:eastAsia="Times New Roman"/>
         </w:rPr>
         <w:t>18 November 2015</w:t>
       </w:r>
       <w:r>
         <w:rPr>
-          <w:rFonts w:eastAsia="Times New Roman" w:cs="Times New Roman"/>
+          <w:rFonts w:eastAsia="Times New Roman"/>
         </w:rPr>
         <w:t xml:space="preserve"> </w:t>
       </w:r>
@@ -336,7 +330,7 @@
       <w:pPr>
         <w:pStyle w:val="NormalWeb"/>
         <w:ind w:left="720"/>
-        <w:divId w:val="2094357747"/>
+        <w:divId w:val="409545135"/>
       </w:pPr>
       <w:r>
         <w:rPr>
@@ -350,27 +344,27 @@
     </w:p>
     <w:p>
       <w:pPr>
-        <w:divId w:val="2094357747"/>
-        <w:rPr>
-          <w:rFonts w:eastAsia="Times New Roman" w:cs="Times New Roman"/>
-        </w:rPr>
-      </w:pPr>
-      <w:r>
-        <w:rPr>
-          <w:rFonts w:eastAsia="Times New Roman" w:cs="Times New Roman"/>
+        <w:divId w:val="409545135"/>
+        <w:rPr>
+          <w:rFonts w:eastAsia="Times New Roman"/>
+        </w:rPr>
+      </w:pPr>
+      <w:r>
+        <w:rPr>
+          <w:rFonts w:eastAsia="Times New Roman"/>
         </w:rPr>
         <w:t xml:space="preserve">Wednesday </w:t>
       </w:r>
       <w:r>
         <w:rPr>
           <w:rStyle w:val="Strong"/>
-          <w:rFonts w:eastAsia="Times New Roman" w:cs="Times New Roman"/>
+          <w:rFonts w:eastAsia="Times New Roman"/>
         </w:rPr>
         <w:t>9 December 2015</w:t>
       </w:r>
       <w:r>
         <w:rPr>
-          <w:rFonts w:eastAsia="Times New Roman" w:cs="Times New Roman"/>
+          <w:rFonts w:eastAsia="Times New Roman"/>
         </w:rPr>
         <w:t xml:space="preserve"> </w:t>
       </w:r>
@@ -378,14 +372,14 @@
     <w:p>
       <w:pPr>
         <w:ind w:left="720"/>
-        <w:divId w:val="2094357747"/>
-        <w:rPr>
-          <w:rFonts w:eastAsia="Times New Roman" w:cs="Times New Roman"/>
-        </w:rPr>
-      </w:pPr>
-      <w:r>
-        <w:rPr>
-          <w:rFonts w:eastAsia="Times New Roman" w:cs="Times New Roman"/>
+        <w:divId w:val="409545135"/>
+        <w:rPr>
+          <w:rFonts w:eastAsia="Times New Roman"/>
+        </w:rPr>
+      </w:pPr>
+      <w:r>
+        <w:rPr>
+          <w:rFonts w:eastAsia="Times New Roman"/>
         </w:rPr>
         <w:t xml:space="preserve">5:00pm </w:t>
       </w:r>
@@ -394,7 +388,7 @@
       <w:pPr>
         <w:pStyle w:val="NormalWeb"/>
         <w:ind w:left="720"/>
-        <w:divId w:val="2094357747"/>
+        <w:divId w:val="409545135"/>
       </w:pPr>
       <w:r>
         <w:rPr>
@@ -414,27 +408,27 @@
     </w:p>
     <w:p>
       <w:pPr>
-        <w:divId w:val="2094357747"/>
-        <w:rPr>
-          <w:rFonts w:eastAsia="Times New Roman" w:cs="Times New Roman"/>
-        </w:rPr>
-      </w:pPr>
-      <w:r>
-        <w:rPr>
-          <w:rFonts w:eastAsia="Times New Roman" w:cs="Times New Roman"/>
+        <w:divId w:val="409545135"/>
+        <w:rPr>
+          <w:rFonts w:eastAsia="Times New Roman"/>
+        </w:rPr>
+      </w:pPr>
+      <w:r>
+        <w:rPr>
+          <w:rFonts w:eastAsia="Times New Roman"/>
         </w:rPr>
         <w:t xml:space="preserve">Wednesday </w:t>
       </w:r>
       <w:r>
         <w:rPr>
           <w:rStyle w:val="Strong"/>
-          <w:rFonts w:eastAsia="Times New Roman" w:cs="Times New Roman"/>
+          <w:rFonts w:eastAsia="Times New Roman"/>
         </w:rPr>
         <w:t>16 December 2015</w:t>
       </w:r>
       <w:r>
         <w:rPr>
-          <w:rFonts w:eastAsia="Times New Roman" w:cs="Times New Roman"/>
+          <w:rFonts w:eastAsia="Times New Roman"/>
         </w:rPr>
         <w:t xml:space="preserve"> </w:t>
       </w:r>
@@ -442,14 +436,14 @@
     <w:p>
       <w:pPr>
         <w:ind w:left="720"/>
-        <w:divId w:val="2094357747"/>
-        <w:rPr>
-          <w:rFonts w:eastAsia="Times New Roman" w:cs="Times New Roman"/>
-        </w:rPr>
-      </w:pPr>
-      <w:r>
-        <w:rPr>
-          <w:rFonts w:eastAsia="Times New Roman" w:cs="Times New Roman"/>
+        <w:divId w:val="409545135"/>
+        <w:rPr>
+          <w:rFonts w:eastAsia="Times New Roman"/>
+        </w:rPr>
+      </w:pPr>
+      <w:r>
+        <w:rPr>
+          <w:rFonts w:eastAsia="Times New Roman"/>
         </w:rPr>
         <w:t xml:space="preserve">5:00pm </w:t>
       </w:r>
@@ -458,7 +452,7 @@
       <w:pPr>
         <w:pStyle w:val="NormalWeb"/>
         <w:ind w:left="720"/>
-        <w:divId w:val="2094357747"/>
+        <w:divId w:val="409545135"/>
       </w:pPr>
       <w:r>
         <w:rPr>
@@ -472,27 +466,27 @@
     </w:p>
     <w:p>
       <w:pPr>
-        <w:divId w:val="2094357747"/>
-        <w:rPr>
-          <w:rFonts w:eastAsia="Times New Roman" w:cs="Times New Roman"/>
-        </w:rPr>
-      </w:pPr>
-      <w:r>
-        <w:rPr>
-          <w:rFonts w:eastAsia="Times New Roman" w:cs="Times New Roman"/>
+        <w:divId w:val="409545135"/>
+        <w:rPr>
+          <w:rFonts w:eastAsia="Times New Roman"/>
+        </w:rPr>
+      </w:pPr>
+      <w:r>
+        <w:rPr>
+          <w:rFonts w:eastAsia="Times New Roman"/>
         </w:rPr>
         <w:t xml:space="preserve">Wednesday </w:t>
       </w:r>
       <w:r>
         <w:rPr>
           <w:rStyle w:val="Strong"/>
-          <w:rFonts w:eastAsia="Times New Roman" w:cs="Times New Roman"/>
+          <w:rFonts w:eastAsia="Times New Roman"/>
         </w:rPr>
         <w:t>6 January 2016</w:t>
       </w:r>
       <w:r>
         <w:rPr>
-          <w:rFonts w:eastAsia="Times New Roman" w:cs="Times New Roman"/>
+          <w:rFonts w:eastAsia="Times New Roman"/>
         </w:rPr>
         <w:t xml:space="preserve"> </w:t>
       </w:r>
@@ -500,14 +494,14 @@
     <w:p>
       <w:pPr>
         <w:ind w:left="720"/>
-        <w:divId w:val="2094357747"/>
-        <w:rPr>
-          <w:rFonts w:eastAsia="Times New Roman" w:cs="Times New Roman"/>
-        </w:rPr>
-      </w:pPr>
-      <w:r>
-        <w:rPr>
-          <w:rFonts w:eastAsia="Times New Roman" w:cs="Times New Roman"/>
+        <w:divId w:val="409545135"/>
+        <w:rPr>
+          <w:rFonts w:eastAsia="Times New Roman"/>
+        </w:rPr>
+      </w:pPr>
+      <w:r>
+        <w:rPr>
+          <w:rFonts w:eastAsia="Times New Roman"/>
         </w:rPr>
         <w:t xml:space="preserve">5:00pm </w:t>
       </w:r>
@@ -516,7 +510,7 @@
       <w:pPr>
         <w:pStyle w:val="NormalWeb"/>
         <w:ind w:left="720"/>
-        <w:divId w:val="2094357747"/>
+        <w:divId w:val="409545135"/>
       </w:pPr>
       <w:r>
         <w:rPr>
@@ -531,14 +525,14 @@
     <w:p>
       <w:pPr>
         <w:pStyle w:val="Heading2"/>
-        <w:divId w:val="23484549"/>
-        <w:rPr>
-          <w:rFonts w:eastAsia="Times New Roman" w:cs="Times New Roman"/>
-        </w:rPr>
-      </w:pPr>
-      <w:r>
-        <w:rPr>
-          <w:rFonts w:eastAsia="Times New Roman" w:cs="Times New Roman"/>
+        <w:divId w:val="1525903841"/>
+        <w:rPr>
+          <w:rFonts w:eastAsia="Times New Roman"/>
+        </w:rPr>
+      </w:pPr>
+      <w:r>
+        <w:rPr>
+          <w:rFonts w:eastAsia="Times New Roman"/>
         </w:rPr>
         <w:t>Overview</w:t>
       </w:r>
@@ -546,7 +540,7 @@
     <w:p>
       <w:pPr>
         <w:pStyle w:val="NormalWeb"/>
-        <w:divId w:val="23484549"/>
+        <w:divId w:val="1525903841"/>
       </w:pPr>
       <w:r>
         <w:t>The purpose of the NHMRC Centres of Research Excellence (CRE) scheme is to support research th</w:t>
@@ -558,7 +552,7 @@
     <w:p>
       <w:pPr>
         <w:pStyle w:val="NormalWeb"/>
-        <w:divId w:val="23484549"/>
+        <w:divId w:val="1525903841"/>
       </w:pPr>
       <w:r>
         <w:t>A</w:t>
@@ -574,14 +568,14 @@
           <w:numId w:val="1"/>
         </w:numPr>
         <w:spacing w:before="100" w:beforeAutospacing="1" w:after="100" w:afterAutospacing="1"/>
-        <w:divId w:val="23484549"/>
-        <w:rPr>
-          <w:rFonts w:eastAsia="Times New Roman" w:cs="Times New Roman"/>
-        </w:rPr>
-      </w:pPr>
-      <w:r>
-        <w:rPr>
-          <w:rFonts w:eastAsia="Times New Roman" w:cs="Times New Roman"/>
+        <w:divId w:val="1525903841"/>
+        <w:rPr>
+          <w:rFonts w:eastAsia="Times New Roman"/>
+        </w:rPr>
+      </w:pPr>
+      <w:r>
+        <w:rPr>
+          <w:rFonts w:eastAsia="Times New Roman"/>
         </w:rPr>
         <w:t xml:space="preserve">Support the conduct and development of innovative, high quality, collaborative research </w:t>
       </w:r>
@@ -593,20 +587,20 @@
           <w:numId w:val="1"/>
         </w:numPr>
         <w:spacing w:before="100" w:beforeAutospacing="1" w:after="100" w:afterAutospacing="1"/>
-        <w:divId w:val="23484549"/>
-        <w:rPr>
-          <w:rFonts w:eastAsia="Times New Roman" w:cs="Times New Roman"/>
-        </w:rPr>
-      </w:pPr>
-      <w:r>
-        <w:rPr>
-          <w:rFonts w:eastAsia="Times New Roman" w:cs="Times New Roman"/>
+        <w:divId w:val="1525903841"/>
+        <w:rPr>
+          <w:rFonts w:eastAsia="Times New Roman"/>
+        </w:rPr>
+      </w:pPr>
+      <w:r>
+        <w:rPr>
+          <w:rFonts w:eastAsia="Times New Roman"/>
         </w:rPr>
         <w:t>Promote effective translation of research into health policy and/o</w:t>
       </w:r>
       <w:r>
         <w:rPr>
-          <w:rFonts w:eastAsia="Times New Roman" w:cs="Times New Roman"/>
+          <w:rFonts w:eastAsia="Times New Roman"/>
         </w:rPr>
         <w:t>r practice;</w:t>
       </w:r>
@@ -618,14 +612,14 @@
           <w:numId w:val="1"/>
         </w:numPr>
         <w:spacing w:before="100" w:beforeAutospacing="1" w:after="100" w:afterAutospacing="1"/>
-        <w:divId w:val="23484549"/>
-        <w:rPr>
-          <w:rFonts w:eastAsia="Times New Roman" w:cs="Times New Roman"/>
-        </w:rPr>
-      </w:pPr>
-      <w:r>
-        <w:rPr>
-          <w:rFonts w:eastAsia="Times New Roman" w:cs="Times New Roman"/>
+        <w:divId w:val="1525903841"/>
+        <w:rPr>
+          <w:rFonts w:eastAsia="Times New Roman"/>
+        </w:rPr>
+      </w:pPr>
+      <w:r>
+        <w:rPr>
+          <w:rFonts w:eastAsia="Times New Roman"/>
         </w:rPr>
         <w:t>Foster and build capacity in the health and medical research workforce; and</w:t>
       </w:r>
@@ -637,14 +631,14 @@
           <w:numId w:val="1"/>
         </w:numPr>
         <w:spacing w:before="100" w:beforeAutospacing="1" w:after="100" w:afterAutospacing="1"/>
-        <w:divId w:val="23484549"/>
-        <w:rPr>
-          <w:rFonts w:eastAsia="Times New Roman" w:cs="Times New Roman"/>
-        </w:rPr>
-      </w:pPr>
-      <w:r>
-        <w:rPr>
-          <w:rFonts w:eastAsia="Times New Roman" w:cs="Times New Roman"/>
+        <w:divId w:val="1525903841"/>
+        <w:rPr>
+          <w:rFonts w:eastAsia="Times New Roman"/>
+        </w:rPr>
+      </w:pPr>
+      <w:r>
+        <w:rPr>
+          <w:rFonts w:eastAsia="Times New Roman"/>
         </w:rPr>
         <w:t xml:space="preserve">Provide opportunities to expand and improve collaborations between research teams. </w:t>
       </w:r>
@@ -652,10 +646,9 @@
     <w:p>
       <w:pPr>
         <w:pStyle w:val="NormalWeb"/>
-        <w:divId w:val="23484549"/>
-      </w:pPr>
-      <w:r>
-        <w:lastRenderedPageBreak/>
+        <w:divId w:val="1525903841"/>
+      </w:pPr>
+      <w:r>
         <w:t>The Centres of Research Excellence (CRE) scheme will provide support for teams of re</w:t>
       </w:r>
       <w:r>
@@ -668,7 +661,7 @@
     <w:p>
       <w:pPr>
         <w:pStyle w:val="NormalWeb"/>
-        <w:divId w:val="23484549"/>
+        <w:divId w:val="1525903841"/>
       </w:pPr>
       <w:r>
         <w:t>Funding will support five streams:</w:t>
@@ -681,14 +674,14 @@
           <w:numId w:val="2"/>
         </w:numPr>
         <w:spacing w:before="100" w:beforeAutospacing="1" w:after="100" w:afterAutospacing="1"/>
-        <w:divId w:val="23484549"/>
-        <w:rPr>
-          <w:rFonts w:eastAsia="Times New Roman" w:cs="Times New Roman"/>
-        </w:rPr>
-      </w:pPr>
-      <w:r>
-        <w:rPr>
-          <w:rFonts w:eastAsia="Times New Roman" w:cs="Times New Roman"/>
+        <w:divId w:val="1525903841"/>
+        <w:rPr>
+          <w:rFonts w:eastAsia="Times New Roman"/>
+        </w:rPr>
+      </w:pPr>
+      <w:r>
+        <w:rPr>
+          <w:rFonts w:eastAsia="Times New Roman"/>
         </w:rPr>
         <w:t>CRE in Clinical Research;</w:t>
       </w:r>
@@ -700,14 +693,14 @@
           <w:numId w:val="2"/>
         </w:numPr>
         <w:spacing w:before="100" w:beforeAutospacing="1" w:after="100" w:afterAutospacing="1"/>
-        <w:divId w:val="23484549"/>
-        <w:rPr>
-          <w:rFonts w:eastAsia="Times New Roman" w:cs="Times New Roman"/>
-        </w:rPr>
-      </w:pPr>
-      <w:r>
-        <w:rPr>
-          <w:rFonts w:eastAsia="Times New Roman" w:cs="Times New Roman"/>
+        <w:divId w:val="1525903841"/>
+        <w:rPr>
+          <w:rFonts w:eastAsia="Times New Roman"/>
+        </w:rPr>
+      </w:pPr>
+      <w:r>
+        <w:rPr>
+          <w:rFonts w:eastAsia="Times New Roman"/>
         </w:rPr>
         <w:t>CRE in Health Services Research;</w:t>
       </w:r>
@@ -719,14 +712,14 @@
           <w:numId w:val="2"/>
         </w:numPr>
         <w:spacing w:before="100" w:beforeAutospacing="1" w:after="100" w:afterAutospacing="1"/>
-        <w:divId w:val="23484549"/>
-        <w:rPr>
-          <w:rFonts w:eastAsia="Times New Roman" w:cs="Times New Roman"/>
-        </w:rPr>
-      </w:pPr>
-      <w:r>
-        <w:rPr>
-          <w:rFonts w:eastAsia="Times New Roman" w:cs="Times New Roman"/>
+        <w:divId w:val="1525903841"/>
+        <w:rPr>
+          <w:rFonts w:eastAsia="Times New Roman"/>
+        </w:rPr>
+      </w:pPr>
+      <w:r>
+        <w:rPr>
+          <w:rFonts w:eastAsia="Times New Roman"/>
         </w:rPr>
         <w:t>CRE in Population Health Research;</w:t>
       </w:r>
@@ -738,14 +731,14 @@
           <w:numId w:val="2"/>
         </w:numPr>
         <w:spacing w:before="100" w:beforeAutospacing="1" w:after="100" w:afterAutospacing="1"/>
-        <w:divId w:val="23484549"/>
-        <w:rPr>
-          <w:rFonts w:eastAsia="Times New Roman" w:cs="Times New Roman"/>
-        </w:rPr>
-      </w:pPr>
-      <w:r>
-        <w:rPr>
-          <w:rFonts w:eastAsia="Times New Roman" w:cs="Times New Roman"/>
+        <w:divId w:val="1525903841"/>
+        <w:rPr>
+          <w:rFonts w:eastAsia="Times New Roman"/>
+        </w:rPr>
+      </w:pPr>
+      <w:r>
+        <w:rPr>
+          <w:rFonts w:eastAsia="Times New Roman"/>
         </w:rPr>
         <w:t>CRE in Infectious Disease Emergency Response Research; and</w:t>
       </w:r>
@@ -757,26 +750,26 @@
           <w:numId w:val="2"/>
         </w:numPr>
         <w:spacing w:before="100" w:beforeAutospacing="1" w:after="100" w:afterAutospacing="1"/>
-        <w:divId w:val="23484549"/>
-        <w:rPr>
-          <w:rFonts w:eastAsia="Times New Roman" w:cs="Times New Roman"/>
-        </w:rPr>
-      </w:pPr>
-      <w:r>
-        <w:rPr>
-          <w:rFonts w:eastAsia="Times New Roman" w:cs="Times New Roman"/>
+        <w:divId w:val="1525903841"/>
+        <w:rPr>
+          <w:rFonts w:eastAsia="Times New Roman"/>
+        </w:rPr>
+      </w:pPr>
+      <w:r>
+        <w:rPr>
+          <w:rFonts w:eastAsia="Times New Roman"/>
         </w:rPr>
         <w:t>The intent of the CRE in Infectious Disease Emergency Response Research stream is to provide support for a single team of researchers to establish a national research capacity that responds to majo</w:t>
       </w:r>
       <w:r>
         <w:rPr>
-          <w:rFonts w:eastAsia="Times New Roman" w:cs="Times New Roman"/>
+          <w:rFonts w:eastAsia="Times New Roman"/>
         </w:rPr>
         <w:t>r infectious disease threats and embeds research within the health system. This team will develop evidence that can be implemented in future epidemics, decrease the burden on the health system and improve health outcomes. Research, training and capacity bu</w:t>
       </w:r>
       <w:r>
         <w:rPr>
-          <w:rFonts w:eastAsia="Times New Roman" w:cs="Times New Roman"/>
+          <w:rFonts w:eastAsia="Times New Roman"/>
         </w:rPr>
         <w:t xml:space="preserve">ilding will be focussed on research activities occurring before, during and after infectious disease emergencies. </w:t>
       </w:r>
@@ -788,14 +781,14 @@
           <w:numId w:val="2"/>
         </w:numPr>
         <w:spacing w:before="100" w:beforeAutospacing="1" w:after="100" w:afterAutospacing="1"/>
-        <w:divId w:val="23484549"/>
-        <w:rPr>
-          <w:rFonts w:eastAsia="Times New Roman" w:cs="Times New Roman"/>
-        </w:rPr>
-      </w:pPr>
-      <w:r>
-        <w:rPr>
-          <w:rFonts w:eastAsia="Times New Roman" w:cs="Times New Roman"/>
+        <w:divId w:val="1525903841"/>
+        <w:rPr>
+          <w:rFonts w:eastAsia="Times New Roman"/>
+        </w:rPr>
+      </w:pPr>
+      <w:r>
+        <w:rPr>
+          <w:rFonts w:eastAsia="Times New Roman"/>
         </w:rPr>
         <w:t>CRE in Indigenous Researcher Capacity Building.</w:t>
       </w:r>
@@ -807,26 +800,26 @@
           <w:numId w:val="2"/>
         </w:numPr>
         <w:spacing w:before="100" w:beforeAutospacing="1" w:after="100" w:afterAutospacing="1"/>
-        <w:divId w:val="23484549"/>
-        <w:rPr>
-          <w:rFonts w:eastAsia="Times New Roman" w:cs="Times New Roman"/>
-        </w:rPr>
-      </w:pPr>
-      <w:r>
-        <w:rPr>
-          <w:rFonts w:eastAsia="Times New Roman" w:cs="Times New Roman"/>
+        <w:divId w:val="1525903841"/>
+        <w:rPr>
+          <w:rFonts w:eastAsia="Times New Roman"/>
+        </w:rPr>
+      </w:pPr>
+      <w:r>
+        <w:rPr>
+          <w:rFonts w:eastAsia="Times New Roman"/>
         </w:rPr>
         <w:t>The intent of the CRE in Indigenous Researcher Capacity Building is to build capacity among A</w:t>
       </w:r>
       <w:r>
         <w:rPr>
-          <w:rFonts w:eastAsia="Times New Roman" w:cs="Times New Roman"/>
+          <w:rFonts w:eastAsia="Times New Roman"/>
         </w:rPr>
         <w:t>boriginal and Torres Strait Islander researchers, facilitate networks of Aboriginal and Torres Strait Islander leaders in health research and/or produce a leadership cohort able to provide training and development opportunities for Aboriginal and Torres St</w:t>
       </w:r>
       <w:r>
         <w:rPr>
-          <w:rFonts w:eastAsia="Times New Roman" w:cs="Times New Roman"/>
+          <w:rFonts w:eastAsia="Times New Roman"/>
         </w:rPr>
         <w:t xml:space="preserve">rait Islander research students and early-career researchers. </w:t>
       </w:r>
@@ -834,16 +827,30 @@
     <w:p>
       <w:pPr>
         <w:pStyle w:val="Heading2"/>
-        <w:divId w:val="1009028"/>
-        <w:rPr>
-          <w:rFonts w:eastAsia="Times New Roman" w:cs="Times New Roman"/>
-        </w:rPr>
-      </w:pPr>
-      <w:r>
-        <w:rPr>
-          <w:rFonts w:eastAsia="Times New Roman" w:cs="Times New Roman"/>
-        </w:rPr>
-        <w:t>Steps to be completed by Chief Investigator A (CIA):</w:t>
+        <w:divId w:val="1400786913"/>
+        <w:rPr>
+          <w:rFonts w:eastAsia="Times New Roman"/>
+        </w:rPr>
+      </w:pPr>
+      <w:r>
+        <w:rPr>
+          <w:rFonts w:eastAsia="Times New Roman"/>
+        </w:rPr>
+        <w:t xml:space="preserve">Steps to be completed by Chief Investigator </w:t>
+      </w:r>
+      <w:proofErr w:type="gramStart"/>
+      <w:r>
+        <w:rPr>
+          <w:rFonts w:eastAsia="Times New Roman"/>
+        </w:rPr>
+        <w:t>A</w:t>
+      </w:r>
+      <w:proofErr w:type="gramEnd"/>
+      <w:r>
+        <w:rPr>
+          <w:rFonts w:eastAsia="Times New Roman"/>
+        </w:rPr>
+        <w:t xml:space="preserve"> (CIA):</w:t>
       </w:r>
     </w:p>
     <w:p>
@@ -853,14 +860,14 @@
           <w:ilvl w:val="0"/>
           <w:numId w:val="3"/>
         </w:numPr>
-        <w:divId w:val="1009028"/>
-        <w:rPr>
-          <w:rFonts w:eastAsia="Times New Roman" w:cs="Times New Roman"/>
-        </w:rPr>
-      </w:pPr>
-      <w:r>
-        <w:rPr>
-          <w:rFonts w:eastAsia="Times New Roman" w:cs="Times New Roman"/>
+        <w:divId w:val="1400786913"/>
+        <w:rPr>
+          <w:rFonts w:eastAsia="Times New Roman"/>
+        </w:rPr>
+      </w:pPr>
+      <w:r>
+        <w:rPr>
+          <w:rFonts w:eastAsia="Times New Roman"/>
         </w:rPr>
         <w:t>Submit a Notice of Intent (NOI)</w:t>
       </w:r>
@@ -869,7 +876,7 @@
       <w:pPr>
         <w:pStyle w:val="NormalWeb"/>
         <w:ind w:left="720"/>
-        <w:divId w:val="1009028"/>
+        <w:divId w:val="1400786913"/>
       </w:pPr>
       <w:r>
         <w:t xml:space="preserve">The </w:t>
@@ -882,6 +889,8 @@
           <w:t>NOI</w:t>
         </w:r>
       </w:hyperlink>
+      <w:bookmarkStart w:id="0" w:name="_GoBack"/>
+      <w:bookmarkEnd w:id="0"/>
       <w:r>
         <w:t xml:space="preserve"> should be completed early to provide RIC with CIA con</w:t>
       </w:r>
@@ -893,7 +902,7 @@
       <w:pPr>
         <w:pStyle w:val="NormalWeb"/>
         <w:ind w:left="720"/>
-        <w:divId w:val="1009028"/>
+        <w:divId w:val="1400786913"/>
       </w:pPr>
       <w:r>
         <w:t>Upon submitting an NOI, Major Initiatives will arrange a meeting with you to discuss your proposal.</w:t>
@@ -906,14 +915,14 @@
           <w:ilvl w:val="0"/>
           <w:numId w:val="3"/>
         </w:numPr>
-        <w:divId w:val="1009028"/>
-        <w:rPr>
-          <w:rFonts w:eastAsia="Times New Roman" w:cs="Times New Roman"/>
-        </w:rPr>
-      </w:pPr>
-      <w:r>
-        <w:rPr>
-          <w:rFonts w:eastAsia="Times New Roman" w:cs="Times New Roman"/>
+        <w:divId w:val="1400786913"/>
+        <w:rPr>
+          <w:rFonts w:eastAsia="Times New Roman"/>
+        </w:rPr>
+      </w:pPr>
+      <w:r>
+        <w:rPr>
+          <w:rFonts w:eastAsia="Times New Roman"/>
         </w:rPr>
         <w:t>Notify your Faculty Research Support Office</w:t>
       </w:r>
@@ -922,7 +931,7 @@
       <w:pPr>
         <w:pStyle w:val="NormalWeb"/>
         <w:ind w:left="720"/>
-        <w:divId w:val="1009028"/>
+        <w:divId w:val="1400786913"/>
       </w:pPr>
       <w:r>
         <w:t>Notify your Faculty Research Support Office of your intention to submit.</w:t>
@@ -935,23 +944,29 @@
           <w:ilvl w:val="0"/>
           <w:numId w:val="3"/>
         </w:numPr>
-        <w:divId w:val="1009028"/>
-        <w:rPr>
-          <w:rFonts w:eastAsia="Times New Roman" w:cs="Times New Roman"/>
-        </w:rPr>
-      </w:pPr>
-      <w:r>
-        <w:rPr>
-          <w:rFonts w:eastAsia="Times New Roman" w:cs="Times New Roman"/>
-        </w:rPr>
-        <w:t>Review the funding documents</w:t>
+        <w:divId w:val="1400786913"/>
+        <w:rPr>
+          <w:rFonts w:eastAsia="Times New Roman"/>
+        </w:rPr>
+      </w:pPr>
+      <w:r>
+        <w:rPr>
+          <w:rFonts w:eastAsia="Times New Roman"/>
+        </w:rPr>
+        <w:t>Review the funding docume</w:t>
+      </w:r>
+      <w:r>
+        <w:rPr>
+          <w:rFonts w:eastAsia="Times New Roman"/>
+        </w:rPr>
+        <w:t>nts</w:t>
       </w:r>
     </w:p>
     <w:p>
       <w:pPr>
         <w:pStyle w:val="NormalWeb"/>
         <w:ind w:left="720"/>
-        <w:divId w:val="1009028"/>
+        <w:divId w:val="1400786913"/>
       </w:pPr>
       <w:r>
         <w:t>Consider the Funding Rules, Instructions to Applicants and other requirements from the Supporting Documents to get an understanding of the scheme and scope of your research program.</w:t>
@@ -964,14 +979,14 @@
           <w:ilvl w:val="0"/>
           <w:numId w:val="3"/>
         </w:numPr>
-        <w:divId w:val="1009028"/>
-        <w:rPr>
-          <w:rFonts w:eastAsia="Times New Roman" w:cs="Times New Roman"/>
-        </w:rPr>
-      </w:pPr>
-      <w:r>
-        <w:rPr>
-          <w:rFonts w:eastAsia="Times New Roman" w:cs="Times New Roman"/>
+        <w:divId w:val="1400786913"/>
+        <w:rPr>
+          <w:rFonts w:eastAsia="Times New Roman"/>
+        </w:rPr>
+      </w:pPr>
+      <w:r>
+        <w:rPr>
+          <w:rFonts w:eastAsia="Times New Roman"/>
         </w:rPr>
         <w:t>Submission steps</w:t>
       </w:r>
@@ -983,22 +998,16 @@
           <w:numId w:val="3"/>
         </w:numPr>
         <w:spacing w:before="100" w:beforeAutospacing="1" w:after="100" w:afterAutospacing="1"/>
-        <w:divId w:val="1009028"/>
-        <w:rPr>
-          <w:rFonts w:eastAsia="Times New Roman" w:cs="Times New Roman"/>
-        </w:rPr>
-      </w:pPr>
-      <w:r>
-        <w:rPr>
-          <w:rFonts w:eastAsia="Times New Roman" w:cs="Times New Roman"/>
-        </w:rPr>
-        <w:t>Obtain access to RGMS and co</w:t>
-      </w:r>
-      <w:r>
-        <w:rPr>
-          <w:rFonts w:eastAsia="Times New Roman" w:cs="Times New Roman"/>
-        </w:rPr>
-        <w:t>mplete/update your RGMS profile.</w:t>
+        <w:divId w:val="1400786913"/>
+        <w:rPr>
+          <w:rFonts w:eastAsia="Times New Roman"/>
+        </w:rPr>
+      </w:pPr>
+      <w:r>
+        <w:rPr>
+          <w:rFonts w:eastAsia="Times New Roman"/>
+        </w:rPr>
+        <w:t>Obtain access to RGMS and complete/update your RGMS profile.</w:t>
       </w:r>
     </w:p>
     <w:p>
@@ -1008,14 +1017,14 @@
           <w:numId w:val="3"/>
         </w:numPr>
         <w:spacing w:before="100" w:beforeAutospacing="1" w:after="100" w:afterAutospacing="1"/>
-        <w:divId w:val="1009028"/>
-        <w:rPr>
-          <w:rFonts w:eastAsia="Times New Roman" w:cs="Times New Roman"/>
-        </w:rPr>
-      </w:pPr>
-      <w:r>
-        <w:rPr>
-          <w:rFonts w:eastAsia="Times New Roman" w:cs="Times New Roman"/>
+        <w:divId w:val="1400786913"/>
+        <w:rPr>
+          <w:rFonts w:eastAsia="Times New Roman"/>
+        </w:rPr>
+      </w:pPr>
+      <w:r>
+        <w:rPr>
+          <w:rFonts w:eastAsia="Times New Roman"/>
         </w:rPr>
         <w:t xml:space="preserve">Complete your “Review Ready” application to RIC for review: </w:t>
       </w:r>
@@ -1023,7 +1032,7 @@
         <w:r>
           <w:rPr>
             <w:rStyle w:val="Hyperlink"/>
-            <w:rFonts w:eastAsia="Times New Roman" w:cs="Times New Roman"/>
+            <w:rFonts w:eastAsia="Times New Roman"/>
           </w:rPr>
           <w:t>ric-majorinitiatives@unimelb.edu.au</w:t>
         </w:r>
@@ -1036,16 +1045,22 @@
           <w:numId w:val="3"/>
         </w:numPr>
         <w:spacing w:before="100" w:beforeAutospacing="1" w:after="100" w:afterAutospacing="1"/>
-        <w:divId w:val="1009028"/>
-        <w:rPr>
-          <w:rFonts w:eastAsia="Times New Roman" w:cs="Times New Roman"/>
-        </w:rPr>
-      </w:pPr>
-      <w:r>
-        <w:rPr>
-          <w:rFonts w:eastAsia="Times New Roman" w:cs="Times New Roman"/>
-        </w:rPr>
-        <w:t>Use the “request Latest Snapshot Report” function in RGMS</w:t>
+        <w:divId w:val="1400786913"/>
+        <w:rPr>
+          <w:rFonts w:eastAsia="Times New Roman"/>
+        </w:rPr>
+      </w:pPr>
+      <w:r>
+        <w:rPr>
+          <w:rFonts w:eastAsia="Times New Roman"/>
+        </w:rPr>
+        <w:t>Use the “request Latest Snapshot Report”</w:t>
+      </w:r>
+      <w:r>
+        <w:rPr>
+          <w:rFonts w:eastAsia="Times New Roman"/>
+        </w:rPr>
+        <w:t xml:space="preserve"> function in RGMS</w:t>
       </w:r>
     </w:p>
     <w:p>
@@ -1055,22 +1070,16 @@
           <w:numId w:val="3"/>
         </w:numPr>
         <w:spacing w:before="100" w:beforeAutospacing="1" w:after="100" w:afterAutospacing="1"/>
-        <w:divId w:val="1009028"/>
-        <w:rPr>
-          <w:rFonts w:eastAsia="Times New Roman" w:cs="Times New Roman"/>
-        </w:rPr>
-      </w:pPr>
-      <w:r>
-        <w:rPr>
-          <w:rFonts w:eastAsia="Times New Roman" w:cs="Times New Roman"/>
-        </w:rPr>
-        <w:t xml:space="preserve">Email two </w:t>
-      </w:r>
-      <w:r>
-        <w:rPr>
-          <w:rFonts w:eastAsia="Times New Roman" w:cs="Times New Roman"/>
-        </w:rPr>
-        <w:t>snapshot reports (Assessor and Summary) and the draft Grant Proposal as a PDF.</w:t>
+        <w:divId w:val="1400786913"/>
+        <w:rPr>
+          <w:rFonts w:eastAsia="Times New Roman"/>
+        </w:rPr>
+      </w:pPr>
+      <w:r>
+        <w:rPr>
+          <w:rFonts w:eastAsia="Times New Roman"/>
+        </w:rPr>
+        <w:t>Email two snapshot reports (Assessor and Summary) and the draft Grant Proposal as a PDF.</w:t>
       </w:r>
     </w:p>
     <w:p>
@@ -1080,14 +1089,14 @@
           <w:numId w:val="3"/>
         </w:numPr>
         <w:spacing w:before="100" w:beforeAutospacing="1" w:after="100" w:afterAutospacing="1"/>
-        <w:divId w:val="1009028"/>
-        <w:rPr>
-          <w:rFonts w:eastAsia="Times New Roman" w:cs="Times New Roman"/>
-        </w:rPr>
-      </w:pPr>
-      <w:r>
-        <w:rPr>
-          <w:rFonts w:eastAsia="Times New Roman" w:cs="Times New Roman"/>
+        <w:divId w:val="1400786913"/>
+        <w:rPr>
+          <w:rFonts w:eastAsia="Times New Roman"/>
+        </w:rPr>
+      </w:pPr>
+      <w:r>
+        <w:rPr>
+          <w:rFonts w:eastAsia="Times New Roman"/>
         </w:rPr>
         <w:t>RIC will send an email receipt.</w:t>
       </w:r>
@@ -1099,20 +1108,20 @@
           <w:numId w:val="3"/>
         </w:numPr>
         <w:spacing w:before="100" w:beforeAutospacing="1" w:after="100" w:afterAutospacing="1"/>
-        <w:divId w:val="1009028"/>
-        <w:rPr>
-          <w:rFonts w:eastAsia="Times New Roman" w:cs="Times New Roman"/>
-        </w:rPr>
-      </w:pPr>
-      <w:r>
-        <w:rPr>
-          <w:rFonts w:eastAsia="Times New Roman" w:cs="Times New Roman"/>
+        <w:divId w:val="1400786913"/>
+        <w:rPr>
+          <w:rFonts w:eastAsia="Times New Roman"/>
+        </w:rPr>
+      </w:pPr>
+      <w:r>
+        <w:rPr>
+          <w:rFonts w:eastAsia="Times New Roman"/>
         </w:rPr>
         <w:t xml:space="preserve">Complete application after taking feedback from RIC into consideration. </w:t>
       </w:r>
       <w:r>
         <w:rPr>
-          <w:rFonts w:eastAsia="Times New Roman" w:cs="Times New Roman"/>
+          <w:rFonts w:eastAsia="Times New Roman"/>
         </w:rPr>
         <w:t>Applicants should also seek advice from colleagues and Faculty Mentors before finalising the application.</w:t>
       </w:r>
@@ -1124,14 +1133,14 @@
           <w:numId w:val="3"/>
         </w:numPr>
         <w:spacing w:before="100" w:beforeAutospacing="1" w:after="100" w:afterAutospacing="1"/>
-        <w:divId w:val="1009028"/>
-        <w:rPr>
-          <w:rFonts w:eastAsia="Times New Roman" w:cs="Times New Roman"/>
-        </w:rPr>
-      </w:pPr>
-      <w:r>
-        <w:rPr>
-          <w:rFonts w:eastAsia="Times New Roman" w:cs="Times New Roman"/>
+        <w:divId w:val="1400786913"/>
+        <w:rPr>
+          <w:rFonts w:eastAsia="Times New Roman"/>
+        </w:rPr>
+      </w:pPr>
+      <w:r>
+        <w:rPr>
+          <w:rFonts w:eastAsia="Times New Roman"/>
         </w:rPr>
         <w:t>Certify application in RGMS (</w:t>
       </w:r>
@@ -1139,20 +1148,20 @@
         <w:r>
           <w:rPr>
             <w:rStyle w:val="Hyperlink"/>
-            <w:rFonts w:eastAsia="Times New Roman" w:cs="Times New Roman"/>
+            <w:rFonts w:eastAsia="Times New Roman"/>
           </w:rPr>
           <w:t>http://www.rgms.nhmrc.gov.au</w:t>
         </w:r>
       </w:hyperlink>
       <w:r>
         <w:rPr>
-          <w:rFonts w:eastAsia="Times New Roman" w:cs="Times New Roman"/>
+          <w:rFonts w:eastAsia="Times New Roman"/>
         </w:rPr>
         <w:t>). Use the ‘CI Certification’ function. Your ap</w:t>
       </w:r>
       <w:r>
         <w:rPr>
-          <w:rFonts w:eastAsia="Times New Roman" w:cs="Times New Roman"/>
+          <w:rFonts w:eastAsia="Times New Roman"/>
         </w:rPr>
         <w:t>plication, once certified, will be locked and then submitted to RAO.</w:t>
       </w:r>
@@ -1164,14 +1173,14 @@
           <w:numId w:val="3"/>
         </w:numPr>
         <w:spacing w:before="100" w:beforeAutospacing="1" w:after="100" w:afterAutospacing="1"/>
-        <w:divId w:val="1009028"/>
-        <w:rPr>
-          <w:rFonts w:eastAsia="Times New Roman" w:cs="Times New Roman"/>
-        </w:rPr>
-      </w:pPr>
-      <w:r>
-        <w:rPr>
-          <w:rFonts w:eastAsia="Times New Roman" w:cs="Times New Roman"/>
+        <w:divId w:val="1400786913"/>
+        <w:rPr>
+          <w:rFonts w:eastAsia="Times New Roman"/>
+        </w:rPr>
+      </w:pPr>
+      <w:r>
+        <w:rPr>
+          <w:rFonts w:eastAsia="Times New Roman"/>
         </w:rPr>
         <w:t>Submit a UOM Authority to Submit form (template attached) to RIC in hardcopy before 5pm on the RIC internal closing date. The form should include:</w:t>
       </w:r>
@@ -1183,20 +1192,20 @@
           <w:numId w:val="3"/>
         </w:numPr>
         <w:spacing w:before="100" w:beforeAutospacing="1" w:after="100" w:afterAutospacing="1"/>
-        <w:divId w:val="1009028"/>
-        <w:rPr>
-          <w:rFonts w:eastAsia="Times New Roman" w:cs="Times New Roman"/>
-        </w:rPr>
-      </w:pPr>
-      <w:r>
-        <w:rPr>
-          <w:rFonts w:eastAsia="Times New Roman" w:cs="Times New Roman"/>
+        <w:divId w:val="1400786913"/>
+        <w:rPr>
+          <w:rFonts w:eastAsia="Times New Roman"/>
+        </w:rPr>
+      </w:pPr>
+      <w:r>
+        <w:rPr>
+          <w:rFonts w:eastAsia="Times New Roman"/>
         </w:rPr>
         <w:t>CIA and Head of Department/Institute Dir</w:t>
       </w:r>
       <w:r>
         <w:rPr>
-          <w:rFonts w:eastAsia="Times New Roman" w:cs="Times New Roman"/>
+          <w:rFonts w:eastAsia="Times New Roman"/>
         </w:rPr>
         <w:t>ector signatures.</w:t>
       </w:r>
@@ -1208,20 +1217,20 @@
           <w:numId w:val="3"/>
         </w:numPr>
         <w:spacing w:before="100" w:beforeAutospacing="1" w:after="100" w:afterAutospacing="1"/>
-        <w:divId w:val="1009028"/>
-        <w:rPr>
-          <w:rFonts w:eastAsia="Times New Roman" w:cs="Times New Roman"/>
-        </w:rPr>
-      </w:pPr>
-      <w:r>
-        <w:rPr>
-          <w:rFonts w:eastAsia="Times New Roman" w:cs="Times New Roman"/>
+        <w:divId w:val="1400786913"/>
+        <w:rPr>
+          <w:rFonts w:eastAsia="Times New Roman"/>
+        </w:rPr>
+      </w:pPr>
+      <w:r>
+        <w:rPr>
+          <w:rFonts w:eastAsia="Times New Roman"/>
         </w:rPr>
         <w:t>Written evidence (e.g. email) from all CIs and AIs clearly stating their agreement to be on the application along with the application ID number. All written evidence must be attached to the finished Authority to Submit form with the othe</w:t>
       </w:r>
       <w:r>
         <w:rPr>
-          <w:rFonts w:eastAsia="Times New Roman" w:cs="Times New Roman"/>
+          <w:rFonts w:eastAsia="Times New Roman"/>
         </w:rPr>
         <w:t>r signatures. This is an NHMRC requirement and the application cannot be submitted to NHMRC until received.</w:t>
       </w:r>
@@ -1233,14 +1242,14 @@
           <w:numId w:val="3"/>
         </w:numPr>
         <w:spacing w:before="100" w:beforeAutospacing="1" w:after="100" w:afterAutospacing="1"/>
-        <w:divId w:val="1009028"/>
-        <w:rPr>
-          <w:rFonts w:eastAsia="Times New Roman" w:cs="Times New Roman"/>
-        </w:rPr>
-      </w:pPr>
-      <w:r>
-        <w:rPr>
-          <w:rFonts w:eastAsia="Times New Roman" w:cs="Times New Roman"/>
+        <w:divId w:val="1400786913"/>
+        <w:rPr>
+          <w:rFonts w:eastAsia="Times New Roman"/>
+        </w:rPr>
+      </w:pPr>
+      <w:r>
+        <w:rPr>
+          <w:rFonts w:eastAsia="Times New Roman"/>
         </w:rPr>
         <w:t>Sample of text you could include in CI agreement emails:</w:t>
       </w:r>
@@ -1249,7 +1258,7 @@
       <w:pPr>
         <w:pStyle w:val="NormalWeb"/>
         <w:ind w:left="2880"/>
-        <w:divId w:val="1009028"/>
+        <w:divId w:val="1400786913"/>
         <w:rPr>
           <w:rStyle w:val="Emphasis"/>
         </w:rPr>
@@ -1268,14 +1277,14 @@
           <w:numId w:val="3"/>
         </w:numPr>
         <w:spacing w:before="100" w:beforeAutospacing="1" w:after="100" w:afterAutospacing="1"/>
-        <w:divId w:val="1009028"/>
-        <w:rPr>
-          <w:rFonts w:eastAsia="Times New Roman" w:cs="Times New Roman"/>
-        </w:rPr>
-      </w:pPr>
-      <w:r>
-        <w:rPr>
-          <w:rFonts w:eastAsia="Times New Roman" w:cs="Times New Roman"/>
+        <w:divId w:val="1400786913"/>
+        <w:rPr>
+          <w:rFonts w:eastAsia="Times New Roman"/>
+        </w:rPr>
+      </w:pPr>
+      <w:r>
+        <w:rPr>
+          <w:rFonts w:eastAsia="Times New Roman"/>
           <w:i/>
           <w:iCs/>
         </w:rPr>
@@ -1283,7 +1292,7 @@
       </w:r>
       <w:r>
         <w:rPr>
-          <w:rFonts w:eastAsia="Times New Roman" w:cs="Times New Roman"/>
+          <w:rFonts w:eastAsia="Times New Roman"/>
           <w:i/>
           <w:iCs/>
         </w:rPr>
@@ -1297,16 +1306,16 @@
           <w:numId w:val="3"/>
         </w:numPr>
         <w:spacing w:before="100" w:beforeAutospacing="1" w:after="100" w:afterAutospacing="1"/>
-        <w:divId w:val="1009028"/>
-        <w:rPr>
-          <w:rFonts w:eastAsia="Times New Roman" w:cs="Times New Roman"/>
+        <w:divId w:val="1400786913"/>
+        <w:rPr>
+          <w:rFonts w:eastAsia="Times New Roman"/>
           <w:i/>
           <w:iCs/>
         </w:rPr>
       </w:pPr>
       <w:r>
         <w:rPr>
-          <w:rFonts w:eastAsia="Times New Roman" w:cs="Times New Roman"/>
+          <w:rFonts w:eastAsia="Times New Roman"/>
           <w:i/>
           <w:iCs/>
         </w:rPr>
@@ -1320,16 +1329,16 @@
           <w:numId w:val="3"/>
         </w:numPr>
         <w:spacing w:before="100" w:beforeAutospacing="1" w:after="100" w:afterAutospacing="1"/>
-        <w:divId w:val="1009028"/>
-        <w:rPr>
-          <w:rFonts w:eastAsia="Times New Roman" w:cs="Times New Roman"/>
+        <w:divId w:val="1400786913"/>
+        <w:rPr>
+          <w:rFonts w:eastAsia="Times New Roman"/>
           <w:i/>
           <w:iCs/>
         </w:rPr>
       </w:pPr>
       <w:r>
         <w:rPr>
-          <w:rFonts w:eastAsia="Times New Roman" w:cs="Times New Roman"/>
+          <w:rFonts w:eastAsia="Times New Roman"/>
           <w:i/>
           <w:iCs/>
         </w:rPr>
@@ -1343,16 +1352,16 @@
           <w:numId w:val="3"/>
         </w:numPr>
         <w:spacing w:before="100" w:beforeAutospacing="1" w:after="100" w:afterAutospacing="1"/>
-        <w:divId w:val="1009028"/>
-        <w:rPr>
-          <w:rFonts w:eastAsia="Times New Roman" w:cs="Times New Roman"/>
+        <w:divId w:val="1400786913"/>
+        <w:rPr>
+          <w:rFonts w:eastAsia="Times New Roman"/>
           <w:i/>
           <w:iCs/>
         </w:rPr>
       </w:pPr>
       <w:r>
         <w:rPr>
-          <w:rFonts w:eastAsia="Times New Roman" w:cs="Times New Roman"/>
+          <w:rFonts w:eastAsia="Times New Roman"/>
           <w:i/>
           <w:iCs/>
         </w:rPr>
@@ -1360,7 +1369,7 @@
       </w:r>
       <w:r>
         <w:rPr>
-          <w:rFonts w:eastAsia="Times New Roman" w:cs="Times New Roman"/>
+          <w:rFonts w:eastAsia="Times New Roman"/>
           <w:i/>
           <w:iCs/>
         </w:rPr>
@@ -1374,14 +1383,14 @@
           <w:numId w:val="3"/>
         </w:numPr>
         <w:spacing w:before="100" w:beforeAutospacing="1" w:after="100" w:afterAutospacing="1"/>
-        <w:divId w:val="1009028"/>
-        <w:rPr>
-          <w:rFonts w:eastAsia="Times New Roman" w:cs="Times New Roman"/>
-        </w:rPr>
-      </w:pPr>
-      <w:r>
-        <w:rPr>
-          <w:rFonts w:eastAsia="Times New Roman" w:cs="Times New Roman"/>
+        <w:divId w:val="1400786913"/>
+        <w:rPr>
+          <w:rFonts w:eastAsia="Times New Roman"/>
+        </w:rPr>
+      </w:pPr>
+      <w:r>
+        <w:rPr>
+          <w:rFonts w:eastAsia="Times New Roman"/>
         </w:rPr>
         <w:t>Sample of text you could include in AI agreement emails:</w:t>
       </w:r>
@@ -1390,7 +1399,7 @@
       <w:pPr>
         <w:pStyle w:val="NormalWeb"/>
         <w:ind w:left="2880"/>
-        <w:divId w:val="1009028"/>
+        <w:divId w:val="1400786913"/>
         <w:rPr>
           <w:rStyle w:val="Emphasis"/>
         </w:rPr>
@@ -1409,14 +1418,14 @@
           <w:numId w:val="3"/>
         </w:numPr>
         <w:spacing w:before="100" w:beforeAutospacing="1" w:after="100" w:afterAutospacing="1"/>
-        <w:divId w:val="1009028"/>
-        <w:rPr>
-          <w:rFonts w:eastAsia="Times New Roman" w:cs="Times New Roman"/>
-        </w:rPr>
-      </w:pPr>
-      <w:r>
-        <w:rPr>
-          <w:rFonts w:eastAsia="Times New Roman" w:cs="Times New Roman"/>
+        <w:divId w:val="1400786913"/>
+        <w:rPr>
+          <w:rFonts w:eastAsia="Times New Roman"/>
+        </w:rPr>
+      </w:pPr>
+      <w:r>
+        <w:rPr>
+          <w:rFonts w:eastAsia="Times New Roman"/>
           <w:i/>
           <w:iCs/>
         </w:rPr>
@@ -1430,16 +1439,16 @@
           <w:numId w:val="3"/>
         </w:numPr>
         <w:spacing w:before="100" w:beforeAutospacing="1" w:after="100" w:afterAutospacing="1"/>
-        <w:divId w:val="1009028"/>
-        <w:rPr>
-          <w:rFonts w:eastAsia="Times New Roman" w:cs="Times New Roman"/>
+        <w:divId w:val="1400786913"/>
+        <w:rPr>
+          <w:rFonts w:eastAsia="Times New Roman"/>
           <w:i/>
           <w:iCs/>
         </w:rPr>
       </w:pPr>
       <w:r>
         <w:rPr>
-          <w:rFonts w:eastAsia="Times New Roman" w:cs="Times New Roman"/>
+          <w:rFonts w:eastAsia="Times New Roman"/>
           <w:i/>
           <w:iCs/>
         </w:rPr>
@@ -1453,16 +1462,16 @@
           <w:numId w:val="3"/>
         </w:numPr>
         <w:spacing w:before="100" w:beforeAutospacing="1" w:after="100" w:afterAutospacing="1"/>
-        <w:divId w:val="1009028"/>
-        <w:rPr>
-          <w:rFonts w:eastAsia="Times New Roman" w:cs="Times New Roman"/>
+        <w:divId w:val="1400786913"/>
+        <w:rPr>
+          <w:rFonts w:eastAsia="Times New Roman"/>
           <w:i/>
           <w:iCs/>
         </w:rPr>
       </w:pPr>
       <w:r>
         <w:rPr>
-          <w:rFonts w:eastAsia="Times New Roman" w:cs="Times New Roman"/>
+          <w:rFonts w:eastAsia="Times New Roman"/>
           <w:i/>
           <w:iCs/>
         </w:rPr>
@@ -1470,7 +1479,7 @@
       </w:r>
       <w:r>
         <w:rPr>
-          <w:rFonts w:eastAsia="Times New Roman" w:cs="Times New Roman"/>
+          <w:rFonts w:eastAsia="Times New Roman"/>
           <w:i/>
           <w:iCs/>
         </w:rPr>
@@ -1484,14 +1493,14 @@
           <w:numId w:val="3"/>
         </w:numPr>
         <w:spacing w:before="100" w:beforeAutospacing="1" w:after="100" w:afterAutospacing="1"/>
-        <w:divId w:val="1009028"/>
-        <w:rPr>
-          <w:rFonts w:eastAsia="Times New Roman" w:cs="Times New Roman"/>
-        </w:rPr>
-      </w:pPr>
-      <w:r>
-        <w:rPr>
-          <w:rFonts w:eastAsia="Times New Roman" w:cs="Times New Roman"/>
+        <w:divId w:val="1400786913"/>
+        <w:rPr>
+          <w:rFonts w:eastAsia="Times New Roman"/>
+        </w:rPr>
+      </w:pPr>
+      <w:r>
+        <w:rPr>
+          <w:rFonts w:eastAsia="Times New Roman"/>
         </w:rPr>
         <w:t>A hardcopy of the RGMS is not required.</w:t>
       </w:r>
@@ -1503,14 +1512,14 @@
           <w:numId w:val="3"/>
         </w:numPr>
         <w:spacing w:before="100" w:beforeAutospacing="1" w:after="100" w:afterAutospacing="1"/>
-        <w:divId w:val="1009028"/>
-        <w:rPr>
-          <w:rFonts w:eastAsia="Times New Roman" w:cs="Times New Roman"/>
-        </w:rPr>
-      </w:pPr>
-      <w:r>
-        <w:rPr>
-          <w:rFonts w:eastAsia="Times New Roman" w:cs="Times New Roman"/>
+        <w:divId w:val="1400786913"/>
+        <w:rPr>
+          <w:rFonts w:eastAsia="Times New Roman"/>
+        </w:rPr>
+      </w:pPr>
+      <w:r>
+        <w:rPr>
+          <w:rFonts w:eastAsia="Times New Roman"/>
         </w:rPr>
         <w:t>RIC will submit the application to NHMRC. The CIA will receive a RGMS notification once this has been done.</w:t>
       </w:r>
@@ -1518,14 +1527,14 @@
     <w:p>
       <w:pPr>
         <w:pStyle w:val="Heading2"/>
-        <w:divId w:val="693533409"/>
-        <w:rPr>
-          <w:rFonts w:eastAsia="Times New Roman" w:cs="Times New Roman"/>
-        </w:rPr>
-      </w:pPr>
-      <w:r>
-        <w:rPr>
-          <w:rFonts w:eastAsia="Times New Roman" w:cs="Times New Roman"/>
+        <w:divId w:val="1326736699"/>
+        <w:rPr>
+          <w:rFonts w:eastAsia="Times New Roman"/>
+        </w:rPr>
+      </w:pPr>
+      <w:r>
+        <w:rPr>
+          <w:rFonts w:eastAsia="Times New Roman"/>
         </w:rPr>
         <w:t>Supporting documents</w:t>
       </w:r>
@@ -1533,14 +1542,14 @@
     <w:p>
       <w:pPr>
         <w:pStyle w:val="Heading3"/>
-        <w:divId w:val="693533409"/>
-        <w:rPr>
-          <w:rFonts w:eastAsia="Times New Roman" w:cs="Times New Roman"/>
-        </w:rPr>
-      </w:pPr>
-      <w:r>
-        <w:rPr>
-          <w:rFonts w:eastAsia="Times New Roman" w:cs="Times New Roman"/>
+        <w:divId w:val="1326736699"/>
+        <w:rPr>
+          <w:rFonts w:eastAsia="Times New Roman"/>
+        </w:rPr>
+      </w:pPr>
+      <w:r>
+        <w:rPr>
+          <w:rFonts w:eastAsia="Times New Roman"/>
         </w:rPr>
         <w:t>NHMRC</w:t>
       </w:r>
@@ -1552,100 +1561,66 @@
           <w:numId w:val="4"/>
         </w:numPr>
         <w:spacing w:before="100" w:beforeAutospacing="1" w:after="100" w:afterAutospacing="1"/>
-        <w:divId w:val="693533409"/>
-        <w:rPr>
-          <w:rFonts w:eastAsia="Times New Roman" w:cs="Times New Roman"/>
-        </w:rPr>
-      </w:pPr>
-      <w:r>
-        <w:rPr>
-          <w:rFonts w:eastAsia="Times New Roman" w:cs="Times New Roman"/>
-        </w:rPr>
-        <w:fldChar w:fldCharType="begin"/>
-      </w:r>
-      <w:r>
-        <w:rPr>
-          <w:rFonts w:eastAsia="Times New Roman" w:cs="Times New Roman"/>
-        </w:rPr>
-        <w:instrText xml:space="preserve"> </w:instrText>
-      </w:r>
-      <w:r>
-        <w:rPr>
-          <w:rFonts w:eastAsia="Times New Roman" w:cs="Times New Roman"/>
-        </w:rPr>
-        <w:instrText>HYPERLINK "http://www.nhmrc.gov.au/grants/apply-funding/centres-research-excellence-cre" \t "_blank"</w:instrText>
-      </w:r>
-      <w:r>
-        <w:rPr>
-          <w:rFonts w:eastAsia="Times New Roman" w:cs="Times New Roman"/>
-        </w:rPr>
-        <w:instrText xml:space="preserve"> </w:instrText>
-      </w:r>
-      <w:r>
-        <w:rPr>
-          <w:rFonts w:eastAsia="Times New Roman" w:cs="Times New Roman"/>
-        </w:rPr>
-        <w:fldChar w:fldCharType="separate"/>
-      </w:r>
-      <w:r>
-        <w:rPr>
-          <w:rStyle w:val="Hyperlink"/>
-          <w:rFonts w:eastAsia="Times New Roman" w:cs="Times New Roman"/>
-        </w:rPr>
-        <w:t>NHMRC CRE webpage</w:t>
-      </w:r>
-      <w:r>
-        <w:rPr>
-          <w:rFonts w:eastAsia="Times New Roman" w:cs="Times New Roman"/>
-        </w:rPr>
-        <w:fldChar w:fldCharType="end"/>
-      </w:r>
-    </w:p>
-    <w:p>
-      <w:pPr>
-        <w:numPr>
-          <w:ilvl w:val="0"/>
-          <w:numId w:val="4"/>
-        </w:numPr>
-        <w:spacing w:before="100" w:beforeAutospacing="1" w:after="100" w:afterAutospacing="1"/>
-        <w:divId w:val="693533409"/>
-        <w:rPr>
-          <w:rFonts w:eastAsia="Times New Roman" w:cs="Times New Roman"/>
-        </w:rPr>
-      </w:pPr>
-      <w:r>
-        <w:rPr>
-          <w:rFonts w:eastAsia="Times New Roman" w:cs="Times New Roman"/>
-        </w:rPr>
-        <w:t xml:space="preserve">NHMRC Funding Rules: </w:t>
-      </w:r>
-      <w:hyperlink r:id="rId13" w:history="1">
+        <w:divId w:val="1326736699"/>
+        <w:rPr>
+          <w:rFonts w:eastAsia="Times New Roman"/>
+        </w:rPr>
+      </w:pPr>
+      <w:hyperlink r:id="rId13" w:tgtFrame="_blank" w:history="1">
         <w:r>
           <w:rPr>
             <w:rStyle w:val="Hyperlink"/>
-            <w:rFonts w:eastAsia="Times New Roman" w:cs="Times New Roman"/>
+            <w:rFonts w:eastAsia="Times New Roman"/>
+          </w:rPr>
+          <w:t>NHMRC CRE webpage</w:t>
+        </w:r>
+      </w:hyperlink>
+    </w:p>
+    <w:p>
+      <w:pPr>
+        <w:numPr>
+          <w:ilvl w:val="0"/>
+          <w:numId w:val="4"/>
+        </w:numPr>
+        <w:spacing w:before="100" w:beforeAutospacing="1" w:after="100" w:afterAutospacing="1"/>
+        <w:divId w:val="1326736699"/>
+        <w:rPr>
+          <w:rFonts w:eastAsia="Times New Roman"/>
+        </w:rPr>
+      </w:pPr>
+      <w:r>
+        <w:rPr>
+          <w:rFonts w:eastAsia="Times New Roman"/>
+        </w:rPr>
+        <w:t xml:space="preserve">NHMRC Funding Rules: </w:t>
+      </w:r>
+      <w:hyperlink r:id="rId14" w:history="1">
+        <w:r>
+          <w:rPr>
+            <w:rStyle w:val="Hyperlink"/>
+            <w:rFonts w:eastAsia="Times New Roman"/>
           </w:rPr>
           <w:t>All Schemes</w:t>
         </w:r>
       </w:hyperlink>
       <w:r>
         <w:rPr>
-          <w:rFonts w:eastAsia="Times New Roman" w:cs="Times New Roman"/>
+          <w:rFonts w:eastAsia="Times New Roman"/>
         </w:rPr>
         <w:t xml:space="preserve"> and </w:t>
       </w:r>
-      <w:hyperlink r:id="rId14" w:history="1">
+      <w:hyperlink r:id="rId15" w:history="1">
         <w:r>
           <w:rPr>
             <w:rStyle w:val="Hyperlink"/>
-            <w:rFonts w:eastAsia="Times New Roman" w:cs="Times New Roman"/>
+            <w:rFonts w:eastAsia="Times New Roman"/>
           </w:rPr>
           <w:t>CRE specific</w:t>
         </w:r>
       </w:hyperlink>
       <w:r>
         <w:rPr>
-          <w:rFonts w:eastAsia="Times New Roman" w:cs="Times New Roman"/>
+          <w:rFonts w:eastAsia="Times New Roman"/>
         </w:rPr>
         <w:t xml:space="preserve"> </w:t>
       </w:r>
@@ -1657,37 +1632,37 @@
           <w:numId w:val="4"/>
         </w:numPr>
         <w:spacing w:before="100" w:beforeAutospacing="1" w:after="100" w:afterAutospacing="1"/>
-        <w:divId w:val="693533409"/>
-        <w:rPr>
-          <w:rFonts w:eastAsia="Times New Roman" w:cs="Times New Roman"/>
-        </w:rPr>
-      </w:pPr>
-      <w:r>
-        <w:rPr>
-          <w:rFonts w:eastAsia="Times New Roman" w:cs="Times New Roman"/>
+        <w:divId w:val="1326736699"/>
+        <w:rPr>
+          <w:rFonts w:eastAsia="Times New Roman"/>
+        </w:rPr>
+      </w:pPr>
+      <w:r>
+        <w:rPr>
+          <w:rFonts w:eastAsia="Times New Roman"/>
         </w:rPr>
         <w:t xml:space="preserve">NHMRC Advice and Instructions to Applicants: </w:t>
       </w:r>
-      <w:hyperlink r:id="rId15" w:history="1">
+      <w:hyperlink r:id="rId16" w:history="1">
         <w:r>
           <w:rPr>
             <w:rStyle w:val="Hyperlink"/>
-            <w:rFonts w:eastAsia="Times New Roman" w:cs="Times New Roman"/>
+            <w:rFonts w:eastAsia="Times New Roman"/>
           </w:rPr>
           <w:t>All Schemes</w:t>
         </w:r>
       </w:hyperlink>
       <w:r>
         <w:rPr>
-          <w:rFonts w:eastAsia="Times New Roman" w:cs="Times New Roman"/>
+          <w:rFonts w:eastAsia="Times New Roman"/>
         </w:rPr>
         <w:t xml:space="preserve"> and </w:t>
       </w:r>
-      <w:hyperlink r:id="rId16" w:history="1">
+      <w:hyperlink r:id="rId17" w:history="1">
         <w:r>
           <w:rPr>
             <w:rStyle w:val="Hyperlink"/>
-            <w:rFonts w:eastAsia="Times New Roman" w:cs="Times New Roman"/>
+            <w:rFonts w:eastAsia="Times New Roman"/>
           </w:rPr>
           <w:t>CRE specific</w:t>
         </w:r>
@@ -1700,16 +1675,16 @@
           <w:numId w:val="4"/>
         </w:numPr>
         <w:spacing w:before="100" w:beforeAutospacing="1" w:after="100" w:afterAutospacing="1"/>
-        <w:divId w:val="693533409"/>
-        <w:rPr>
-          <w:rFonts w:eastAsia="Times New Roman" w:cs="Times New Roman"/>
-        </w:rPr>
-      </w:pPr>
-      <w:hyperlink r:id="rId17" w:history="1">
+        <w:divId w:val="1326736699"/>
+        <w:rPr>
+          <w:rFonts w:eastAsia="Times New Roman"/>
+        </w:rPr>
+      </w:pPr>
+      <w:hyperlink r:id="rId18" w:history="1">
         <w:r>
           <w:rPr>
             <w:rStyle w:val="Hyperlink"/>
-            <w:rFonts w:eastAsia="Times New Roman" w:cs="Times New Roman"/>
+            <w:rFonts w:eastAsia="Times New Roman"/>
           </w:rPr>
           <w:t>NHMRC CRE Grant Proposal template</w:t>
         </w:r>
@@ -1722,30 +1697,30 @@
           <w:numId w:val="4"/>
         </w:numPr>
         <w:spacing w:before="100" w:beforeAutospacing="1" w:after="100" w:afterAutospacing="1"/>
-        <w:divId w:val="693533409"/>
-        <w:rPr>
-          <w:rFonts w:eastAsia="Times New Roman" w:cs="Times New Roman"/>
-        </w:rPr>
-      </w:pPr>
-      <w:hyperlink r:id="rId18" w:history="1">
+        <w:divId w:val="1326736699"/>
+        <w:rPr>
+          <w:rFonts w:eastAsia="Times New Roman"/>
+        </w:rPr>
+      </w:pPr>
+      <w:hyperlink r:id="rId19" w:history="1">
         <w:r>
           <w:rPr>
             <w:rStyle w:val="Hyperlink"/>
-            <w:rFonts w:eastAsia="Times New Roman" w:cs="Times New Roman"/>
+            <w:rFonts w:eastAsia="Times New Roman"/>
           </w:rPr>
           <w:t>RGMS Charact</w:t>
         </w:r>
         <w:r>
           <w:rPr>
             <w:rStyle w:val="Hyperlink"/>
-            <w:rFonts w:eastAsia="Times New Roman" w:cs="Times New Roman"/>
+            <w:rFonts w:eastAsia="Times New Roman"/>
           </w:rPr>
           <w:t>er Count online tool</w:t>
         </w:r>
       </w:hyperlink>
       <w:r>
         <w:rPr>
-          <w:rFonts w:eastAsia="Times New Roman" w:cs="Times New Roman"/>
+          <w:rFonts w:eastAsia="Times New Roman"/>
         </w:rPr>
         <w:t xml:space="preserve"> </w:t>
       </w:r>
@@ -1757,22 +1732,22 @@
           <w:numId w:val="4"/>
         </w:numPr>
         <w:spacing w:before="100" w:beforeAutospacing="1" w:after="100" w:afterAutospacing="1"/>
-        <w:divId w:val="693533409"/>
-        <w:rPr>
-          <w:rFonts w:eastAsia="Times New Roman" w:cs="Times New Roman"/>
-        </w:rPr>
-      </w:pPr>
-      <w:r>
-        <w:rPr>
-          <w:rFonts w:eastAsia="Times New Roman" w:cs="Times New Roman"/>
+        <w:divId w:val="1326736699"/>
+        <w:rPr>
+          <w:rFonts w:eastAsia="Times New Roman"/>
+        </w:rPr>
+      </w:pPr>
+      <w:r>
+        <w:rPr>
+          <w:rFonts w:eastAsia="Times New Roman"/>
         </w:rPr>
         <w:t xml:space="preserve">NHMRC </w:t>
       </w:r>
-      <w:hyperlink r:id="rId19" w:history="1">
+      <w:hyperlink r:id="rId20" w:history="1">
         <w:r>
           <w:rPr>
             <w:rStyle w:val="Hyperlink"/>
-            <w:rFonts w:eastAsia="Times New Roman" w:cs="Times New Roman"/>
+            <w:rFonts w:eastAsia="Times New Roman"/>
           </w:rPr>
           <w:t>CRE Peer Review Guidelines</w:t>
         </w:r>
@@ -1785,16 +1760,16 @@
           <w:numId w:val="4"/>
         </w:numPr>
         <w:spacing w:before="100" w:beforeAutospacing="1" w:after="100" w:afterAutospacing="1"/>
-        <w:divId w:val="693533409"/>
-        <w:rPr>
-          <w:rFonts w:eastAsia="Times New Roman" w:cs="Times New Roman"/>
-        </w:rPr>
-      </w:pPr>
-      <w:hyperlink r:id="rId20" w:history="1">
+        <w:divId w:val="1326736699"/>
+        <w:rPr>
+          <w:rFonts w:eastAsia="Times New Roman"/>
+        </w:rPr>
+      </w:pPr>
+      <w:hyperlink r:id="rId21" w:history="1">
         <w:r>
           <w:rPr>
             <w:rStyle w:val="Hyperlink"/>
-            <w:rFonts w:eastAsia="Times New Roman" w:cs="Times New Roman"/>
+            <w:rFonts w:eastAsia="Times New Roman"/>
           </w:rPr>
           <w:t>RGMS Offline Forms</w:t>
         </w:r>
@@ -1803,14 +1778,14 @@
     <w:p>
       <w:pPr>
         <w:pStyle w:val="Heading3"/>
-        <w:divId w:val="693533409"/>
-        <w:rPr>
-          <w:rFonts w:eastAsia="Times New Roman" w:cs="Times New Roman"/>
-        </w:rPr>
-      </w:pPr>
-      <w:r>
-        <w:rPr>
-          <w:rFonts w:eastAsia="Times New Roman" w:cs="Times New Roman"/>
+        <w:divId w:val="1326736699"/>
+        <w:rPr>
+          <w:rFonts w:eastAsia="Times New Roman"/>
+        </w:rPr>
+      </w:pPr>
+      <w:r>
+        <w:rPr>
+          <w:rFonts w:eastAsia="Times New Roman"/>
         </w:rPr>
         <w:t>RIC</w:t>
       </w:r>
@@ -1822,30 +1797,39 @@
           <w:numId w:val="5"/>
         </w:numPr>
         <w:spacing w:before="100" w:beforeAutospacing="1" w:after="100" w:afterAutospacing="1"/>
-        <w:divId w:val="693533409"/>
-        <w:rPr>
-          <w:rFonts w:eastAsia="Times New Roman" w:cs="Times New Roman"/>
-        </w:rPr>
-      </w:pPr>
-      <w:hyperlink r:id="rId21" w:history="1">
+        <w:divId w:val="1326736699"/>
+        <w:rPr>
+          <w:rFonts w:eastAsia="Times New Roman"/>
+        </w:rPr>
+      </w:pPr>
+      <w:hyperlink r:id="rId22" w:history="1">
+        <w:proofErr w:type="spellStart"/>
         <w:r>
           <w:rPr>
             <w:rStyle w:val="Hyperlink"/>
-            <w:rFonts w:eastAsia="Times New Roman" w:cs="Times New Roman"/>
+            <w:rFonts w:eastAsia="Times New Roman"/>
           </w:rPr>
-          <w:t>UoM Authority to Submit form</w:t>
+          <w:t>UoM</w:t>
+        </w:r>
+        <w:proofErr w:type="spellEnd"/>
+        <w:r>
+          <w:rPr>
+            <w:rStyle w:val="Hyperlink"/>
+            <w:rFonts w:eastAsia="Times New Roman"/>
+          </w:rPr>
+          <w:t xml:space="preserve"> Authority to Submit form</w:t>
         </w:r>
       </w:hyperlink>
     </w:p>
     <w:p>
       <w:pPr>
         <w:pStyle w:val="NormalWeb"/>
-        <w:divId w:val="693533409"/>
+        <w:divId w:val="1326736699"/>
       </w:pPr>
       <w:r>
         <w:t xml:space="preserve">To access copies of previous successful CRE applications held in the RIC Library, please contact us via </w:t>
       </w:r>
-      <w:hyperlink r:id="rId22" w:history="1">
+      <w:hyperlink r:id="rId23" w:history="1">
         <w:r>
           <w:rPr>
             <w:rStyle w:val="Hyperlink"/>
@@ -1866,12 +1850,12 @@
     <w:p>
       <w:pPr>
         <w:pStyle w:val="NormalWeb"/>
-        <w:divId w:val="824005559"/>
+        <w:divId w:val="568198073"/>
       </w:pPr>
       <w:r>
         <w:t xml:space="preserve">Questions and primary email </w:t>
       </w:r>
-      <w:hyperlink r:id="rId23" w:history="1">
+      <w:hyperlink r:id="rId24" w:history="1">
         <w:r>
           <w:rPr>
             <w:rStyle w:val="Hyperlink"/>
@@ -1890,23 +1874,23 @@
           <w:numId w:val="6"/>
         </w:numPr>
         <w:spacing w:before="100" w:beforeAutospacing="1" w:after="100" w:afterAutospacing="1"/>
-        <w:divId w:val="2037340684"/>
-        <w:rPr>
-          <w:rFonts w:eastAsia="Times New Roman" w:cs="Times New Roman"/>
-        </w:rPr>
-      </w:pPr>
-      <w:hyperlink r:id="rId24" w:history="1">
+        <w:divId w:val="1670408762"/>
+        <w:rPr>
+          <w:rFonts w:eastAsia="Times New Roman"/>
+        </w:rPr>
+      </w:pPr>
+      <w:hyperlink r:id="rId25" w:history="1">
         <w:r>
           <w:rPr>
             <w:rStyle w:val="Hyperlink"/>
-            <w:rFonts w:eastAsia="Times New Roman" w:cs="Times New Roman"/>
+            <w:rFonts w:eastAsia="Times New Roman"/>
           </w:rPr>
           <w:t>Staff Intranet</w:t>
         </w:r>
       </w:hyperlink>
       <w:r>
         <w:rPr>
-          <w:rFonts w:eastAsia="Times New Roman" w:cs="Times New Roman"/>
+          <w:rFonts w:eastAsia="Times New Roman"/>
         </w:rPr>
         <w:t xml:space="preserve"> </w:t>
       </w:r>
@@ -1918,388 +1902,388 @@
           <w:numId w:val="6"/>
         </w:numPr>
         <w:spacing w:before="100" w:beforeAutospacing="1" w:after="100" w:afterAutospacing="1"/>
-        <w:divId w:val="2037340684"/>
-        <w:rPr>
-          <w:rFonts w:eastAsia="Times New Roman" w:cs="Times New Roman"/>
-        </w:rPr>
-      </w:pPr>
-      <w:hyperlink r:id="rId25" w:history="1">
+        <w:divId w:val="1670408762"/>
+        <w:rPr>
+          <w:rFonts w:eastAsia="Times New Roman"/>
+        </w:rPr>
+      </w:pPr>
+      <w:hyperlink r:id="rId26" w:history="1">
         <w:r>
           <w:rPr>
             <w:rStyle w:val="Hyperlink"/>
-            <w:rFonts w:eastAsia="Times New Roman" w:cs="Times New Roman"/>
+            <w:rFonts w:eastAsia="Times New Roman"/>
+          </w:rPr>
+          <w:t>Cont</w:t>
+        </w:r>
+        <w:r>
+          <w:rPr>
+            <w:rStyle w:val="Hyperlink"/>
+            <w:rFonts w:eastAsia="Times New Roman"/>
+          </w:rPr>
+          <w:t>act us</w:t>
+        </w:r>
+      </w:hyperlink>
+      <w:r>
+        <w:rPr>
+          <w:rFonts w:eastAsia="Times New Roman"/>
+        </w:rPr>
+        <w:t xml:space="preserve"> </w:t>
+      </w:r>
+    </w:p>
+    <w:p>
+      <w:pPr>
+        <w:numPr>
+          <w:ilvl w:val="0"/>
+          <w:numId w:val="6"/>
+        </w:numPr>
+        <w:spacing w:before="100" w:beforeAutospacing="1" w:after="100" w:afterAutospacing="1"/>
+        <w:divId w:val="1670408762"/>
+        <w:rPr>
+          <w:rFonts w:eastAsia="Times New Roman"/>
+        </w:rPr>
+      </w:pPr>
+      <w:hyperlink r:id="rId27" w:history="1">
+        <w:r>
+          <w:rPr>
+            <w:rStyle w:val="Hyperlink"/>
+            <w:rFonts w:eastAsia="Times New Roman"/>
+          </w:rPr>
+          <w:t>Find an expert</w:t>
+        </w:r>
+      </w:hyperlink>
+      <w:r>
+        <w:rPr>
+          <w:rFonts w:eastAsia="Times New Roman"/>
+        </w:rPr>
+        <w:t xml:space="preserve"> </w:t>
+      </w:r>
+    </w:p>
+    <w:p>
+      <w:pPr>
+        <w:pStyle w:val="Heading2"/>
+        <w:divId w:val="303580164"/>
+        <w:rPr>
+          <w:rFonts w:eastAsia="Times New Roman"/>
+        </w:rPr>
+      </w:pPr>
+      <w:r>
+        <w:rPr>
+          <w:rFonts w:eastAsia="Times New Roman"/>
+        </w:rPr>
+        <w:t>Close</w:t>
+      </w:r>
+    </w:p>
+    <w:p>
+      <w:pPr>
+        <w:numPr>
+          <w:ilvl w:val="0"/>
+          <w:numId w:val="7"/>
+        </w:numPr>
+        <w:spacing w:before="100" w:beforeAutospacing="1" w:after="100" w:afterAutospacing="1"/>
+        <w:divId w:val="303580164"/>
+        <w:rPr>
+          <w:rFonts w:eastAsia="Times New Roman"/>
+        </w:rPr>
+      </w:pPr>
+      <w:hyperlink r:id="rId28" w:anchor="home" w:history="1">
+        <w:r>
+          <w:rPr>
+            <w:rStyle w:val="Hyperlink"/>
+            <w:rFonts w:eastAsia="Times New Roman"/>
+          </w:rPr>
+          <w:t>About us</w:t>
+        </w:r>
+      </w:hyperlink>
+      <w:r>
+        <w:rPr>
+          <w:rFonts w:eastAsia="Times New Roman"/>
+        </w:rPr>
+        <w:t xml:space="preserve"> </w:t>
+      </w:r>
+    </w:p>
+    <w:p>
+      <w:pPr>
+        <w:numPr>
+          <w:ilvl w:val="0"/>
+          <w:numId w:val="7"/>
+        </w:numPr>
+        <w:spacing w:before="100" w:beforeAutospacing="1" w:after="100" w:afterAutospacing="1"/>
+        <w:divId w:val="303580164"/>
+        <w:rPr>
+          <w:rFonts w:eastAsia="Times New Roman"/>
+        </w:rPr>
+      </w:pPr>
+      <w:hyperlink r:id="rId29" w:anchor="places" w:history="1">
+        <w:r>
+          <w:rPr>
+            <w:rStyle w:val="Hyperlink"/>
+            <w:rFonts w:eastAsia="Times New Roman"/>
+          </w:rPr>
+          <w:t>Our Research</w:t>
+        </w:r>
+      </w:hyperlink>
+      <w:r>
+        <w:rPr>
+          <w:rFonts w:eastAsia="Times New Roman"/>
+        </w:rPr>
+        <w:t xml:space="preserve"> </w:t>
+      </w:r>
+    </w:p>
+    <w:p>
+      <w:pPr>
+        <w:numPr>
+          <w:ilvl w:val="0"/>
+          <w:numId w:val="7"/>
+        </w:numPr>
+        <w:spacing w:before="100" w:beforeAutospacing="1" w:after="100" w:afterAutospacing="1"/>
+        <w:divId w:val="303580164"/>
+        <w:rPr>
+          <w:rFonts w:eastAsia="Times New Roman"/>
+        </w:rPr>
+      </w:pPr>
+      <w:hyperlink r:id="rId30" w:anchor="study" w:history="1">
+        <w:r>
+          <w:rPr>
+            <w:rStyle w:val="Hyperlink"/>
+            <w:rFonts w:eastAsia="Times New Roman"/>
+          </w:rPr>
+          <w:t>Study with us</w:t>
+        </w:r>
+      </w:hyperlink>
+      <w:r>
+        <w:rPr>
+          <w:rFonts w:eastAsia="Times New Roman"/>
+        </w:rPr>
+        <w:t xml:space="preserve"> </w:t>
+      </w:r>
+    </w:p>
+    <w:p>
+      <w:pPr>
+        <w:numPr>
+          <w:ilvl w:val="0"/>
+          <w:numId w:val="7"/>
+        </w:numPr>
+        <w:spacing w:before="100" w:beforeAutospacing="1" w:after="100" w:afterAutospacing="1"/>
+        <w:divId w:val="303580164"/>
+        <w:rPr>
+          <w:rFonts w:eastAsia="Times New Roman"/>
+        </w:rPr>
+      </w:pPr>
+      <w:hyperlink r:id="rId31" w:history="1">
+        <w:r>
+          <w:rPr>
+            <w:rStyle w:val="Hyperlink"/>
+            <w:rFonts w:eastAsia="Times New Roman"/>
+          </w:rPr>
+          <w:t>Partner with us</w:t>
+        </w:r>
+      </w:hyperlink>
+      <w:r>
+        <w:rPr>
+          <w:rFonts w:eastAsia="Times New Roman"/>
+        </w:rPr>
+        <w:t xml:space="preserve"> </w:t>
+      </w:r>
+    </w:p>
+    <w:p>
+      <w:pPr>
+        <w:numPr>
+          <w:ilvl w:val="1"/>
+          <w:numId w:val="7"/>
+        </w:numPr>
+        <w:spacing w:before="100" w:beforeAutospacing="1" w:after="100" w:afterAutospacing="1"/>
+        <w:divId w:val="1467116744"/>
+        <w:rPr>
+          <w:rFonts w:eastAsia="Times New Roman"/>
+        </w:rPr>
+      </w:pPr>
+      <w:hyperlink r:id="rId32" w:history="1">
+        <w:r>
+          <w:rPr>
+            <w:rStyle w:val="Hyperlink"/>
+            <w:rFonts w:eastAsia="Times New Roman"/>
+          </w:rPr>
+          <w:t>Research engagement</w:t>
+        </w:r>
+      </w:hyperlink>
+      <w:r>
+        <w:rPr>
+          <w:rFonts w:eastAsia="Times New Roman"/>
+        </w:rPr>
+        <w:t xml:space="preserve"> </w:t>
+      </w:r>
+    </w:p>
+    <w:p>
+      <w:pPr>
+        <w:numPr>
+          <w:ilvl w:val="1"/>
+          <w:numId w:val="7"/>
+        </w:numPr>
+        <w:spacing w:before="100" w:beforeAutospacing="1" w:after="100" w:afterAutospacing="1"/>
+        <w:divId w:val="1467116744"/>
+        <w:rPr>
+          <w:rFonts w:eastAsia="Times New Roman"/>
+        </w:rPr>
+      </w:pPr>
+      <w:hyperlink r:id="rId33" w:history="1">
+        <w:r>
+          <w:rPr>
+            <w:rStyle w:val="Hyperlink"/>
+            <w:rFonts w:eastAsia="Times New Roman"/>
+          </w:rPr>
+          <w:t>Technology licensing &amp; IP</w:t>
+        </w:r>
+      </w:hyperlink>
+      <w:r>
+        <w:rPr>
+          <w:rFonts w:eastAsia="Times New Roman"/>
+        </w:rPr>
+        <w:t xml:space="preserve"> </w:t>
+      </w:r>
+    </w:p>
+    <w:p>
+      <w:pPr>
+        <w:numPr>
+          <w:ilvl w:val="1"/>
+          <w:numId w:val="7"/>
+        </w:numPr>
+        <w:spacing w:before="100" w:beforeAutospacing="1" w:after="100" w:afterAutospacing="1"/>
+        <w:divId w:val="1467116744"/>
+        <w:rPr>
+          <w:rFonts w:eastAsia="Times New Roman"/>
+        </w:rPr>
+      </w:pPr>
+      <w:hyperlink r:id="rId34" w:history="1">
+        <w:r>
+          <w:rPr>
+            <w:rStyle w:val="Hyperlink"/>
+            <w:rFonts w:eastAsia="Times New Roman"/>
+          </w:rPr>
+          <w:t>Customised programs</w:t>
+        </w:r>
+      </w:hyperlink>
+      <w:r>
+        <w:rPr>
+          <w:rFonts w:eastAsia="Times New Roman"/>
+        </w:rPr>
+        <w:t xml:space="preserve"> </w:t>
+      </w:r>
+    </w:p>
+    <w:p>
+      <w:pPr>
+        <w:numPr>
+          <w:ilvl w:val="0"/>
+          <w:numId w:val="7"/>
+        </w:numPr>
+        <w:spacing w:before="100" w:beforeAutospacing="1" w:after="100" w:afterAutospacing="1"/>
+        <w:divId w:val="303580164"/>
+        <w:rPr>
+          <w:rFonts w:eastAsia="Times New Roman"/>
+        </w:rPr>
+      </w:pPr>
+      <w:hyperlink r:id="rId35" w:history="1">
+        <w:r>
+          <w:rPr>
+            <w:rStyle w:val="Hyperlink"/>
+            <w:rFonts w:eastAsia="Times New Roman"/>
+          </w:rPr>
+          <w:t>Work with us</w:t>
+        </w:r>
+      </w:hyperlink>
+      <w:r>
+        <w:rPr>
+          <w:rFonts w:eastAsia="Times New Roman"/>
+        </w:rPr>
+        <w:t xml:space="preserve"> </w:t>
+      </w:r>
+    </w:p>
+    <w:p>
+      <w:pPr>
+        <w:numPr>
+          <w:ilvl w:val="1"/>
+          <w:numId w:val="7"/>
+        </w:numPr>
+        <w:spacing w:before="100" w:beforeAutospacing="1" w:after="100" w:afterAutospacing="1"/>
+        <w:divId w:val="1577596245"/>
+        <w:rPr>
+          <w:rFonts w:eastAsia="Times New Roman"/>
+        </w:rPr>
+      </w:pPr>
+      <w:hyperlink r:id="rId36" w:anchor="work" w:history="1">
+        <w:r>
+          <w:rPr>
+            <w:rStyle w:val="Hyperlink"/>
+            <w:rFonts w:eastAsia="Times New Roman"/>
+          </w:rPr>
+          <w:t>Working at Melbourne</w:t>
+        </w:r>
+      </w:hyperlink>
+      <w:r>
+        <w:rPr>
+          <w:rFonts w:eastAsia="Times New Roman"/>
+        </w:rPr>
+        <w:t xml:space="preserve"> </w:t>
+      </w:r>
+    </w:p>
+    <w:p>
+      <w:pPr>
+        <w:numPr>
+          <w:ilvl w:val="1"/>
+          <w:numId w:val="7"/>
+        </w:numPr>
+        <w:spacing w:before="100" w:beforeAutospacing="1" w:after="100" w:afterAutospacing="1"/>
+        <w:divId w:val="1577596245"/>
+        <w:rPr>
+          <w:rFonts w:eastAsia="Times New Roman"/>
+        </w:rPr>
+      </w:pPr>
+      <w:hyperlink r:id="rId37" w:history="1">
+        <w:r>
+          <w:rPr>
+            <w:rStyle w:val="Hyperlink"/>
+            <w:rFonts w:eastAsia="Times New Roman"/>
+          </w:rPr>
+          <w:t>Funding and support</w:t>
+        </w:r>
+      </w:hyperlink>
+      <w:r>
+        <w:rPr>
+          <w:rFonts w:eastAsia="Times New Roman"/>
+        </w:rPr>
+        <w:t xml:space="preserve"> </w:t>
+      </w:r>
+    </w:p>
+    <w:p>
+      <w:pPr>
+        <w:numPr>
+          <w:ilvl w:val="0"/>
+          <w:numId w:val="7"/>
+        </w:numPr>
+        <w:spacing w:before="100" w:beforeAutospacing="1" w:after="100" w:afterAutospacing="1"/>
+        <w:divId w:val="303580164"/>
+        <w:rPr>
+          <w:rFonts w:eastAsia="Times New Roman"/>
+        </w:rPr>
+      </w:pPr>
+      <w:hyperlink r:id="rId38" w:history="1">
+        <w:r>
+          <w:rPr>
+            <w:rStyle w:val="Hyperlink"/>
+            <w:rFonts w:eastAsia="Times New Roman"/>
           </w:rPr>
           <w:t>Contact us</w:t>
         </w:r>
       </w:hyperlink>
       <w:r>
         <w:rPr>
-          <w:rFonts w:eastAsia="Times New Roman" w:cs="Times New Roman"/>
+          <w:rFonts w:eastAsia="Times New Roman"/>
         </w:rPr>
         <w:t xml:space="preserve"> </w:t>
       </w:r>
     </w:p>
-    <w:p>
-      <w:pPr>
-        <w:numPr>
-          <w:ilvl w:val="0"/>
-          <w:numId w:val="6"/>
-        </w:numPr>
-        <w:spacing w:before="100" w:beforeAutospacing="1" w:after="100" w:afterAutospacing="1"/>
-        <w:divId w:val="2037340684"/>
-        <w:rPr>
-          <w:rFonts w:eastAsia="Times New Roman" w:cs="Times New Roman"/>
-        </w:rPr>
-      </w:pPr>
-      <w:hyperlink r:id="rId26" w:history="1">
-        <w:r>
-          <w:rPr>
-            <w:rStyle w:val="Hyperlink"/>
-            <w:rFonts w:eastAsia="Times New Roman" w:cs="Times New Roman"/>
-          </w:rPr>
-          <w:t>Find an expert</w:t>
-        </w:r>
-      </w:hyperlink>
-      <w:r>
-        <w:rPr>
-          <w:rFonts w:eastAsia="Times New Roman" w:cs="Times New Roman"/>
-        </w:rPr>
-        <w:t xml:space="preserve"> </w:t>
-      </w:r>
-    </w:p>
-    <w:p>
-      <w:pPr>
-        <w:pStyle w:val="Heading2"/>
-        <w:divId w:val="2104261961"/>
-        <w:rPr>
-          <w:rFonts w:eastAsia="Times New Roman" w:cs="Times New Roman"/>
-        </w:rPr>
-      </w:pPr>
-      <w:r>
-        <w:rPr>
-          <w:rFonts w:eastAsia="Times New Roman" w:cs="Times New Roman"/>
-        </w:rPr>
-        <w:t>Close</w:t>
-      </w:r>
-    </w:p>
-    <w:p>
-      <w:pPr>
-        <w:numPr>
-          <w:ilvl w:val="0"/>
-          <w:numId w:val="7"/>
-        </w:numPr>
-        <w:spacing w:before="100" w:beforeAutospacing="1" w:after="100" w:afterAutospacing="1"/>
-        <w:divId w:val="2104261961"/>
-        <w:rPr>
-          <w:rFonts w:eastAsia="Times New Roman" w:cs="Times New Roman"/>
-        </w:rPr>
-      </w:pPr>
-      <w:hyperlink r:id="rId27" w:anchor="home" w:history="1">
-        <w:r>
-          <w:rPr>
-            <w:rStyle w:val="Hyperlink"/>
-            <w:rFonts w:eastAsia="Times New Roman" w:cs="Times New Roman"/>
-          </w:rPr>
-          <w:t>About us</w:t>
-        </w:r>
-      </w:hyperlink>
-      <w:r>
-        <w:rPr>
-          <w:rFonts w:eastAsia="Times New Roman" w:cs="Times New Roman"/>
-        </w:rPr>
-        <w:t xml:space="preserve"> </w:t>
-      </w:r>
-    </w:p>
-    <w:p>
-      <w:pPr>
-        <w:numPr>
-          <w:ilvl w:val="0"/>
-          <w:numId w:val="7"/>
-        </w:numPr>
-        <w:spacing w:before="100" w:beforeAutospacing="1" w:after="100" w:afterAutospacing="1"/>
-        <w:divId w:val="2104261961"/>
-        <w:rPr>
-          <w:rFonts w:eastAsia="Times New Roman" w:cs="Times New Roman"/>
-        </w:rPr>
-      </w:pPr>
-      <w:hyperlink r:id="rId28" w:anchor="places" w:history="1">
-        <w:r>
-          <w:rPr>
-            <w:rStyle w:val="Hyperlink"/>
-            <w:rFonts w:eastAsia="Times New Roman" w:cs="Times New Roman"/>
-          </w:rPr>
-          <w:t>Our Research</w:t>
-        </w:r>
-      </w:hyperlink>
-      <w:r>
-        <w:rPr>
-          <w:rFonts w:eastAsia="Times New Roman" w:cs="Times New Roman"/>
-        </w:rPr>
-        <w:t xml:space="preserve"> </w:t>
-      </w:r>
-    </w:p>
-    <w:p>
-      <w:pPr>
-        <w:numPr>
-          <w:ilvl w:val="0"/>
-          <w:numId w:val="7"/>
-        </w:numPr>
-        <w:spacing w:before="100" w:beforeAutospacing="1" w:after="100" w:afterAutospacing="1"/>
-        <w:divId w:val="2104261961"/>
-        <w:rPr>
-          <w:rFonts w:eastAsia="Times New Roman" w:cs="Times New Roman"/>
-        </w:rPr>
-      </w:pPr>
-      <w:hyperlink r:id="rId29" w:anchor="study" w:history="1">
-        <w:r>
-          <w:rPr>
-            <w:rStyle w:val="Hyperlink"/>
-            <w:rFonts w:eastAsia="Times New Roman" w:cs="Times New Roman"/>
-          </w:rPr>
-          <w:t>Study with us</w:t>
-        </w:r>
-      </w:hyperlink>
-      <w:r>
-        <w:rPr>
-          <w:rFonts w:eastAsia="Times New Roman" w:cs="Times New Roman"/>
-        </w:rPr>
-        <w:t xml:space="preserve"> </w:t>
-      </w:r>
-    </w:p>
-    <w:p>
-      <w:pPr>
-        <w:numPr>
-          <w:ilvl w:val="0"/>
-          <w:numId w:val="7"/>
-        </w:numPr>
-        <w:spacing w:before="100" w:beforeAutospacing="1" w:after="100" w:afterAutospacing="1"/>
-        <w:divId w:val="2104261961"/>
-        <w:rPr>
-          <w:rFonts w:eastAsia="Times New Roman" w:cs="Times New Roman"/>
-        </w:rPr>
-      </w:pPr>
-      <w:hyperlink r:id="rId30" w:history="1">
-        <w:r>
-          <w:rPr>
-            <w:rStyle w:val="Hyperlink"/>
-            <w:rFonts w:eastAsia="Times New Roman" w:cs="Times New Roman"/>
-          </w:rPr>
-          <w:t>Partner with us</w:t>
-        </w:r>
-      </w:hyperlink>
-      <w:r>
-        <w:rPr>
-          <w:rFonts w:eastAsia="Times New Roman" w:cs="Times New Roman"/>
-        </w:rPr>
-        <w:t xml:space="preserve"> </w:t>
-      </w:r>
-    </w:p>
-    <w:p>
-      <w:pPr>
-        <w:numPr>
-          <w:ilvl w:val="1"/>
-          <w:numId w:val="7"/>
-        </w:numPr>
-        <w:spacing w:before="100" w:beforeAutospacing="1" w:after="100" w:afterAutospacing="1"/>
-        <w:divId w:val="1236357075"/>
-        <w:rPr>
-          <w:rFonts w:eastAsia="Times New Roman" w:cs="Times New Roman"/>
-        </w:rPr>
-      </w:pPr>
-      <w:hyperlink r:id="rId31" w:history="1">
-        <w:r>
-          <w:rPr>
-            <w:rStyle w:val="Hyperlink"/>
-            <w:rFonts w:eastAsia="Times New Roman" w:cs="Times New Roman"/>
-          </w:rPr>
-          <w:t>Research engagement</w:t>
-        </w:r>
-      </w:hyperlink>
-      <w:r>
-        <w:rPr>
-          <w:rFonts w:eastAsia="Times New Roman" w:cs="Times New Roman"/>
-        </w:rPr>
-        <w:t xml:space="preserve"> </w:t>
-      </w:r>
-    </w:p>
-    <w:p>
-      <w:pPr>
-        <w:numPr>
-          <w:ilvl w:val="1"/>
-          <w:numId w:val="7"/>
-        </w:numPr>
-        <w:spacing w:before="100" w:beforeAutospacing="1" w:after="100" w:afterAutospacing="1"/>
-        <w:divId w:val="1236357075"/>
-        <w:rPr>
-          <w:rFonts w:eastAsia="Times New Roman" w:cs="Times New Roman"/>
-        </w:rPr>
-      </w:pPr>
-      <w:hyperlink r:id="rId32" w:history="1">
-        <w:r>
-          <w:rPr>
-            <w:rStyle w:val="Hyperlink"/>
-            <w:rFonts w:eastAsia="Times New Roman" w:cs="Times New Roman"/>
-          </w:rPr>
-          <w:t>Technology licensing &amp; IP</w:t>
-        </w:r>
-      </w:hyperlink>
-      <w:r>
-        <w:rPr>
-          <w:rFonts w:eastAsia="Times New Roman" w:cs="Times New Roman"/>
-        </w:rPr>
-        <w:t xml:space="preserve"> </w:t>
-      </w:r>
-    </w:p>
-    <w:p>
-      <w:pPr>
-        <w:numPr>
-          <w:ilvl w:val="1"/>
-          <w:numId w:val="7"/>
-        </w:numPr>
-        <w:spacing w:before="100" w:beforeAutospacing="1" w:after="100" w:afterAutospacing="1"/>
-        <w:divId w:val="1236357075"/>
-        <w:rPr>
-          <w:rFonts w:eastAsia="Times New Roman" w:cs="Times New Roman"/>
-        </w:rPr>
-      </w:pPr>
-      <w:hyperlink r:id="rId33" w:history="1">
-        <w:r>
-          <w:rPr>
-            <w:rStyle w:val="Hyperlink"/>
-            <w:rFonts w:eastAsia="Times New Roman" w:cs="Times New Roman"/>
-          </w:rPr>
-          <w:t>Customised programs</w:t>
-        </w:r>
-      </w:hyperlink>
-      <w:r>
-        <w:rPr>
-          <w:rFonts w:eastAsia="Times New Roman" w:cs="Times New Roman"/>
-        </w:rPr>
-        <w:t xml:space="preserve"> </w:t>
-      </w:r>
-    </w:p>
-    <w:p>
-      <w:pPr>
-        <w:numPr>
-          <w:ilvl w:val="0"/>
-          <w:numId w:val="7"/>
-        </w:numPr>
-        <w:spacing w:before="100" w:beforeAutospacing="1" w:after="100" w:afterAutospacing="1"/>
-        <w:divId w:val="2104261961"/>
-        <w:rPr>
-          <w:rFonts w:eastAsia="Times New Roman" w:cs="Times New Roman"/>
-        </w:rPr>
-      </w:pPr>
-      <w:hyperlink r:id="rId34" w:history="1">
-        <w:r>
-          <w:rPr>
-            <w:rStyle w:val="Hyperlink"/>
-            <w:rFonts w:eastAsia="Times New Roman" w:cs="Times New Roman"/>
-          </w:rPr>
-          <w:t>Work wit</w:t>
-        </w:r>
-        <w:r>
-          <w:rPr>
-            <w:rStyle w:val="Hyperlink"/>
-            <w:rFonts w:eastAsia="Times New Roman" w:cs="Times New Roman"/>
-          </w:rPr>
-          <w:t>h us</w:t>
-        </w:r>
-      </w:hyperlink>
-      <w:r>
-        <w:rPr>
-          <w:rFonts w:eastAsia="Times New Roman" w:cs="Times New Roman"/>
-        </w:rPr>
-        <w:t xml:space="preserve"> </w:t>
-      </w:r>
-    </w:p>
-    <w:p>
-      <w:pPr>
-        <w:numPr>
-          <w:ilvl w:val="1"/>
-          <w:numId w:val="7"/>
-        </w:numPr>
-        <w:spacing w:before="100" w:beforeAutospacing="1" w:after="100" w:afterAutospacing="1"/>
-        <w:divId w:val="1893692841"/>
-        <w:rPr>
-          <w:rFonts w:eastAsia="Times New Roman" w:cs="Times New Roman"/>
-        </w:rPr>
-      </w:pPr>
-      <w:hyperlink r:id="rId35" w:anchor="work" w:history="1">
-        <w:r>
-          <w:rPr>
-            <w:rStyle w:val="Hyperlink"/>
-            <w:rFonts w:eastAsia="Times New Roman" w:cs="Times New Roman"/>
-          </w:rPr>
-          <w:t>Working at Melbourne</w:t>
-        </w:r>
-      </w:hyperlink>
-      <w:r>
-        <w:rPr>
-          <w:rFonts w:eastAsia="Times New Roman" w:cs="Times New Roman"/>
-        </w:rPr>
-        <w:t xml:space="preserve"> </w:t>
-      </w:r>
-    </w:p>
-    <w:p>
-      <w:pPr>
-        <w:numPr>
-          <w:ilvl w:val="1"/>
-          <w:numId w:val="7"/>
-        </w:numPr>
-        <w:spacing w:before="100" w:beforeAutospacing="1" w:after="100" w:afterAutospacing="1"/>
-        <w:divId w:val="1893692841"/>
-        <w:rPr>
-          <w:rFonts w:eastAsia="Times New Roman" w:cs="Times New Roman"/>
-        </w:rPr>
-      </w:pPr>
-      <w:hyperlink r:id="rId36" w:history="1">
-        <w:r>
-          <w:rPr>
-            <w:rStyle w:val="Hyperlink"/>
-            <w:rFonts w:eastAsia="Times New Roman" w:cs="Times New Roman"/>
-          </w:rPr>
-          <w:t>Funding and support</w:t>
-        </w:r>
-      </w:hyperlink>
-      <w:r>
-        <w:rPr>
-          <w:rFonts w:eastAsia="Times New Roman" w:cs="Times New Roman"/>
-        </w:rPr>
-        <w:t xml:space="preserve"> </w:t>
-      </w:r>
-    </w:p>
-    <w:p>
-      <w:pPr>
-        <w:numPr>
-          <w:ilvl w:val="0"/>
-          <w:numId w:val="7"/>
-        </w:numPr>
-        <w:spacing w:before="100" w:beforeAutospacing="1" w:after="100" w:afterAutospacing="1"/>
-        <w:divId w:val="2104261961"/>
-        <w:rPr>
-          <w:rFonts w:eastAsia="Times New Roman" w:cs="Times New Roman"/>
-        </w:rPr>
-      </w:pPr>
-      <w:hyperlink r:id="rId37" w:history="1">
-        <w:r>
-          <w:rPr>
-            <w:rStyle w:val="Hyperlink"/>
-            <w:rFonts w:eastAsia="Times New Roman" w:cs="Times New Roman"/>
-          </w:rPr>
-          <w:t>Contact us</w:t>
-        </w:r>
-      </w:hyperlink>
-      <w:r>
-        <w:rPr>
-          <w:rFonts w:eastAsia="Times New Roman" w:cs="Times New Roman"/>
-        </w:rPr>
-        <w:t xml:space="preserve"> </w:t>
-      </w:r>
-    </w:p>
     <w:sectPr>
-      <w:pgSz w:w="12240" w:h="15840"/>
-      <w:pgMar w:top="1440" w:right="1800" w:bottom="1440" w:left="1800" w:header="708" w:footer="708" w:gutter="0"/>
+      <w:pgSz w:w="11906" w:h="16838"/>
+      <w:pgMar w:top="1440" w:right="1440" w:bottom="1440" w:left="1440" w:header="708" w:footer="708" w:gutter="0"/>
       <w:cols w:space="708"/>
       <w:docGrid w:linePitch="360"/>
     </w:sectPr>
@@ -2308,11 +2292,11 @@
 </file>
 
 <file path=word/numbering.xml><?xml version="1.0" encoding="utf-8"?>
-<w:numbering xmlns:wpc="http://schemas.microsoft.com/office/word/2010/wordprocessingCanvas" xmlns:mo="http://schemas.microsoft.com/office/mac/office/2008/main" xmlns:mc="http://schemas.openxmlformats.org/markup-compatibility/2006" xmlns:mv="urn:schemas-microsoft-com:mac:vml" xmlns:o="urn:schemas-microsoft-com:office:office" xmlns:r="http://schemas.openxmlformats.org/officeDocument/2006/relationships" xmlns:m="http://schemas.openxmlformats.org/officeDocument/2006/math" xmlns:v="urn:schemas-microsoft-com:vml" xmlns:wp14="http://schemas.microsoft.com/office/word/2010/wordprocessingDrawing" xmlns:wp="http://schemas.openxmlformats.org/drawingml/2006/wordprocessingDrawing" xmlns:w10="urn:schemas-microsoft-com:office:word" xmlns:w="http://schemas.openxmlformats.org/wordprocessingml/2006/main" xmlns:w14="http://schemas.microsoft.com/office/word/2010/wordml" xmlns:wpg="http://schemas.microsoft.com/office/word/2010/wordprocessingGroup" xmlns:wpi="http://schemas.microsoft.com/office/word/2010/wordprocessingInk" xmlns:wne="http://schemas.microsoft.com/office/word/2006/wordml" xmlns:wps="http://schemas.microsoft.com/office/word/2010/wordprocessingShape" mc:Ignorable="w14 wp14">
+<w:numbering xmlns:wpc="http://schemas.microsoft.com/office/word/2010/wordprocessingCanvas" xmlns:mc="http://schemas.openxmlformats.org/markup-compatibility/2006" xmlns:o="urn:schemas-microsoft-com:office:office" xmlns:r="http://schemas.openxmlformats.org/officeDocument/2006/relationships" xmlns:m="http://schemas.openxmlformats.org/officeDocument/2006/math" xmlns:v="urn:schemas-microsoft-com:vml" xmlns:wp14="http://schemas.microsoft.com/office/word/2010/wordprocessingDrawing" xmlns:wp="http://schemas.openxmlformats.org/drawingml/2006/wordprocessingDrawing" xmlns:w10="urn:schemas-microsoft-com:office:word" xmlns:w="http://schemas.openxmlformats.org/wordprocessingml/2006/main" xmlns:w14="http://schemas.microsoft.com/office/word/2010/wordml" xmlns:wpg="http://schemas.microsoft.com/office/word/2010/wordprocessingGroup" xmlns:wpi="http://schemas.microsoft.com/office/word/2010/wordprocessingInk" xmlns:wne="http://schemas.microsoft.com/office/word/2006/wordml" xmlns:wps="http://schemas.microsoft.com/office/word/2010/wordprocessingShape" mc:Ignorable="w14 wp14">
   <w:abstractNum w:abstractNumId="0">
-    <w:nsid w:val="2A902406"/>
+    <w:nsid w:val="32871577"/>
     <w:multiLevelType w:val="multilevel"/>
-    <w:tmpl w:val="5C5A3FF4"/>
+    <w:tmpl w:val="58B468AA"/>
     <w:lvl w:ilvl="0">
       <w:start w:val="1"/>
       <w:numFmt w:val="bullet"/>
@@ -2329,7 +2313,7 @@
         <w:sz w:val="20"/>
       </w:rPr>
     </w:lvl>
-    <w:lvl w:ilvl="1">
+    <w:lvl w:ilvl="1" w:tentative="1">
       <w:start w:val="1"/>
       <w:numFmt w:val="bullet"/>
       <w:lvlText w:val="o"/>
@@ -2459,9 +2443,9 @@
     </w:lvl>
   </w:abstractNum>
   <w:abstractNum w:abstractNumId="1">
-    <w:nsid w:val="2B9D6ABA"/>
+    <w:nsid w:val="3D372AD4"/>
     <w:multiLevelType w:val="multilevel"/>
-    <w:tmpl w:val="74127554"/>
+    <w:tmpl w:val="853E1CA8"/>
     <w:lvl w:ilvl="0">
       <w:start w:val="1"/>
       <w:numFmt w:val="bullet"/>
@@ -2478,7 +2462,7 @@
         <w:sz w:val="20"/>
       </w:rPr>
     </w:lvl>
-    <w:lvl w:ilvl="1">
+    <w:lvl w:ilvl="1" w:tentative="1">
       <w:start w:val="1"/>
       <w:numFmt w:val="bullet"/>
       <w:lvlText w:val="o"/>
@@ -2608,9 +2592,9 @@
     </w:lvl>
   </w:abstractNum>
   <w:abstractNum w:abstractNumId="2">
-    <w:nsid w:val="39257994"/>
+    <w:nsid w:val="4BC761C7"/>
     <w:multiLevelType w:val="multilevel"/>
-    <w:tmpl w:val="01289AB4"/>
+    <w:tmpl w:val="A8126192"/>
     <w:lvl w:ilvl="0">
       <w:start w:val="1"/>
       <w:numFmt w:val="bullet"/>
@@ -2627,7 +2611,7 @@
         <w:sz w:val="20"/>
       </w:rPr>
     </w:lvl>
-    <w:lvl w:ilvl="1" w:tentative="1">
+    <w:lvl w:ilvl="1">
       <w:start w:val="1"/>
       <w:numFmt w:val="bullet"/>
       <w:lvlText w:val="o"/>
@@ -2757,9 +2741,9 @@
     </w:lvl>
   </w:abstractNum>
   <w:abstractNum w:abstractNumId="3">
-    <w:nsid w:val="49D12035"/>
+    <w:nsid w:val="592643B0"/>
     <w:multiLevelType w:val="multilevel"/>
-    <w:tmpl w:val="7534C082"/>
+    <w:tmpl w:val="076AC2B6"/>
     <w:lvl w:ilvl="0">
       <w:start w:val="1"/>
       <w:numFmt w:val="bullet"/>
@@ -2906,9 +2890,9 @@
     </w:lvl>
   </w:abstractNum>
   <w:abstractNum w:abstractNumId="4">
-    <w:nsid w:val="5F353E5F"/>
+    <w:nsid w:val="5A010F13"/>
     <w:multiLevelType w:val="multilevel"/>
-    <w:tmpl w:val="06A07314"/>
+    <w:tmpl w:val="E8B4C6A8"/>
     <w:lvl w:ilvl="0">
       <w:start w:val="1"/>
       <w:numFmt w:val="bullet"/>
@@ -3055,9 +3039,158 @@
     </w:lvl>
   </w:abstractNum>
   <w:abstractNum w:abstractNumId="5">
-    <w:nsid w:val="6EC959A2"/>
+    <w:nsid w:val="5B976E02"/>
     <w:multiLevelType w:val="multilevel"/>
-    <w:tmpl w:val="ABC097DA"/>
+    <w:tmpl w:val="32984EE8"/>
+    <w:lvl w:ilvl="0">
+      <w:start w:val="1"/>
+      <w:numFmt w:val="bullet"/>
+      <w:lvlText w:val=""/>
+      <w:lvlJc w:val="left"/>
+      <w:pPr>
+        <w:tabs>
+          <w:tab w:val="num" w:pos="720"/>
+        </w:tabs>
+        <w:ind w:left="720" w:hanging="360"/>
+      </w:pPr>
+      <w:rPr>
+        <w:rFonts w:ascii="Symbol" w:hAnsi="Symbol" w:hint="default"/>
+        <w:sz w:val="20"/>
+      </w:rPr>
+    </w:lvl>
+    <w:lvl w:ilvl="1">
+      <w:start w:val="1"/>
+      <w:numFmt w:val="bullet"/>
+      <w:lvlText w:val="o"/>
+      <w:lvlJc w:val="left"/>
+      <w:pPr>
+        <w:tabs>
+          <w:tab w:val="num" w:pos="1440"/>
+        </w:tabs>
+        <w:ind w:left="1440" w:hanging="360"/>
+      </w:pPr>
+      <w:rPr>
+        <w:rFonts w:ascii="Courier New" w:hAnsi="Courier New" w:hint="default"/>
+        <w:sz w:val="20"/>
+      </w:rPr>
+    </w:lvl>
+    <w:lvl w:ilvl="2" w:tentative="1">
+      <w:start w:val="1"/>
+      <w:numFmt w:val="bullet"/>
+      <w:lvlText w:val=""/>
+      <w:lvlJc w:val="left"/>
+      <w:pPr>
+        <w:tabs>
+          <w:tab w:val="num" w:pos="2160"/>
+        </w:tabs>
+        <w:ind w:left="2160" w:hanging="360"/>
+      </w:pPr>
+      <w:rPr>
+        <w:rFonts w:ascii="Wingdings" w:hAnsi="Wingdings" w:hint="default"/>
+        <w:sz w:val="20"/>
+      </w:rPr>
+    </w:lvl>
+    <w:lvl w:ilvl="3" w:tentative="1">
+      <w:start w:val="1"/>
+      <w:numFmt w:val="bullet"/>
+      <w:lvlText w:val=""/>
+      <w:lvlJc w:val="left"/>
+      <w:pPr>
+        <w:tabs>
+          <w:tab w:val="num" w:pos="2880"/>
+        </w:tabs>
+        <w:ind w:left="2880" w:hanging="360"/>
+      </w:pPr>
+      <w:rPr>
+        <w:rFonts w:ascii="Wingdings" w:hAnsi="Wingdings" w:hint="default"/>
+        <w:sz w:val="20"/>
+      </w:rPr>
+    </w:lvl>
+    <w:lvl w:ilvl="4" w:tentative="1">
+      <w:start w:val="1"/>
+      <w:numFmt w:val="bullet"/>
+      <w:lvlText w:val=""/>
+      <w:lvlJc w:val="left"/>
+      <w:pPr>
+        <w:tabs>
+          <w:tab w:val="num" w:pos="3600"/>
+        </w:tabs>
+        <w:ind w:left="3600" w:hanging="360"/>
+      </w:pPr>
+      <w:rPr>
+        <w:rFonts w:ascii="Wingdings" w:hAnsi="Wingdings" w:hint="default"/>
+        <w:sz w:val="20"/>
+      </w:rPr>
+    </w:lvl>
+    <w:lvl w:ilvl="5" w:tentative="1">
+      <w:start w:val="1"/>
+      <w:numFmt w:val="bullet"/>
+      <w:lvlText w:val=""/>
+      <w:lvlJc w:val="left"/>
+      <w:pPr>
+        <w:tabs>
+          <w:tab w:val="num" w:pos="4320"/>
+        </w:tabs>
+        <w:ind w:left="4320" w:hanging="360"/>
+      </w:pPr>
+      <w:rPr>
+        <w:rFonts w:ascii="Wingdings" w:hAnsi="Wingdings" w:hint="default"/>
+        <w:sz w:val="20"/>
+      </w:rPr>
+    </w:lvl>
+    <w:lvl w:ilvl="6" w:tentative="1">
+      <w:start w:val="1"/>
+      <w:numFmt w:val="bullet"/>
+      <w:lvlText w:val=""/>
+      <w:lvlJc w:val="left"/>
+      <w:pPr>
+        <w:tabs>
+          <w:tab w:val="num" w:pos="5040"/>
+        </w:tabs>
+        <w:ind w:left="5040" w:hanging="360"/>
+      </w:pPr>
+      <w:rPr>
+        <w:rFonts w:ascii="Wingdings" w:hAnsi="Wingdings" w:hint="default"/>
+        <w:sz w:val="20"/>
+      </w:rPr>
+    </w:lvl>
+    <w:lvl w:ilvl="7" w:tentative="1">
+      <w:start w:val="1"/>
+      <w:numFmt w:val="bullet"/>
+      <w:lvlText w:val=""/>
+      <w:lvlJc w:val="left"/>
+      <w:pPr>
+        <w:tabs>
+          <w:tab w:val="num" w:pos="5760"/>
+        </w:tabs>
+        <w:ind w:left="5760" w:hanging="360"/>
+      </w:pPr>
+      <w:rPr>
+        <w:rFonts w:ascii="Wingdings" w:hAnsi="Wingdings" w:hint="default"/>
+        <w:sz w:val="20"/>
+      </w:rPr>
+    </w:lvl>
+    <w:lvl w:ilvl="8" w:tentative="1">
+      <w:start w:val="1"/>
+      <w:numFmt w:val="bullet"/>
+      <w:lvlText w:val=""/>
+      <w:lvlJc w:val="left"/>
+      <w:pPr>
+        <w:tabs>
+          <w:tab w:val="num" w:pos="6480"/>
+        </w:tabs>
+        <w:ind w:left="6480" w:hanging="360"/>
+      </w:pPr>
+      <w:rPr>
+        <w:rFonts w:ascii="Wingdings" w:hAnsi="Wingdings" w:hint="default"/>
+        <w:sz w:val="20"/>
+      </w:rPr>
+    </w:lvl>
+  </w:abstractNum>
+  <w:abstractNum w:abstractNumId="6">
+    <w:nsid w:val="66993DCF"/>
+    <w:multiLevelType w:val="multilevel"/>
+    <w:tmpl w:val="C19AB74E"/>
     <w:lvl w:ilvl="0">
       <w:start w:val="1"/>
       <w:numFmt w:val="decimal"/>
@@ -3167,175 +3300,26 @@
       </w:pPr>
     </w:lvl>
   </w:abstractNum>
-  <w:abstractNum w:abstractNumId="6">
-    <w:nsid w:val="7A171EB4"/>
-    <w:multiLevelType w:val="multilevel"/>
-    <w:tmpl w:val="4498D152"/>
-    <w:lvl w:ilvl="0">
-      <w:start w:val="1"/>
-      <w:numFmt w:val="bullet"/>
-      <w:lvlText w:val=""/>
-      <w:lvlJc w:val="left"/>
-      <w:pPr>
-        <w:tabs>
-          <w:tab w:val="num" w:pos="720"/>
-        </w:tabs>
-        <w:ind w:left="720" w:hanging="360"/>
-      </w:pPr>
-      <w:rPr>
-        <w:rFonts w:ascii="Symbol" w:hAnsi="Symbol" w:hint="default"/>
-        <w:sz w:val="20"/>
-      </w:rPr>
-    </w:lvl>
-    <w:lvl w:ilvl="1" w:tentative="1">
-      <w:start w:val="1"/>
-      <w:numFmt w:val="bullet"/>
-      <w:lvlText w:val="o"/>
-      <w:lvlJc w:val="left"/>
-      <w:pPr>
-        <w:tabs>
-          <w:tab w:val="num" w:pos="1440"/>
-        </w:tabs>
-        <w:ind w:left="1440" w:hanging="360"/>
-      </w:pPr>
-      <w:rPr>
-        <w:rFonts w:ascii="Courier New" w:hAnsi="Courier New" w:hint="default"/>
-        <w:sz w:val="20"/>
-      </w:rPr>
-    </w:lvl>
-    <w:lvl w:ilvl="2" w:tentative="1">
-      <w:start w:val="1"/>
-      <w:numFmt w:val="bullet"/>
-      <w:lvlText w:val=""/>
-      <w:lvlJc w:val="left"/>
-      <w:pPr>
-        <w:tabs>
-          <w:tab w:val="num" w:pos="2160"/>
-        </w:tabs>
-        <w:ind w:left="2160" w:hanging="360"/>
-      </w:pPr>
-      <w:rPr>
-        <w:rFonts w:ascii="Wingdings" w:hAnsi="Wingdings" w:hint="default"/>
-        <w:sz w:val="20"/>
-      </w:rPr>
-    </w:lvl>
-    <w:lvl w:ilvl="3" w:tentative="1">
-      <w:start w:val="1"/>
-      <w:numFmt w:val="bullet"/>
-      <w:lvlText w:val=""/>
-      <w:lvlJc w:val="left"/>
-      <w:pPr>
-        <w:tabs>
-          <w:tab w:val="num" w:pos="2880"/>
-        </w:tabs>
-        <w:ind w:left="2880" w:hanging="360"/>
-      </w:pPr>
-      <w:rPr>
-        <w:rFonts w:ascii="Wingdings" w:hAnsi="Wingdings" w:hint="default"/>
-        <w:sz w:val="20"/>
-      </w:rPr>
-    </w:lvl>
-    <w:lvl w:ilvl="4" w:tentative="1">
-      <w:start w:val="1"/>
-      <w:numFmt w:val="bullet"/>
-      <w:lvlText w:val=""/>
-      <w:lvlJc w:val="left"/>
-      <w:pPr>
-        <w:tabs>
-          <w:tab w:val="num" w:pos="3600"/>
-        </w:tabs>
-        <w:ind w:left="3600" w:hanging="360"/>
-      </w:pPr>
-      <w:rPr>
-        <w:rFonts w:ascii="Wingdings" w:hAnsi="Wingdings" w:hint="default"/>
-        <w:sz w:val="20"/>
-      </w:rPr>
-    </w:lvl>
-    <w:lvl w:ilvl="5" w:tentative="1">
-      <w:start w:val="1"/>
-      <w:numFmt w:val="bullet"/>
-      <w:lvlText w:val=""/>
-      <w:lvlJc w:val="left"/>
-      <w:pPr>
-        <w:tabs>
-          <w:tab w:val="num" w:pos="4320"/>
-        </w:tabs>
-        <w:ind w:left="4320" w:hanging="360"/>
-      </w:pPr>
-      <w:rPr>
-        <w:rFonts w:ascii="Wingdings" w:hAnsi="Wingdings" w:hint="default"/>
-        <w:sz w:val="20"/>
-      </w:rPr>
-    </w:lvl>
-    <w:lvl w:ilvl="6" w:tentative="1">
-      <w:start w:val="1"/>
-      <w:numFmt w:val="bullet"/>
-      <w:lvlText w:val=""/>
-      <w:lvlJc w:val="left"/>
-      <w:pPr>
-        <w:tabs>
-          <w:tab w:val="num" w:pos="5040"/>
-        </w:tabs>
-        <w:ind w:left="5040" w:hanging="360"/>
-      </w:pPr>
-      <w:rPr>
-        <w:rFonts w:ascii="Wingdings" w:hAnsi="Wingdings" w:hint="default"/>
-        <w:sz w:val="20"/>
-      </w:rPr>
-    </w:lvl>
-    <w:lvl w:ilvl="7" w:tentative="1">
-      <w:start w:val="1"/>
-      <w:numFmt w:val="bullet"/>
-      <w:lvlText w:val=""/>
-      <w:lvlJc w:val="left"/>
-      <w:pPr>
-        <w:tabs>
-          <w:tab w:val="num" w:pos="5760"/>
-        </w:tabs>
-        <w:ind w:left="5760" w:hanging="360"/>
-      </w:pPr>
-      <w:rPr>
-        <w:rFonts w:ascii="Wingdings" w:hAnsi="Wingdings" w:hint="default"/>
-        <w:sz w:val="20"/>
-      </w:rPr>
-    </w:lvl>
-    <w:lvl w:ilvl="8" w:tentative="1">
-      <w:start w:val="1"/>
-      <w:numFmt w:val="bullet"/>
-      <w:lvlText w:val=""/>
-      <w:lvlJc w:val="left"/>
-      <w:pPr>
-        <w:tabs>
-          <w:tab w:val="num" w:pos="6480"/>
-        </w:tabs>
-        <w:ind w:left="6480" w:hanging="360"/>
-      </w:pPr>
-      <w:rPr>
-        <w:rFonts w:ascii="Wingdings" w:hAnsi="Wingdings" w:hint="default"/>
-        <w:sz w:val="20"/>
-      </w:rPr>
-    </w:lvl>
-  </w:abstractNum>
   <w:num w:numId="1">
+    <w:abstractNumId w:val="4"/>
+  </w:num>
+  <w:num w:numId="2">
     <w:abstractNumId w:val="2"/>
   </w:num>
-  <w:num w:numId="2">
+  <w:num w:numId="3">
+    <w:abstractNumId w:val="6"/>
+  </w:num>
+  <w:num w:numId="4">
+    <w:abstractNumId w:val="3"/>
+  </w:num>
+  <w:num w:numId="5">
     <w:abstractNumId w:val="0"/>
   </w:num>
-  <w:num w:numId="3">
-    <w:abstractNumId w:val="5"/>
-  </w:num>
-  <w:num w:numId="4">
-    <w:abstractNumId w:val="6"/>
-  </w:num>
-  <w:num w:numId="5">
-    <w:abstractNumId w:val="4"/>
-  </w:num>
   <w:num w:numId="6">
-    <w:abstractNumId w:val="3"/>
+    <w:abstractNumId w:val="1"/>
   </w:num>
   <w:num w:numId="7">
-    <w:abstractNumId w:val="1"/>
+    <w:abstractNumId w:val="5"/>
   </w:num>
 </w:numbering>
 </file>
@@ -3346,12 +3330,12 @@
     <w:rPrDefault>
       <w:rPr>
         <w:rFonts w:ascii="Times New Roman" w:eastAsia="Times New Roman" w:hAnsi="Times New Roman" w:cs="Times New Roman"/>
-        <w:lang w:val="en-AU" w:eastAsia="en-US" w:bidi="ar-SA"/>
+        <w:lang w:val="en-AU" w:eastAsia="en-AU" w:bidi="ar-SA"/>
       </w:rPr>
     </w:rPrDefault>
     <w:pPrDefault/>
   </w:docDefaults>
-  <w:latentStyles w:defLockedState="0" w:defUIPriority="99" w:defSemiHidden="1" w:defUnhideWhenUsed="1" w:defQFormat="0" w:count="276">
+  <w:latentStyles w:defLockedState="0" w:defUIPriority="99" w:defSemiHidden="1" w:defUnhideWhenUsed="1" w:defQFormat="0" w:count="267">
     <w:lsdException w:name="Normal" w:semiHidden="0" w:uiPriority="0" w:unhideWhenUsed="0" w:qFormat="1"/>
     <w:lsdException w:name="heading 1" w:semiHidden="0" w:uiPriority="9" w:unhideWhenUsed="0" w:qFormat="1"/>
     <w:lsdException w:name="heading 2" w:semiHidden="0" w:uiPriority="9" w:unhideWhenUsed="0" w:qFormat="1"/>
@@ -3494,7 +3478,9 @@
     <w:name w:val="Normal"/>
     <w:qFormat/>
     <w:rPr>
-      <w:rFonts w:ascii="Times" w:eastAsiaTheme="minorEastAsia" w:hAnsi="Times" w:cstheme="minorBidi"/>
+      <w:rFonts w:eastAsiaTheme="minorEastAsia"/>
+      <w:sz w:val="24"/>
+      <w:szCs w:val="24"/>
     </w:rPr>
   </w:style>
   <w:style w:type="paragraph" w:styleId="Heading1">
@@ -3607,9 +3593,9 @@
       <w:rFonts w:asciiTheme="majorHAnsi" w:eastAsiaTheme="majorEastAsia" w:hAnsiTheme="majorHAnsi" w:cstheme="majorBidi"/>
       <w:b/>
       <w:bCs/>
-      <w:color w:val="345A8A" w:themeColor="accent1" w:themeShade="B5"/>
-      <w:sz w:val="32"/>
-      <w:szCs w:val="32"/>
+      <w:color w:val="365F91" w:themeColor="accent1" w:themeShade="BF"/>
+      <w:sz w:val="28"/>
+      <w:szCs w:val="28"/>
     </w:rPr>
   </w:style>
   <w:style w:type="character" w:customStyle="1" w:styleId="Heading2Char">
@@ -3646,9 +3632,6 @@
     <w:pPr>
       <w:spacing w:before="100" w:beforeAutospacing="1" w:after="100" w:afterAutospacing="1"/>
     </w:pPr>
-    <w:rPr>
-      <w:rFonts w:cs="Times New Roman"/>
-    </w:rPr>
   </w:style>
   <w:style w:type="character" w:styleId="Emphasis">
     <w:name w:val="Emphasis"/>
@@ -3671,23 +3654,25 @@
       <w:b/>
       <w:bCs/>
       <w:color w:val="4F81BD" w:themeColor="accent1"/>
+      <w:sz w:val="24"/>
+      <w:szCs w:val="24"/>
     </w:rPr>
   </w:style>
 </w:styles>
 </file>
 
 <file path=word/stylesWithEffects.xml><?xml version="1.0" encoding="utf-8"?>
-<w:styles xmlns:wpc="http://schemas.microsoft.com/office/word/2010/wordprocessingCanvas" xmlns:mo="http://schemas.microsoft.com/office/mac/office/2008/main" xmlns:mc="http://schemas.openxmlformats.org/markup-compatibility/2006" xmlns:mv="urn:schemas-microsoft-com:mac:vml" xmlns:o="urn:schemas-microsoft-com:office:office" xmlns:r="http://schemas.openxmlformats.org/officeDocument/2006/relationships" xmlns:m="http://schemas.openxmlformats.org/officeDocument/2006/math" xmlns:v="urn:schemas-microsoft-com:vml" xmlns:wp14="http://schemas.microsoft.com/office/word/2010/wordprocessingDrawing" xmlns:wp="http://schemas.openxmlformats.org/drawingml/2006/wordprocessingDrawing" xmlns:w10="urn:schemas-microsoft-com:office:word" xmlns:w="http://schemas.openxmlformats.org/wordprocessingml/2006/main" xmlns:w14="http://schemas.microsoft.com/office/word/2010/wordml" xmlns:wpg="http://schemas.microsoft.com/office/word/2010/wordprocessingGroup" xmlns:wpi="http://schemas.microsoft.com/office/word/2010/wordprocessingInk" xmlns:wne="http://schemas.microsoft.com/office/word/2006/wordml" xmlns:wps="http://schemas.microsoft.com/office/word/2010/wordprocessingShape" mc:Ignorable="w14 wp14">
+<w:styles xmlns:wpc="http://schemas.microsoft.com/office/word/2010/wordprocessingCanvas" xmlns:mc="http://schemas.openxmlformats.org/markup-compatibility/2006" xmlns:o="urn:schemas-microsoft-com:office:office" xmlns:r="http://schemas.openxmlformats.org/officeDocument/2006/relationships" xmlns:m="http://schemas.openxmlformats.org/officeDocument/2006/math" xmlns:v="urn:schemas-microsoft-com:vml" xmlns:wp14="http://schemas.microsoft.com/office/word/2010/wordprocessingDrawing" xmlns:wp="http://schemas.openxmlformats.org/drawingml/2006/wordprocessingDrawing" xmlns:w10="urn:schemas-microsoft-com:office:word" xmlns:w="http://schemas.openxmlformats.org/wordprocessingml/2006/main" xmlns:w14="http://schemas.microsoft.com/office/word/2010/wordml" xmlns:wpg="http://schemas.microsoft.com/office/word/2010/wordprocessingGroup" xmlns:wpi="http://schemas.microsoft.com/office/word/2010/wordprocessingInk" xmlns:wne="http://schemas.microsoft.com/office/word/2006/wordml" xmlns:wps="http://schemas.microsoft.com/office/word/2010/wordprocessingShape" mc:Ignorable="w14 wp14">
   <w:docDefaults>
     <w:rPrDefault>
       <w:rPr>
         <w:rFonts w:ascii="Times New Roman" w:eastAsia="Times New Roman" w:hAnsi="Times New Roman" w:cs="Times New Roman"/>
-        <w:lang w:val="en-AU" w:eastAsia="en-US" w:bidi="ar-SA"/>
+        <w:lang w:val="en-AU" w:eastAsia="en-AU" w:bidi="ar-SA"/>
       </w:rPr>
     </w:rPrDefault>
     <w:pPrDefault/>
   </w:docDefaults>
-  <w:latentStyles w:defLockedState="0" w:defUIPriority="99" w:defSemiHidden="1" w:defUnhideWhenUsed="1" w:defQFormat="0" w:count="276">
+  <w:latentStyles w:defLockedState="0" w:defUIPriority="99" w:defSemiHidden="1" w:defUnhideWhenUsed="1" w:defQFormat="0" w:count="267">
     <w:lsdException w:name="Normal" w:semiHidden="0" w:uiPriority="0" w:unhideWhenUsed="0" w:qFormat="1"/>
     <w:lsdException w:name="heading 1" w:semiHidden="0" w:uiPriority="9" w:unhideWhenUsed="0" w:qFormat="1"/>
     <w:lsdException w:name="heading 2" w:semiHidden="0" w:uiPriority="9" w:unhideWhenUsed="0" w:qFormat="1"/>
@@ -3830,7 +3815,9 @@
     <w:name w:val="Normal"/>
     <w:qFormat/>
     <w:rPr>
-      <w:rFonts w:ascii="Times" w:eastAsiaTheme="minorEastAsia" w:hAnsi="Times" w:cstheme="minorBidi"/>
+      <w:rFonts w:eastAsiaTheme="minorEastAsia"/>
+      <w:sz w:val="24"/>
+      <w:szCs w:val="24"/>
     </w:rPr>
   </w:style>
   <w:style w:type="paragraph" w:styleId="Heading1">
@@ -3943,9 +3930,9 @@
       <w:rFonts w:asciiTheme="majorHAnsi" w:eastAsiaTheme="majorEastAsia" w:hAnsiTheme="majorHAnsi" w:cstheme="majorBidi"/>
       <w:b/>
       <w:bCs/>
-      <w:color w:val="345A8A" w:themeColor="accent1" w:themeShade="B5"/>
-      <w:sz w:val="32"/>
-      <w:szCs w:val="32"/>
+      <w:color w:val="365F91" w:themeColor="accent1" w:themeShade="BF"/>
+      <w:sz w:val="28"/>
+      <w:szCs w:val="28"/>
     </w:rPr>
   </w:style>
   <w:style w:type="character" w:customStyle="1" w:styleId="Heading2Char">
@@ -3982,9 +3969,6 @@
     <w:pPr>
       <w:spacing w:before="100" w:beforeAutospacing="1" w:after="100" w:afterAutospacing="1"/>
     </w:pPr>
-    <w:rPr>
-      <w:rFonts w:cs="Times New Roman"/>
-    </w:rPr>
   </w:style>
   <w:style w:type="character" w:styleId="Emphasis">
     <w:name w:val="Emphasis"/>
@@ -4007,6 +3991,8 @@
       <w:b/>
       <w:bCs/>
       <w:color w:val="4F81BD" w:themeColor="accent1"/>
+      <w:sz w:val="24"/>
+      <w:szCs w:val="24"/>
     </w:rPr>
   </w:style>
 </w:styles>
@@ -4055,7 +4041,7 @@
     </a:clrScheme>
     <a:fontScheme name="Office">
       <a:majorFont>
-        <a:latin typeface="Calibri"/>
+        <a:latin typeface="Cambria"/>
         <a:ea typeface=""/>
         <a:cs typeface=""/>
         <a:font script="Jpan" typeface="ＭＳ ゴシック"/>
@@ -4090,7 +4076,7 @@
         <a:font script="Geor" typeface="Sylfaen"/>
       </a:majorFont>
       <a:minorFont>
-        <a:latin typeface="Cambria"/>
+        <a:latin typeface="Calibri"/>
         <a:ea typeface=""/>
         <a:cs typeface=""/>
         <a:font script="Jpan" typeface="ＭＳ 明朝"/>
@@ -4157,16 +4143,20 @@
           <a:gsLst>
             <a:gs pos="0">
               <a:schemeClr val="phClr">
-                <a:tint val="100000"/>
-                <a:shade val="100000"/>
+                <a:shade val="51000"/>
+                <a:satMod val="130000"/>
+              </a:schemeClr>
+            </a:gs>
+            <a:gs pos="80000">
+              <a:schemeClr val="phClr">
+                <a:shade val="93000"/>
                 <a:satMod val="130000"/>
               </a:schemeClr>
             </a:gs>
             <a:gs pos="100000">
               <a:schemeClr val="phClr">
-                <a:tint val="50000"/>
-                <a:shade val="100000"/>
-                <a:satMod val="350000"/>
+                <a:shade val="94000"/>
+                <a:satMod val="135000"/>
               </a:schemeClr>
             </a:gs>
           </a:gsLst>
@@ -4288,46 +4278,7 @@
       </a:bgFillStyleLst>
     </a:fmtScheme>
   </a:themeElements>
-  <a:objectDefaults>
-    <a:spDef>
-      <a:spPr/>
-      <a:bodyPr/>
-      <a:lstStyle/>
-      <a:style>
-        <a:lnRef idx="1">
-          <a:schemeClr val="accent1"/>
-        </a:lnRef>
-        <a:fillRef idx="3">
-          <a:schemeClr val="accent1"/>
-        </a:fillRef>
-        <a:effectRef idx="2">
-          <a:schemeClr val="accent1"/>
-        </a:effectRef>
-        <a:fontRef idx="minor">
-          <a:schemeClr val="lt1"/>
-        </a:fontRef>
-      </a:style>
-    </a:spDef>
-    <a:lnDef>
-      <a:spPr/>
-      <a:bodyPr/>
-      <a:lstStyle/>
-      <a:style>
-        <a:lnRef idx="2">
-          <a:schemeClr val="accent1"/>
-        </a:lnRef>
-        <a:fillRef idx="0">
-          <a:schemeClr val="accent1"/>
-        </a:fillRef>
-        <a:effectRef idx="1">
-          <a:schemeClr val="accent1"/>
-        </a:effectRef>
-        <a:fontRef idx="minor">
-          <a:schemeClr val="tx1"/>
-        </a:fontRef>
-      </a:style>
-    </a:lnDef>
-  </a:objectDefaults>
+  <a:objectDefaults/>
   <a:extraClrSchemeLst/>
 </a:theme>
 </file>
</xml_diff>

<commit_message>
Revert "cre alts via W7 save as docx"
This reverts commit 37d6e920062f3cfe151b68426ccb0961a9020589.
</commit_message>
<xml_diff>
--- a/cre.docx
+++ b/cre.docx
@@ -1,53 +1,62 @@
 
 <file path=word/document.xml><?xml version="1.0" encoding="utf-8"?>
-<w:document xmlns:wpc="http://schemas.microsoft.com/office/word/2010/wordprocessingCanvas" xmlns:mc="http://schemas.openxmlformats.org/markup-compatibility/2006" xmlns:o="urn:schemas-microsoft-com:office:office" xmlns:r="http://schemas.openxmlformats.org/officeDocument/2006/relationships" xmlns:m="http://schemas.openxmlformats.org/officeDocument/2006/math" xmlns:v="urn:schemas-microsoft-com:vml" xmlns:wp14="http://schemas.microsoft.com/office/word/2010/wordprocessingDrawing" xmlns:wp="http://schemas.openxmlformats.org/drawingml/2006/wordprocessingDrawing" xmlns:w10="urn:schemas-microsoft-com:office:word" xmlns:w="http://schemas.openxmlformats.org/wordprocessingml/2006/main" xmlns:w14="http://schemas.microsoft.com/office/word/2010/wordml" xmlns:wpg="http://schemas.microsoft.com/office/word/2010/wordprocessingGroup" xmlns:wpi="http://schemas.microsoft.com/office/word/2010/wordprocessingInk" xmlns:wne="http://schemas.microsoft.com/office/word/2006/wordml" xmlns:wps="http://schemas.microsoft.com/office/word/2010/wordprocessingShape" mc:Ignorable="w14 wp14">
+<w:document xmlns:wpc="http://schemas.microsoft.com/office/word/2010/wordprocessingCanvas" xmlns:mo="http://schemas.microsoft.com/office/mac/office/2008/main" xmlns:mc="http://schemas.openxmlformats.org/markup-compatibility/2006" xmlns:mv="urn:schemas-microsoft-com:mac:vml" xmlns:o="urn:schemas-microsoft-com:office:office" xmlns:r="http://schemas.openxmlformats.org/officeDocument/2006/relationships" xmlns:m="http://schemas.openxmlformats.org/officeDocument/2006/math" xmlns:v="urn:schemas-microsoft-com:vml" xmlns:wp14="http://schemas.microsoft.com/office/word/2010/wordprocessingDrawing" xmlns:wp="http://schemas.openxmlformats.org/drawingml/2006/wordprocessingDrawing" xmlns:w10="urn:schemas-microsoft-com:office:word" xmlns:w="http://schemas.openxmlformats.org/wordprocessingml/2006/main" xmlns:w14="http://schemas.microsoft.com/office/word/2010/wordml" xmlns:wpg="http://schemas.microsoft.com/office/word/2010/wordprocessingGroup" xmlns:wpi="http://schemas.microsoft.com/office/word/2010/wordprocessingInk" xmlns:wne="http://schemas.microsoft.com/office/word/2006/wordml" xmlns:wps="http://schemas.microsoft.com/office/word/2010/wordprocessingShape" mc:Ignorable="w14 wp14">
   <w:body>
-    <w:p>
-      <w:pPr>
-        <w:divId w:val="1052465083"/>
-        <w:rPr>
-          <w:rFonts w:eastAsia="Times New Roman"/>
-        </w:rPr>
-      </w:pPr>
-      <w:r>
-        <w:rPr>
-          <w:rFonts w:eastAsia="Times New Roman"/>
+    <w:bookmarkStart w:id="0" w:name="_GoBack"/>
+    <w:bookmarkEnd w:id="0"/>
+    <w:p>
+      <w:pPr>
+        <w:divId w:val="1347714714"/>
+        <w:rPr>
+          <w:rFonts w:eastAsia="Times New Roman" w:cs="Times New Roman"/>
+        </w:rPr>
+      </w:pPr>
+      <w:r>
+        <w:rPr>
+          <w:rFonts w:eastAsia="Times New Roman" w:cs="Times New Roman"/>
         </w:rPr>
         <w:fldChar w:fldCharType="begin"/>
       </w:r>
       <w:r>
         <w:rPr>
-          <w:rFonts w:eastAsia="Times New Roman"/>
-        </w:rPr>
-        <w:instrText>HYPERLINK "\\\\uom-file.unimelb.edu.au\\index.html" \l "home"</w:instrText>
-      </w:r>
-      <w:r>
-        <w:rPr>
-          <w:rFonts w:eastAsia="Times New Roman"/>
-        </w:rPr>
-      </w:r>
-      <w:r>
-        <w:rPr>
-          <w:rFonts w:eastAsia="Times New Roman"/>
+          <w:rFonts w:eastAsia="Times New Roman" w:cs="Times New Roman"/>
+        </w:rPr>
+        <w:instrText xml:space="preserve"> </w:instrText>
+      </w:r>
+      <w:r>
+        <w:rPr>
+          <w:rFonts w:eastAsia="Times New Roman" w:cs="Times New Roman"/>
+        </w:rPr>
+        <w:instrText>HYPERLINK "/index.html" \l "home"</w:instrText>
+      </w:r>
+      <w:r>
+        <w:rPr>
+          <w:rFonts w:eastAsia="Times New Roman" w:cs="Times New Roman"/>
+        </w:rPr>
+        <w:instrText xml:space="preserve"> </w:instrText>
+      </w:r>
+      <w:r>
+        <w:rPr>
+          <w:rFonts w:eastAsia="Times New Roman" w:cs="Times New Roman"/>
         </w:rPr>
         <w:fldChar w:fldCharType="separate"/>
       </w:r>
       <w:r>
         <w:rPr>
           <w:rStyle w:val="Hyperlink"/>
-          <w:rFonts w:eastAsia="Times New Roman"/>
+          <w:rFonts w:eastAsia="Times New Roman" w:cs="Times New Roman"/>
         </w:rPr>
         <w:t>Research</w:t>
       </w:r>
       <w:r>
         <w:rPr>
-          <w:rFonts w:eastAsia="Times New Roman"/>
+          <w:rFonts w:eastAsia="Times New Roman" w:cs="Times New Roman"/>
         </w:rPr>
         <w:fldChar w:fldCharType="end"/>
       </w:r>
       <w:r>
         <w:rPr>
-          <w:rFonts w:eastAsia="Times New Roman"/>
+          <w:rFonts w:eastAsia="Times New Roman" w:cs="Times New Roman"/>
         </w:rPr>
         <w:t xml:space="preserve"> / </w:t>
       </w:r>
@@ -55,38 +64,29 @@
         <w:r>
           <w:rPr>
             <w:rStyle w:val="Hyperlink"/>
-            <w:rFonts w:eastAsia="Times New Roman"/>
+            <w:rFonts w:eastAsia="Times New Roman" w:cs="Times New Roman"/>
           </w:rPr>
           <w:t>Work with us</w:t>
         </w:r>
       </w:hyperlink>
       <w:r>
         <w:rPr>
-          <w:rFonts w:eastAsia="Times New Roman"/>
+          <w:rFonts w:eastAsia="Times New Roman" w:cs="Times New Roman"/>
         </w:rPr>
         <w:t xml:space="preserve"> / </w:t>
       </w:r>
       <w:hyperlink r:id="rId7" w:history="1">
-        <w:proofErr w:type="gramStart"/>
         <w:r>
           <w:rPr>
             <w:rStyle w:val="Hyperlink"/>
-            <w:rFonts w:eastAsia="Times New Roman"/>
+            <w:rFonts w:eastAsia="Times New Roman" w:cs="Times New Roman"/>
           </w:rPr>
-          <w:t>How</w:t>
-        </w:r>
-        <w:proofErr w:type="gramEnd"/>
-        <w:r>
-          <w:rPr>
-            <w:rStyle w:val="Hyperlink"/>
-            <w:rFonts w:eastAsia="Times New Roman"/>
-          </w:rPr>
-          <w:t xml:space="preserve"> we support your research</w:t>
+          <w:t>How we support your research</w:t>
         </w:r>
       </w:hyperlink>
       <w:r>
         <w:rPr>
-          <w:rFonts w:eastAsia="Times New Roman"/>
+          <w:rFonts w:eastAsia="Times New Roman" w:cs="Times New Roman"/>
         </w:rPr>
         <w:t xml:space="preserve"> / </w:t>
       </w:r>
@@ -94,14 +94,14 @@
         <w:r>
           <w:rPr>
             <w:rStyle w:val="Hyperlink"/>
-            <w:rFonts w:eastAsia="Times New Roman"/>
+            <w:rFonts w:eastAsia="Times New Roman" w:cs="Times New Roman"/>
           </w:rPr>
           <w:t>NHMRC Funding</w:t>
         </w:r>
       </w:hyperlink>
       <w:r>
         <w:rPr>
-          <w:rFonts w:eastAsia="Times New Roman"/>
+          <w:rFonts w:eastAsia="Times New Roman" w:cs="Times New Roman"/>
         </w:rPr>
         <w:t xml:space="preserve"> </w:t>
       </w:r>
@@ -109,37 +109,37 @@
     <w:p>
       <w:pPr>
         <w:pStyle w:val="Heading1"/>
-        <w:divId w:val="128059463"/>
-        <w:rPr>
-          <w:rFonts w:eastAsia="Times New Roman"/>
-        </w:rPr>
-      </w:pPr>
-      <w:r>
-        <w:rPr>
-          <w:rFonts w:eastAsia="Times New Roman"/>
+        <w:divId w:val="428501740"/>
+        <w:rPr>
+          <w:rFonts w:eastAsia="Times New Roman" w:cs="Times New Roman"/>
+        </w:rPr>
+      </w:pPr>
+      <w:r>
+        <w:rPr>
+          <w:rFonts w:eastAsia="Times New Roman" w:cs="Times New Roman"/>
         </w:rPr>
         <w:t>Centres of Research Excellence 2016</w:t>
       </w:r>
     </w:p>
     <w:p>
       <w:pPr>
-        <w:divId w:val="1074284269"/>
-        <w:rPr>
-          <w:rFonts w:eastAsia="Times New Roman"/>
+        <w:divId w:val="355695835"/>
+        <w:rPr>
+          <w:rFonts w:eastAsia="Times New Roman" w:cs="Times New Roman"/>
         </w:rPr>
       </w:pPr>
       <w:hyperlink w:anchor="overview" w:history="1">
         <w:r>
           <w:rPr>
             <w:rStyle w:val="Hyperlink"/>
-            <w:rFonts w:eastAsia="Times New Roman"/>
+            <w:rFonts w:eastAsia="Times New Roman" w:cs="Times New Roman"/>
           </w:rPr>
           <w:t>Overview</w:t>
         </w:r>
       </w:hyperlink>
       <w:r>
         <w:rPr>
-          <w:rFonts w:eastAsia="Times New Roman"/>
+          <w:rFonts w:eastAsia="Times New Roman" w:cs="Times New Roman"/>
         </w:rPr>
         <w:t xml:space="preserve"> </w:t>
       </w:r>
@@ -147,14 +147,14 @@
         <w:r>
           <w:rPr>
             <w:rStyle w:val="Hyperlink"/>
-            <w:rFonts w:eastAsia="Times New Roman"/>
+            <w:rFonts w:eastAsia="Times New Roman" w:cs="Times New Roman"/>
           </w:rPr>
           <w:t>How to apply</w:t>
         </w:r>
       </w:hyperlink>
       <w:r>
         <w:rPr>
-          <w:rFonts w:eastAsia="Times New Roman"/>
+          <w:rFonts w:eastAsia="Times New Roman" w:cs="Times New Roman"/>
         </w:rPr>
         <w:t xml:space="preserve"> </w:t>
       </w:r>
@@ -162,14 +162,14 @@
         <w:r>
           <w:rPr>
             <w:rStyle w:val="Hyperlink"/>
-            <w:rFonts w:eastAsia="Times New Roman"/>
+            <w:rFonts w:eastAsia="Times New Roman" w:cs="Times New Roman"/>
           </w:rPr>
           <w:t>Support documents</w:t>
         </w:r>
       </w:hyperlink>
       <w:r>
         <w:rPr>
-          <w:rFonts w:eastAsia="Times New Roman"/>
+          <w:rFonts w:eastAsia="Times New Roman" w:cs="Times New Roman"/>
         </w:rPr>
         <w:t xml:space="preserve"> </w:t>
       </w:r>
@@ -177,14 +177,14 @@
         <w:r>
           <w:rPr>
             <w:rStyle w:val="Hyperlink"/>
-            <w:rFonts w:eastAsia="Times New Roman"/>
+            <w:rFonts w:eastAsia="Times New Roman" w:cs="Times New Roman"/>
           </w:rPr>
           <w:t>Contacts</w:t>
         </w:r>
       </w:hyperlink>
       <w:r>
         <w:rPr>
-          <w:rFonts w:eastAsia="Times New Roman"/>
+          <w:rFonts w:eastAsia="Times New Roman" w:cs="Times New Roman"/>
         </w:rPr>
         <w:t xml:space="preserve"> </w:t>
       </w:r>
@@ -192,14 +192,14 @@
         <w:r>
           <w:rPr>
             <w:rStyle w:val="Hyperlink"/>
-            <w:rFonts w:eastAsia="Times New Roman"/>
+            <w:rFonts w:eastAsia="Times New Roman" w:cs="Times New Roman"/>
           </w:rPr>
           <w:t>Manage your grant</w:t>
         </w:r>
       </w:hyperlink>
       <w:r>
         <w:rPr>
-          <w:rFonts w:eastAsia="Times New Roman"/>
+          <w:rFonts w:eastAsia="Times New Roman" w:cs="Times New Roman"/>
         </w:rPr>
         <w:t xml:space="preserve"> </w:t>
       </w:r>
@@ -207,44 +207,50 @@
     <w:p>
       <w:pPr>
         <w:pStyle w:val="Heading2"/>
-        <w:divId w:val="409545135"/>
-        <w:rPr>
-          <w:rFonts w:eastAsia="Times New Roman"/>
-        </w:rPr>
-      </w:pPr>
-      <w:r>
-        <w:rPr>
-          <w:rFonts w:eastAsia="Times New Roman"/>
+        <w:divId w:val="2094357747"/>
+        <w:rPr>
+          <w:rFonts w:eastAsia="Times New Roman" w:cs="Times New Roman"/>
+        </w:rPr>
+      </w:pPr>
+      <w:r>
+        <w:rPr>
+          <w:rFonts w:eastAsia="Times New Roman" w:cs="Times New Roman"/>
         </w:rPr>
         <w:t>Critical dates</w:t>
       </w:r>
     </w:p>
     <w:p>
       <w:pPr>
-        <w:divId w:val="409545135"/>
-        <w:rPr>
-          <w:rFonts w:eastAsia="Times New Roman"/>
-        </w:rPr>
-      </w:pPr>
-      <w:r>
-        <w:rPr>
-          <w:rFonts w:eastAsia="Times New Roman"/>
+        <w:divId w:val="2094357747"/>
+        <w:rPr>
+          <w:rFonts w:eastAsia="Times New Roman" w:cs="Times New Roman"/>
+        </w:rPr>
+      </w:pPr>
+      <w:r>
+        <w:rPr>
+          <w:rFonts w:eastAsia="Times New Roman" w:cs="Times New Roman"/>
         </w:rPr>
         <w:t xml:space="preserve">Thursday </w:t>
       </w:r>
       <w:r>
         <w:rPr>
           <w:rStyle w:val="Strong"/>
-          <w:rFonts w:eastAsia="Times New Roman"/>
-        </w:rPr>
-        <w:t xml:space="preserve">27 August </w:t>
+          <w:rFonts w:eastAsia="Times New Roman" w:cs="Times New Roman"/>
+        </w:rPr>
+        <w:t>27 August 2015</w:t>
+      </w:r>
+      <w:r>
+        <w:rPr>
+          <w:rFonts w:eastAsia="Times New Roman" w:cs="Times New Roman"/>
+        </w:rPr>
+        <w:t xml:space="preserve"> </w:t>
       </w:r>
     </w:p>
     <w:p>
       <w:pPr>
         <w:pStyle w:val="NormalWeb"/>
         <w:ind w:left="720"/>
-        <w:divId w:val="409545135"/>
+        <w:divId w:val="2094357747"/>
       </w:pPr>
       <w:r>
         <w:rPr>
@@ -258,27 +264,27 @@
     </w:p>
     <w:p>
       <w:pPr>
-        <w:divId w:val="409545135"/>
-        <w:rPr>
-          <w:rFonts w:eastAsia="Times New Roman"/>
-        </w:rPr>
-      </w:pPr>
-      <w:r>
-        <w:rPr>
-          <w:rFonts w:eastAsia="Times New Roman"/>
+        <w:divId w:val="2094357747"/>
+        <w:rPr>
+          <w:rFonts w:eastAsia="Times New Roman" w:cs="Times New Roman"/>
+        </w:rPr>
+      </w:pPr>
+      <w:r>
+        <w:rPr>
+          <w:rFonts w:eastAsia="Times New Roman" w:cs="Times New Roman"/>
         </w:rPr>
         <w:t xml:space="preserve">Wednesday </w:t>
       </w:r>
       <w:r>
         <w:rPr>
           <w:rStyle w:val="Strong"/>
-          <w:rFonts w:eastAsia="Times New Roman"/>
+          <w:rFonts w:eastAsia="Times New Roman" w:cs="Times New Roman"/>
         </w:rPr>
         <w:t>23 September 2015</w:t>
       </w:r>
       <w:r>
         <w:rPr>
-          <w:rFonts w:eastAsia="Times New Roman"/>
+          <w:rFonts w:eastAsia="Times New Roman" w:cs="Times New Roman"/>
         </w:rPr>
         <w:t xml:space="preserve"> </w:t>
       </w:r>
@@ -287,7 +293,7 @@
       <w:pPr>
         <w:pStyle w:val="NormalWeb"/>
         <w:ind w:left="720"/>
-        <w:divId w:val="409545135"/>
+        <w:divId w:val="2094357747"/>
       </w:pPr>
       <w:r>
         <w:rPr>
@@ -301,27 +307,27 @@
     </w:p>
     <w:p>
       <w:pPr>
-        <w:divId w:val="409545135"/>
-        <w:rPr>
-          <w:rFonts w:eastAsia="Times New Roman"/>
-        </w:rPr>
-      </w:pPr>
-      <w:r>
-        <w:rPr>
-          <w:rFonts w:eastAsia="Times New Roman"/>
+        <w:divId w:val="2094357747"/>
+        <w:rPr>
+          <w:rFonts w:eastAsia="Times New Roman" w:cs="Times New Roman"/>
+        </w:rPr>
+      </w:pPr>
+      <w:r>
+        <w:rPr>
+          <w:rFonts w:eastAsia="Times New Roman" w:cs="Times New Roman"/>
         </w:rPr>
         <w:t xml:space="preserve">Wednesday </w:t>
       </w:r>
       <w:r>
         <w:rPr>
           <w:rStyle w:val="Strong"/>
-          <w:rFonts w:eastAsia="Times New Roman"/>
+          <w:rFonts w:eastAsia="Times New Roman" w:cs="Times New Roman"/>
         </w:rPr>
         <w:t>18 November 2015</w:t>
       </w:r>
       <w:r>
         <w:rPr>
-          <w:rFonts w:eastAsia="Times New Roman"/>
+          <w:rFonts w:eastAsia="Times New Roman" w:cs="Times New Roman"/>
         </w:rPr>
         <w:t xml:space="preserve"> </w:t>
       </w:r>
@@ -330,7 +336,7 @@
       <w:pPr>
         <w:pStyle w:val="NormalWeb"/>
         <w:ind w:left="720"/>
-        <w:divId w:val="409545135"/>
+        <w:divId w:val="2094357747"/>
       </w:pPr>
       <w:r>
         <w:rPr>
@@ -344,27 +350,27 @@
     </w:p>
     <w:p>
       <w:pPr>
-        <w:divId w:val="409545135"/>
-        <w:rPr>
-          <w:rFonts w:eastAsia="Times New Roman"/>
-        </w:rPr>
-      </w:pPr>
-      <w:r>
-        <w:rPr>
-          <w:rFonts w:eastAsia="Times New Roman"/>
+        <w:divId w:val="2094357747"/>
+        <w:rPr>
+          <w:rFonts w:eastAsia="Times New Roman" w:cs="Times New Roman"/>
+        </w:rPr>
+      </w:pPr>
+      <w:r>
+        <w:rPr>
+          <w:rFonts w:eastAsia="Times New Roman" w:cs="Times New Roman"/>
         </w:rPr>
         <w:t xml:space="preserve">Wednesday </w:t>
       </w:r>
       <w:r>
         <w:rPr>
           <w:rStyle w:val="Strong"/>
-          <w:rFonts w:eastAsia="Times New Roman"/>
+          <w:rFonts w:eastAsia="Times New Roman" w:cs="Times New Roman"/>
         </w:rPr>
         <w:t>9 December 2015</w:t>
       </w:r>
       <w:r>
         <w:rPr>
-          <w:rFonts w:eastAsia="Times New Roman"/>
+          <w:rFonts w:eastAsia="Times New Roman" w:cs="Times New Roman"/>
         </w:rPr>
         <w:t xml:space="preserve"> </w:t>
       </w:r>
@@ -372,14 +378,14 @@
     <w:p>
       <w:pPr>
         <w:ind w:left="720"/>
-        <w:divId w:val="409545135"/>
-        <w:rPr>
-          <w:rFonts w:eastAsia="Times New Roman"/>
-        </w:rPr>
-      </w:pPr>
-      <w:r>
-        <w:rPr>
-          <w:rFonts w:eastAsia="Times New Roman"/>
+        <w:divId w:val="2094357747"/>
+        <w:rPr>
+          <w:rFonts w:eastAsia="Times New Roman" w:cs="Times New Roman"/>
+        </w:rPr>
+      </w:pPr>
+      <w:r>
+        <w:rPr>
+          <w:rFonts w:eastAsia="Times New Roman" w:cs="Times New Roman"/>
         </w:rPr>
         <w:t xml:space="preserve">5:00pm </w:t>
       </w:r>
@@ -388,7 +394,7 @@
       <w:pPr>
         <w:pStyle w:val="NormalWeb"/>
         <w:ind w:left="720"/>
-        <w:divId w:val="409545135"/>
+        <w:divId w:val="2094357747"/>
       </w:pPr>
       <w:r>
         <w:rPr>
@@ -408,27 +414,27 @@
     </w:p>
     <w:p>
       <w:pPr>
-        <w:divId w:val="409545135"/>
-        <w:rPr>
-          <w:rFonts w:eastAsia="Times New Roman"/>
-        </w:rPr>
-      </w:pPr>
-      <w:r>
-        <w:rPr>
-          <w:rFonts w:eastAsia="Times New Roman"/>
+        <w:divId w:val="2094357747"/>
+        <w:rPr>
+          <w:rFonts w:eastAsia="Times New Roman" w:cs="Times New Roman"/>
+        </w:rPr>
+      </w:pPr>
+      <w:r>
+        <w:rPr>
+          <w:rFonts w:eastAsia="Times New Roman" w:cs="Times New Roman"/>
         </w:rPr>
         <w:t xml:space="preserve">Wednesday </w:t>
       </w:r>
       <w:r>
         <w:rPr>
           <w:rStyle w:val="Strong"/>
-          <w:rFonts w:eastAsia="Times New Roman"/>
+          <w:rFonts w:eastAsia="Times New Roman" w:cs="Times New Roman"/>
         </w:rPr>
         <w:t>16 December 2015</w:t>
       </w:r>
       <w:r>
         <w:rPr>
-          <w:rFonts w:eastAsia="Times New Roman"/>
+          <w:rFonts w:eastAsia="Times New Roman" w:cs="Times New Roman"/>
         </w:rPr>
         <w:t xml:space="preserve"> </w:t>
       </w:r>
@@ -436,14 +442,14 @@
     <w:p>
       <w:pPr>
         <w:ind w:left="720"/>
-        <w:divId w:val="409545135"/>
-        <w:rPr>
-          <w:rFonts w:eastAsia="Times New Roman"/>
-        </w:rPr>
-      </w:pPr>
-      <w:r>
-        <w:rPr>
-          <w:rFonts w:eastAsia="Times New Roman"/>
+        <w:divId w:val="2094357747"/>
+        <w:rPr>
+          <w:rFonts w:eastAsia="Times New Roman" w:cs="Times New Roman"/>
+        </w:rPr>
+      </w:pPr>
+      <w:r>
+        <w:rPr>
+          <w:rFonts w:eastAsia="Times New Roman" w:cs="Times New Roman"/>
         </w:rPr>
         <w:t xml:space="preserve">5:00pm </w:t>
       </w:r>
@@ -452,7 +458,7 @@
       <w:pPr>
         <w:pStyle w:val="NormalWeb"/>
         <w:ind w:left="720"/>
-        <w:divId w:val="409545135"/>
+        <w:divId w:val="2094357747"/>
       </w:pPr>
       <w:r>
         <w:rPr>
@@ -466,27 +472,27 @@
     </w:p>
     <w:p>
       <w:pPr>
-        <w:divId w:val="409545135"/>
-        <w:rPr>
-          <w:rFonts w:eastAsia="Times New Roman"/>
-        </w:rPr>
-      </w:pPr>
-      <w:r>
-        <w:rPr>
-          <w:rFonts w:eastAsia="Times New Roman"/>
+        <w:divId w:val="2094357747"/>
+        <w:rPr>
+          <w:rFonts w:eastAsia="Times New Roman" w:cs="Times New Roman"/>
+        </w:rPr>
+      </w:pPr>
+      <w:r>
+        <w:rPr>
+          <w:rFonts w:eastAsia="Times New Roman" w:cs="Times New Roman"/>
         </w:rPr>
         <w:t xml:space="preserve">Wednesday </w:t>
       </w:r>
       <w:r>
         <w:rPr>
           <w:rStyle w:val="Strong"/>
-          <w:rFonts w:eastAsia="Times New Roman"/>
+          <w:rFonts w:eastAsia="Times New Roman" w:cs="Times New Roman"/>
         </w:rPr>
         <w:t>6 January 2016</w:t>
       </w:r>
       <w:r>
         <w:rPr>
-          <w:rFonts w:eastAsia="Times New Roman"/>
+          <w:rFonts w:eastAsia="Times New Roman" w:cs="Times New Roman"/>
         </w:rPr>
         <w:t xml:space="preserve"> </w:t>
       </w:r>
@@ -494,14 +500,14 @@
     <w:p>
       <w:pPr>
         <w:ind w:left="720"/>
-        <w:divId w:val="409545135"/>
-        <w:rPr>
-          <w:rFonts w:eastAsia="Times New Roman"/>
-        </w:rPr>
-      </w:pPr>
-      <w:r>
-        <w:rPr>
-          <w:rFonts w:eastAsia="Times New Roman"/>
+        <w:divId w:val="2094357747"/>
+        <w:rPr>
+          <w:rFonts w:eastAsia="Times New Roman" w:cs="Times New Roman"/>
+        </w:rPr>
+      </w:pPr>
+      <w:r>
+        <w:rPr>
+          <w:rFonts w:eastAsia="Times New Roman" w:cs="Times New Roman"/>
         </w:rPr>
         <w:t xml:space="preserve">5:00pm </w:t>
       </w:r>
@@ -510,7 +516,7 @@
       <w:pPr>
         <w:pStyle w:val="NormalWeb"/>
         <w:ind w:left="720"/>
-        <w:divId w:val="409545135"/>
+        <w:divId w:val="2094357747"/>
       </w:pPr>
       <w:r>
         <w:rPr>
@@ -525,14 +531,14 @@
     <w:p>
       <w:pPr>
         <w:pStyle w:val="Heading2"/>
-        <w:divId w:val="1525903841"/>
-        <w:rPr>
-          <w:rFonts w:eastAsia="Times New Roman"/>
-        </w:rPr>
-      </w:pPr>
-      <w:r>
-        <w:rPr>
-          <w:rFonts w:eastAsia="Times New Roman"/>
+        <w:divId w:val="23484549"/>
+        <w:rPr>
+          <w:rFonts w:eastAsia="Times New Roman" w:cs="Times New Roman"/>
+        </w:rPr>
+      </w:pPr>
+      <w:r>
+        <w:rPr>
+          <w:rFonts w:eastAsia="Times New Roman" w:cs="Times New Roman"/>
         </w:rPr>
         <w:t>Overview</w:t>
       </w:r>
@@ -540,7 +546,7 @@
     <w:p>
       <w:pPr>
         <w:pStyle w:val="NormalWeb"/>
-        <w:divId w:val="1525903841"/>
+        <w:divId w:val="23484549"/>
       </w:pPr>
       <w:r>
         <w:t>The purpose of the NHMRC Centres of Research Excellence (CRE) scheme is to support research th</w:t>
@@ -552,7 +558,7 @@
     <w:p>
       <w:pPr>
         <w:pStyle w:val="NormalWeb"/>
-        <w:divId w:val="1525903841"/>
+        <w:divId w:val="23484549"/>
       </w:pPr>
       <w:r>
         <w:t>A</w:t>
@@ -568,14 +574,14 @@
           <w:numId w:val="1"/>
         </w:numPr>
         <w:spacing w:before="100" w:beforeAutospacing="1" w:after="100" w:afterAutospacing="1"/>
-        <w:divId w:val="1525903841"/>
-        <w:rPr>
-          <w:rFonts w:eastAsia="Times New Roman"/>
-        </w:rPr>
-      </w:pPr>
-      <w:r>
-        <w:rPr>
-          <w:rFonts w:eastAsia="Times New Roman"/>
+        <w:divId w:val="23484549"/>
+        <w:rPr>
+          <w:rFonts w:eastAsia="Times New Roman" w:cs="Times New Roman"/>
+        </w:rPr>
+      </w:pPr>
+      <w:r>
+        <w:rPr>
+          <w:rFonts w:eastAsia="Times New Roman" w:cs="Times New Roman"/>
         </w:rPr>
         <w:t xml:space="preserve">Support the conduct and development of innovative, high quality, collaborative research </w:t>
       </w:r>
@@ -587,20 +593,20 @@
           <w:numId w:val="1"/>
         </w:numPr>
         <w:spacing w:before="100" w:beforeAutospacing="1" w:after="100" w:afterAutospacing="1"/>
-        <w:divId w:val="1525903841"/>
-        <w:rPr>
-          <w:rFonts w:eastAsia="Times New Roman"/>
-        </w:rPr>
-      </w:pPr>
-      <w:r>
-        <w:rPr>
-          <w:rFonts w:eastAsia="Times New Roman"/>
+        <w:divId w:val="23484549"/>
+        <w:rPr>
+          <w:rFonts w:eastAsia="Times New Roman" w:cs="Times New Roman"/>
+        </w:rPr>
+      </w:pPr>
+      <w:r>
+        <w:rPr>
+          <w:rFonts w:eastAsia="Times New Roman" w:cs="Times New Roman"/>
         </w:rPr>
         <w:t>Promote effective translation of research into health policy and/o</w:t>
       </w:r>
       <w:r>
         <w:rPr>
-          <w:rFonts w:eastAsia="Times New Roman"/>
+          <w:rFonts w:eastAsia="Times New Roman" w:cs="Times New Roman"/>
         </w:rPr>
         <w:t>r practice;</w:t>
       </w:r>
@@ -612,14 +618,14 @@
           <w:numId w:val="1"/>
         </w:numPr>
         <w:spacing w:before="100" w:beforeAutospacing="1" w:after="100" w:afterAutospacing="1"/>
-        <w:divId w:val="1525903841"/>
-        <w:rPr>
-          <w:rFonts w:eastAsia="Times New Roman"/>
-        </w:rPr>
-      </w:pPr>
-      <w:r>
-        <w:rPr>
-          <w:rFonts w:eastAsia="Times New Roman"/>
+        <w:divId w:val="23484549"/>
+        <w:rPr>
+          <w:rFonts w:eastAsia="Times New Roman" w:cs="Times New Roman"/>
+        </w:rPr>
+      </w:pPr>
+      <w:r>
+        <w:rPr>
+          <w:rFonts w:eastAsia="Times New Roman" w:cs="Times New Roman"/>
         </w:rPr>
         <w:t>Foster and build capacity in the health and medical research workforce; and</w:t>
       </w:r>
@@ -631,14 +637,14 @@
           <w:numId w:val="1"/>
         </w:numPr>
         <w:spacing w:before="100" w:beforeAutospacing="1" w:after="100" w:afterAutospacing="1"/>
-        <w:divId w:val="1525903841"/>
-        <w:rPr>
-          <w:rFonts w:eastAsia="Times New Roman"/>
-        </w:rPr>
-      </w:pPr>
-      <w:r>
-        <w:rPr>
-          <w:rFonts w:eastAsia="Times New Roman"/>
+        <w:divId w:val="23484549"/>
+        <w:rPr>
+          <w:rFonts w:eastAsia="Times New Roman" w:cs="Times New Roman"/>
+        </w:rPr>
+      </w:pPr>
+      <w:r>
+        <w:rPr>
+          <w:rFonts w:eastAsia="Times New Roman" w:cs="Times New Roman"/>
         </w:rPr>
         <w:t xml:space="preserve">Provide opportunities to expand and improve collaborations between research teams. </w:t>
       </w:r>
@@ -646,9 +652,10 @@
     <w:p>
       <w:pPr>
         <w:pStyle w:val="NormalWeb"/>
-        <w:divId w:val="1525903841"/>
-      </w:pPr>
-      <w:r>
+        <w:divId w:val="23484549"/>
+      </w:pPr>
+      <w:r>
+        <w:lastRenderedPageBreak/>
         <w:t>The Centres of Research Excellence (CRE) scheme will provide support for teams of re</w:t>
       </w:r>
       <w:r>
@@ -661,7 +668,7 @@
     <w:p>
       <w:pPr>
         <w:pStyle w:val="NormalWeb"/>
-        <w:divId w:val="1525903841"/>
+        <w:divId w:val="23484549"/>
       </w:pPr>
       <w:r>
         <w:t>Funding will support five streams:</w:t>
@@ -674,14 +681,14 @@
           <w:numId w:val="2"/>
         </w:numPr>
         <w:spacing w:before="100" w:beforeAutospacing="1" w:after="100" w:afterAutospacing="1"/>
-        <w:divId w:val="1525903841"/>
-        <w:rPr>
-          <w:rFonts w:eastAsia="Times New Roman"/>
-        </w:rPr>
-      </w:pPr>
-      <w:r>
-        <w:rPr>
-          <w:rFonts w:eastAsia="Times New Roman"/>
+        <w:divId w:val="23484549"/>
+        <w:rPr>
+          <w:rFonts w:eastAsia="Times New Roman" w:cs="Times New Roman"/>
+        </w:rPr>
+      </w:pPr>
+      <w:r>
+        <w:rPr>
+          <w:rFonts w:eastAsia="Times New Roman" w:cs="Times New Roman"/>
         </w:rPr>
         <w:t>CRE in Clinical Research;</w:t>
       </w:r>
@@ -693,14 +700,14 @@
           <w:numId w:val="2"/>
         </w:numPr>
         <w:spacing w:before="100" w:beforeAutospacing="1" w:after="100" w:afterAutospacing="1"/>
-        <w:divId w:val="1525903841"/>
-        <w:rPr>
-          <w:rFonts w:eastAsia="Times New Roman"/>
-        </w:rPr>
-      </w:pPr>
-      <w:r>
-        <w:rPr>
-          <w:rFonts w:eastAsia="Times New Roman"/>
+        <w:divId w:val="23484549"/>
+        <w:rPr>
+          <w:rFonts w:eastAsia="Times New Roman" w:cs="Times New Roman"/>
+        </w:rPr>
+      </w:pPr>
+      <w:r>
+        <w:rPr>
+          <w:rFonts w:eastAsia="Times New Roman" w:cs="Times New Roman"/>
         </w:rPr>
         <w:t>CRE in Health Services Research;</w:t>
       </w:r>
@@ -712,14 +719,14 @@
           <w:numId w:val="2"/>
         </w:numPr>
         <w:spacing w:before="100" w:beforeAutospacing="1" w:after="100" w:afterAutospacing="1"/>
-        <w:divId w:val="1525903841"/>
-        <w:rPr>
-          <w:rFonts w:eastAsia="Times New Roman"/>
-        </w:rPr>
-      </w:pPr>
-      <w:r>
-        <w:rPr>
-          <w:rFonts w:eastAsia="Times New Roman"/>
+        <w:divId w:val="23484549"/>
+        <w:rPr>
+          <w:rFonts w:eastAsia="Times New Roman" w:cs="Times New Roman"/>
+        </w:rPr>
+      </w:pPr>
+      <w:r>
+        <w:rPr>
+          <w:rFonts w:eastAsia="Times New Roman" w:cs="Times New Roman"/>
         </w:rPr>
         <w:t>CRE in Population Health Research;</w:t>
       </w:r>
@@ -731,14 +738,14 @@
           <w:numId w:val="2"/>
         </w:numPr>
         <w:spacing w:before="100" w:beforeAutospacing="1" w:after="100" w:afterAutospacing="1"/>
-        <w:divId w:val="1525903841"/>
-        <w:rPr>
-          <w:rFonts w:eastAsia="Times New Roman"/>
-        </w:rPr>
-      </w:pPr>
-      <w:r>
-        <w:rPr>
-          <w:rFonts w:eastAsia="Times New Roman"/>
+        <w:divId w:val="23484549"/>
+        <w:rPr>
+          <w:rFonts w:eastAsia="Times New Roman" w:cs="Times New Roman"/>
+        </w:rPr>
+      </w:pPr>
+      <w:r>
+        <w:rPr>
+          <w:rFonts w:eastAsia="Times New Roman" w:cs="Times New Roman"/>
         </w:rPr>
         <w:t>CRE in Infectious Disease Emergency Response Research; and</w:t>
       </w:r>
@@ -750,26 +757,26 @@
           <w:numId w:val="2"/>
         </w:numPr>
         <w:spacing w:before="100" w:beforeAutospacing="1" w:after="100" w:afterAutospacing="1"/>
-        <w:divId w:val="1525903841"/>
-        <w:rPr>
-          <w:rFonts w:eastAsia="Times New Roman"/>
-        </w:rPr>
-      </w:pPr>
-      <w:r>
-        <w:rPr>
-          <w:rFonts w:eastAsia="Times New Roman"/>
+        <w:divId w:val="23484549"/>
+        <w:rPr>
+          <w:rFonts w:eastAsia="Times New Roman" w:cs="Times New Roman"/>
+        </w:rPr>
+      </w:pPr>
+      <w:r>
+        <w:rPr>
+          <w:rFonts w:eastAsia="Times New Roman" w:cs="Times New Roman"/>
         </w:rPr>
         <w:t>The intent of the CRE in Infectious Disease Emergency Response Research stream is to provide support for a single team of researchers to establish a national research capacity that responds to majo</w:t>
       </w:r>
       <w:r>
         <w:rPr>
-          <w:rFonts w:eastAsia="Times New Roman"/>
+          <w:rFonts w:eastAsia="Times New Roman" w:cs="Times New Roman"/>
         </w:rPr>
         <w:t>r infectious disease threats and embeds research within the health system. This team will develop evidence that can be implemented in future epidemics, decrease the burden on the health system and improve health outcomes. Research, training and capacity bu</w:t>
       </w:r>
       <w:r>
         <w:rPr>
-          <w:rFonts w:eastAsia="Times New Roman"/>
+          <w:rFonts w:eastAsia="Times New Roman" w:cs="Times New Roman"/>
         </w:rPr>
         <w:t xml:space="preserve">ilding will be focussed on research activities occurring before, during and after infectious disease emergencies. </w:t>
       </w:r>
@@ -781,14 +788,14 @@
           <w:numId w:val="2"/>
         </w:numPr>
         <w:spacing w:before="100" w:beforeAutospacing="1" w:after="100" w:afterAutospacing="1"/>
-        <w:divId w:val="1525903841"/>
-        <w:rPr>
-          <w:rFonts w:eastAsia="Times New Roman"/>
-        </w:rPr>
-      </w:pPr>
-      <w:r>
-        <w:rPr>
-          <w:rFonts w:eastAsia="Times New Roman"/>
+        <w:divId w:val="23484549"/>
+        <w:rPr>
+          <w:rFonts w:eastAsia="Times New Roman" w:cs="Times New Roman"/>
+        </w:rPr>
+      </w:pPr>
+      <w:r>
+        <w:rPr>
+          <w:rFonts w:eastAsia="Times New Roman" w:cs="Times New Roman"/>
         </w:rPr>
         <w:t>CRE in Indigenous Researcher Capacity Building.</w:t>
       </w:r>
@@ -800,26 +807,26 @@
           <w:numId w:val="2"/>
         </w:numPr>
         <w:spacing w:before="100" w:beforeAutospacing="1" w:after="100" w:afterAutospacing="1"/>
-        <w:divId w:val="1525903841"/>
-        <w:rPr>
-          <w:rFonts w:eastAsia="Times New Roman"/>
-        </w:rPr>
-      </w:pPr>
-      <w:r>
-        <w:rPr>
-          <w:rFonts w:eastAsia="Times New Roman"/>
+        <w:divId w:val="23484549"/>
+        <w:rPr>
+          <w:rFonts w:eastAsia="Times New Roman" w:cs="Times New Roman"/>
+        </w:rPr>
+      </w:pPr>
+      <w:r>
+        <w:rPr>
+          <w:rFonts w:eastAsia="Times New Roman" w:cs="Times New Roman"/>
         </w:rPr>
         <w:t>The intent of the CRE in Indigenous Researcher Capacity Building is to build capacity among A</w:t>
       </w:r>
       <w:r>
         <w:rPr>
-          <w:rFonts w:eastAsia="Times New Roman"/>
+          <w:rFonts w:eastAsia="Times New Roman" w:cs="Times New Roman"/>
         </w:rPr>
         <w:t>boriginal and Torres Strait Islander researchers, facilitate networks of Aboriginal and Torres Strait Islander leaders in health research and/or produce a leadership cohort able to provide training and development opportunities for Aboriginal and Torres St</w:t>
       </w:r>
       <w:r>
         <w:rPr>
-          <w:rFonts w:eastAsia="Times New Roman"/>
+          <w:rFonts w:eastAsia="Times New Roman" w:cs="Times New Roman"/>
         </w:rPr>
         <w:t xml:space="preserve">rait Islander research students and early-career researchers. </w:t>
       </w:r>
@@ -827,30 +834,16 @@
     <w:p>
       <w:pPr>
         <w:pStyle w:val="Heading2"/>
-        <w:divId w:val="1400786913"/>
-        <w:rPr>
-          <w:rFonts w:eastAsia="Times New Roman"/>
-        </w:rPr>
-      </w:pPr>
-      <w:r>
-        <w:rPr>
-          <w:rFonts w:eastAsia="Times New Roman"/>
-        </w:rPr>
-        <w:t xml:space="preserve">Steps to be completed by Chief Investigator </w:t>
-      </w:r>
-      <w:proofErr w:type="gramStart"/>
-      <w:r>
-        <w:rPr>
-          <w:rFonts w:eastAsia="Times New Roman"/>
-        </w:rPr>
-        <w:t>A</w:t>
-      </w:r>
-      <w:proofErr w:type="gramEnd"/>
-      <w:r>
-        <w:rPr>
-          <w:rFonts w:eastAsia="Times New Roman"/>
-        </w:rPr>
-        <w:t xml:space="preserve"> (CIA):</w:t>
+        <w:divId w:val="1009028"/>
+        <w:rPr>
+          <w:rFonts w:eastAsia="Times New Roman" w:cs="Times New Roman"/>
+        </w:rPr>
+      </w:pPr>
+      <w:r>
+        <w:rPr>
+          <w:rFonts w:eastAsia="Times New Roman" w:cs="Times New Roman"/>
+        </w:rPr>
+        <w:t>Steps to be completed by Chief Investigator A (CIA):</w:t>
       </w:r>
     </w:p>
     <w:p>
@@ -860,14 +853,14 @@
           <w:ilvl w:val="0"/>
           <w:numId w:val="3"/>
         </w:numPr>
-        <w:divId w:val="1400786913"/>
-        <w:rPr>
-          <w:rFonts w:eastAsia="Times New Roman"/>
-        </w:rPr>
-      </w:pPr>
-      <w:r>
-        <w:rPr>
-          <w:rFonts w:eastAsia="Times New Roman"/>
+        <w:divId w:val="1009028"/>
+        <w:rPr>
+          <w:rFonts w:eastAsia="Times New Roman" w:cs="Times New Roman"/>
+        </w:rPr>
+      </w:pPr>
+      <w:r>
+        <w:rPr>
+          <w:rFonts w:eastAsia="Times New Roman" w:cs="Times New Roman"/>
         </w:rPr>
         <w:t>Submit a Notice of Intent (NOI)</w:t>
       </w:r>
@@ -876,7 +869,7 @@
       <w:pPr>
         <w:pStyle w:val="NormalWeb"/>
         <w:ind w:left="720"/>
-        <w:divId w:val="1400786913"/>
+        <w:divId w:val="1009028"/>
       </w:pPr>
       <w:r>
         <w:t xml:space="preserve">The </w:t>
@@ -889,8 +882,6 @@
           <w:t>NOI</w:t>
         </w:r>
       </w:hyperlink>
-      <w:bookmarkStart w:id="0" w:name="_GoBack"/>
-      <w:bookmarkEnd w:id="0"/>
       <w:r>
         <w:t xml:space="preserve"> should be completed early to provide RIC with CIA con</w:t>
       </w:r>
@@ -902,7 +893,7 @@
       <w:pPr>
         <w:pStyle w:val="NormalWeb"/>
         <w:ind w:left="720"/>
-        <w:divId w:val="1400786913"/>
+        <w:divId w:val="1009028"/>
       </w:pPr>
       <w:r>
         <w:t>Upon submitting an NOI, Major Initiatives will arrange a meeting with you to discuss your proposal.</w:t>
@@ -915,14 +906,14 @@
           <w:ilvl w:val="0"/>
           <w:numId w:val="3"/>
         </w:numPr>
-        <w:divId w:val="1400786913"/>
-        <w:rPr>
-          <w:rFonts w:eastAsia="Times New Roman"/>
-        </w:rPr>
-      </w:pPr>
-      <w:r>
-        <w:rPr>
-          <w:rFonts w:eastAsia="Times New Roman"/>
+        <w:divId w:val="1009028"/>
+        <w:rPr>
+          <w:rFonts w:eastAsia="Times New Roman" w:cs="Times New Roman"/>
+        </w:rPr>
+      </w:pPr>
+      <w:r>
+        <w:rPr>
+          <w:rFonts w:eastAsia="Times New Roman" w:cs="Times New Roman"/>
         </w:rPr>
         <w:t>Notify your Faculty Research Support Office</w:t>
       </w:r>
@@ -931,7 +922,7 @@
       <w:pPr>
         <w:pStyle w:val="NormalWeb"/>
         <w:ind w:left="720"/>
-        <w:divId w:val="1400786913"/>
+        <w:divId w:val="1009028"/>
       </w:pPr>
       <w:r>
         <w:t>Notify your Faculty Research Support Office of your intention to submit.</w:t>
@@ -944,29 +935,23 @@
           <w:ilvl w:val="0"/>
           <w:numId w:val="3"/>
         </w:numPr>
-        <w:divId w:val="1400786913"/>
-        <w:rPr>
-          <w:rFonts w:eastAsia="Times New Roman"/>
-        </w:rPr>
-      </w:pPr>
-      <w:r>
-        <w:rPr>
-          <w:rFonts w:eastAsia="Times New Roman"/>
-        </w:rPr>
-        <w:t>Review the funding docume</w:t>
-      </w:r>
-      <w:r>
-        <w:rPr>
-          <w:rFonts w:eastAsia="Times New Roman"/>
-        </w:rPr>
-        <w:t>nts</w:t>
+        <w:divId w:val="1009028"/>
+        <w:rPr>
+          <w:rFonts w:eastAsia="Times New Roman" w:cs="Times New Roman"/>
+        </w:rPr>
+      </w:pPr>
+      <w:r>
+        <w:rPr>
+          <w:rFonts w:eastAsia="Times New Roman" w:cs="Times New Roman"/>
+        </w:rPr>
+        <w:t>Review the funding documents</w:t>
       </w:r>
     </w:p>
     <w:p>
       <w:pPr>
         <w:pStyle w:val="NormalWeb"/>
         <w:ind w:left="720"/>
-        <w:divId w:val="1400786913"/>
+        <w:divId w:val="1009028"/>
       </w:pPr>
       <w:r>
         <w:t>Consider the Funding Rules, Instructions to Applicants and other requirements from the Supporting Documents to get an understanding of the scheme and scope of your research program.</w:t>
@@ -979,14 +964,14 @@
           <w:ilvl w:val="0"/>
           <w:numId w:val="3"/>
         </w:numPr>
-        <w:divId w:val="1400786913"/>
-        <w:rPr>
-          <w:rFonts w:eastAsia="Times New Roman"/>
-        </w:rPr>
-      </w:pPr>
-      <w:r>
-        <w:rPr>
-          <w:rFonts w:eastAsia="Times New Roman"/>
+        <w:divId w:val="1009028"/>
+        <w:rPr>
+          <w:rFonts w:eastAsia="Times New Roman" w:cs="Times New Roman"/>
+        </w:rPr>
+      </w:pPr>
+      <w:r>
+        <w:rPr>
+          <w:rFonts w:eastAsia="Times New Roman" w:cs="Times New Roman"/>
         </w:rPr>
         <w:t>Submission steps</w:t>
       </w:r>
@@ -998,16 +983,22 @@
           <w:numId w:val="3"/>
         </w:numPr>
         <w:spacing w:before="100" w:beforeAutospacing="1" w:after="100" w:afterAutospacing="1"/>
-        <w:divId w:val="1400786913"/>
-        <w:rPr>
-          <w:rFonts w:eastAsia="Times New Roman"/>
-        </w:rPr>
-      </w:pPr>
-      <w:r>
-        <w:rPr>
-          <w:rFonts w:eastAsia="Times New Roman"/>
-        </w:rPr>
-        <w:t>Obtain access to RGMS and complete/update your RGMS profile.</w:t>
+        <w:divId w:val="1009028"/>
+        <w:rPr>
+          <w:rFonts w:eastAsia="Times New Roman" w:cs="Times New Roman"/>
+        </w:rPr>
+      </w:pPr>
+      <w:r>
+        <w:rPr>
+          <w:rFonts w:eastAsia="Times New Roman" w:cs="Times New Roman"/>
+        </w:rPr>
+        <w:t>Obtain access to RGMS and co</w:t>
+      </w:r>
+      <w:r>
+        <w:rPr>
+          <w:rFonts w:eastAsia="Times New Roman" w:cs="Times New Roman"/>
+        </w:rPr>
+        <w:t>mplete/update your RGMS profile.</w:t>
       </w:r>
     </w:p>
     <w:p>
@@ -1017,14 +1008,14 @@
           <w:numId w:val="3"/>
         </w:numPr>
         <w:spacing w:before="100" w:beforeAutospacing="1" w:after="100" w:afterAutospacing="1"/>
-        <w:divId w:val="1400786913"/>
-        <w:rPr>
-          <w:rFonts w:eastAsia="Times New Roman"/>
-        </w:rPr>
-      </w:pPr>
-      <w:r>
-        <w:rPr>
-          <w:rFonts w:eastAsia="Times New Roman"/>
+        <w:divId w:val="1009028"/>
+        <w:rPr>
+          <w:rFonts w:eastAsia="Times New Roman" w:cs="Times New Roman"/>
+        </w:rPr>
+      </w:pPr>
+      <w:r>
+        <w:rPr>
+          <w:rFonts w:eastAsia="Times New Roman" w:cs="Times New Roman"/>
         </w:rPr>
         <w:t xml:space="preserve">Complete your “Review Ready” application to RIC for review: </w:t>
       </w:r>
@@ -1032,7 +1023,7 @@
         <w:r>
           <w:rPr>
             <w:rStyle w:val="Hyperlink"/>
-            <w:rFonts w:eastAsia="Times New Roman"/>
+            <w:rFonts w:eastAsia="Times New Roman" w:cs="Times New Roman"/>
           </w:rPr>
           <w:t>ric-majorinitiatives@unimelb.edu.au</w:t>
         </w:r>
@@ -1045,22 +1036,16 @@
           <w:numId w:val="3"/>
         </w:numPr>
         <w:spacing w:before="100" w:beforeAutospacing="1" w:after="100" w:afterAutospacing="1"/>
-        <w:divId w:val="1400786913"/>
-        <w:rPr>
-          <w:rFonts w:eastAsia="Times New Roman"/>
-        </w:rPr>
-      </w:pPr>
-      <w:r>
-        <w:rPr>
-          <w:rFonts w:eastAsia="Times New Roman"/>
-        </w:rPr>
-        <w:t>Use the “request Latest Snapshot Report”</w:t>
-      </w:r>
-      <w:r>
-        <w:rPr>
-          <w:rFonts w:eastAsia="Times New Roman"/>
-        </w:rPr>
-        <w:t xml:space="preserve"> function in RGMS</w:t>
+        <w:divId w:val="1009028"/>
+        <w:rPr>
+          <w:rFonts w:eastAsia="Times New Roman" w:cs="Times New Roman"/>
+        </w:rPr>
+      </w:pPr>
+      <w:r>
+        <w:rPr>
+          <w:rFonts w:eastAsia="Times New Roman" w:cs="Times New Roman"/>
+        </w:rPr>
+        <w:t>Use the “request Latest Snapshot Report” function in RGMS</w:t>
       </w:r>
     </w:p>
     <w:p>
@@ -1070,16 +1055,22 @@
           <w:numId w:val="3"/>
         </w:numPr>
         <w:spacing w:before="100" w:beforeAutospacing="1" w:after="100" w:afterAutospacing="1"/>
-        <w:divId w:val="1400786913"/>
-        <w:rPr>
-          <w:rFonts w:eastAsia="Times New Roman"/>
-        </w:rPr>
-      </w:pPr>
-      <w:r>
-        <w:rPr>
-          <w:rFonts w:eastAsia="Times New Roman"/>
-        </w:rPr>
-        <w:t>Email two snapshot reports (Assessor and Summary) and the draft Grant Proposal as a PDF.</w:t>
+        <w:divId w:val="1009028"/>
+        <w:rPr>
+          <w:rFonts w:eastAsia="Times New Roman" w:cs="Times New Roman"/>
+        </w:rPr>
+      </w:pPr>
+      <w:r>
+        <w:rPr>
+          <w:rFonts w:eastAsia="Times New Roman" w:cs="Times New Roman"/>
+        </w:rPr>
+        <w:t xml:space="preserve">Email two </w:t>
+      </w:r>
+      <w:r>
+        <w:rPr>
+          <w:rFonts w:eastAsia="Times New Roman" w:cs="Times New Roman"/>
+        </w:rPr>
+        <w:t>snapshot reports (Assessor and Summary) and the draft Grant Proposal as a PDF.</w:t>
       </w:r>
     </w:p>
     <w:p>
@@ -1089,14 +1080,14 @@
           <w:numId w:val="3"/>
         </w:numPr>
         <w:spacing w:before="100" w:beforeAutospacing="1" w:after="100" w:afterAutospacing="1"/>
-        <w:divId w:val="1400786913"/>
-        <w:rPr>
-          <w:rFonts w:eastAsia="Times New Roman"/>
-        </w:rPr>
-      </w:pPr>
-      <w:r>
-        <w:rPr>
-          <w:rFonts w:eastAsia="Times New Roman"/>
+        <w:divId w:val="1009028"/>
+        <w:rPr>
+          <w:rFonts w:eastAsia="Times New Roman" w:cs="Times New Roman"/>
+        </w:rPr>
+      </w:pPr>
+      <w:r>
+        <w:rPr>
+          <w:rFonts w:eastAsia="Times New Roman" w:cs="Times New Roman"/>
         </w:rPr>
         <w:t>RIC will send an email receipt.</w:t>
       </w:r>
@@ -1108,20 +1099,20 @@
           <w:numId w:val="3"/>
         </w:numPr>
         <w:spacing w:before="100" w:beforeAutospacing="1" w:after="100" w:afterAutospacing="1"/>
-        <w:divId w:val="1400786913"/>
-        <w:rPr>
-          <w:rFonts w:eastAsia="Times New Roman"/>
-        </w:rPr>
-      </w:pPr>
-      <w:r>
-        <w:rPr>
-          <w:rFonts w:eastAsia="Times New Roman"/>
+        <w:divId w:val="1009028"/>
+        <w:rPr>
+          <w:rFonts w:eastAsia="Times New Roman" w:cs="Times New Roman"/>
+        </w:rPr>
+      </w:pPr>
+      <w:r>
+        <w:rPr>
+          <w:rFonts w:eastAsia="Times New Roman" w:cs="Times New Roman"/>
         </w:rPr>
         <w:t xml:space="preserve">Complete application after taking feedback from RIC into consideration. </w:t>
       </w:r>
       <w:r>
         <w:rPr>
-          <w:rFonts w:eastAsia="Times New Roman"/>
+          <w:rFonts w:eastAsia="Times New Roman" w:cs="Times New Roman"/>
         </w:rPr>
         <w:t>Applicants should also seek advice from colleagues and Faculty Mentors before finalising the application.</w:t>
       </w:r>
@@ -1133,14 +1124,14 @@
           <w:numId w:val="3"/>
         </w:numPr>
         <w:spacing w:before="100" w:beforeAutospacing="1" w:after="100" w:afterAutospacing="1"/>
-        <w:divId w:val="1400786913"/>
-        <w:rPr>
-          <w:rFonts w:eastAsia="Times New Roman"/>
-        </w:rPr>
-      </w:pPr>
-      <w:r>
-        <w:rPr>
-          <w:rFonts w:eastAsia="Times New Roman"/>
+        <w:divId w:val="1009028"/>
+        <w:rPr>
+          <w:rFonts w:eastAsia="Times New Roman" w:cs="Times New Roman"/>
+        </w:rPr>
+      </w:pPr>
+      <w:r>
+        <w:rPr>
+          <w:rFonts w:eastAsia="Times New Roman" w:cs="Times New Roman"/>
         </w:rPr>
         <w:t>Certify application in RGMS (</w:t>
       </w:r>
@@ -1148,20 +1139,20 @@
         <w:r>
           <w:rPr>
             <w:rStyle w:val="Hyperlink"/>
-            <w:rFonts w:eastAsia="Times New Roman"/>
+            <w:rFonts w:eastAsia="Times New Roman" w:cs="Times New Roman"/>
           </w:rPr>
           <w:t>http://www.rgms.nhmrc.gov.au</w:t>
         </w:r>
       </w:hyperlink>
       <w:r>
         <w:rPr>
-          <w:rFonts w:eastAsia="Times New Roman"/>
+          <w:rFonts w:eastAsia="Times New Roman" w:cs="Times New Roman"/>
         </w:rPr>
         <w:t>). Use the ‘CI Certification’ function. Your ap</w:t>
       </w:r>
       <w:r>
         <w:rPr>
-          <w:rFonts w:eastAsia="Times New Roman"/>
+          <w:rFonts w:eastAsia="Times New Roman" w:cs="Times New Roman"/>
         </w:rPr>
         <w:t>plication, once certified, will be locked and then submitted to RAO.</w:t>
       </w:r>
@@ -1173,14 +1164,14 @@
           <w:numId w:val="3"/>
         </w:numPr>
         <w:spacing w:before="100" w:beforeAutospacing="1" w:after="100" w:afterAutospacing="1"/>
-        <w:divId w:val="1400786913"/>
-        <w:rPr>
-          <w:rFonts w:eastAsia="Times New Roman"/>
-        </w:rPr>
-      </w:pPr>
-      <w:r>
-        <w:rPr>
-          <w:rFonts w:eastAsia="Times New Roman"/>
+        <w:divId w:val="1009028"/>
+        <w:rPr>
+          <w:rFonts w:eastAsia="Times New Roman" w:cs="Times New Roman"/>
+        </w:rPr>
+      </w:pPr>
+      <w:r>
+        <w:rPr>
+          <w:rFonts w:eastAsia="Times New Roman" w:cs="Times New Roman"/>
         </w:rPr>
         <w:t>Submit a UOM Authority to Submit form (template attached) to RIC in hardcopy before 5pm on the RIC internal closing date. The form should include:</w:t>
       </w:r>
@@ -1192,20 +1183,20 @@
           <w:numId w:val="3"/>
         </w:numPr>
         <w:spacing w:before="100" w:beforeAutospacing="1" w:after="100" w:afterAutospacing="1"/>
-        <w:divId w:val="1400786913"/>
-        <w:rPr>
-          <w:rFonts w:eastAsia="Times New Roman"/>
-        </w:rPr>
-      </w:pPr>
-      <w:r>
-        <w:rPr>
-          <w:rFonts w:eastAsia="Times New Roman"/>
+        <w:divId w:val="1009028"/>
+        <w:rPr>
+          <w:rFonts w:eastAsia="Times New Roman" w:cs="Times New Roman"/>
+        </w:rPr>
+      </w:pPr>
+      <w:r>
+        <w:rPr>
+          <w:rFonts w:eastAsia="Times New Roman" w:cs="Times New Roman"/>
         </w:rPr>
         <w:t>CIA and Head of Department/Institute Dir</w:t>
       </w:r>
       <w:r>
         <w:rPr>
-          <w:rFonts w:eastAsia="Times New Roman"/>
+          <w:rFonts w:eastAsia="Times New Roman" w:cs="Times New Roman"/>
         </w:rPr>
         <w:t>ector signatures.</w:t>
       </w:r>
@@ -1217,20 +1208,20 @@
           <w:numId w:val="3"/>
         </w:numPr>
         <w:spacing w:before="100" w:beforeAutospacing="1" w:after="100" w:afterAutospacing="1"/>
-        <w:divId w:val="1400786913"/>
-        <w:rPr>
-          <w:rFonts w:eastAsia="Times New Roman"/>
-        </w:rPr>
-      </w:pPr>
-      <w:r>
-        <w:rPr>
-          <w:rFonts w:eastAsia="Times New Roman"/>
+        <w:divId w:val="1009028"/>
+        <w:rPr>
+          <w:rFonts w:eastAsia="Times New Roman" w:cs="Times New Roman"/>
+        </w:rPr>
+      </w:pPr>
+      <w:r>
+        <w:rPr>
+          <w:rFonts w:eastAsia="Times New Roman" w:cs="Times New Roman"/>
         </w:rPr>
         <w:t>Written evidence (e.g. email) from all CIs and AIs clearly stating their agreement to be on the application along with the application ID number. All written evidence must be attached to the finished Authority to Submit form with the othe</w:t>
       </w:r>
       <w:r>
         <w:rPr>
-          <w:rFonts w:eastAsia="Times New Roman"/>
+          <w:rFonts w:eastAsia="Times New Roman" w:cs="Times New Roman"/>
         </w:rPr>
         <w:t>r signatures. This is an NHMRC requirement and the application cannot be submitted to NHMRC until received.</w:t>
       </w:r>
@@ -1242,14 +1233,14 @@
           <w:numId w:val="3"/>
         </w:numPr>
         <w:spacing w:before="100" w:beforeAutospacing="1" w:after="100" w:afterAutospacing="1"/>
-        <w:divId w:val="1400786913"/>
-        <w:rPr>
-          <w:rFonts w:eastAsia="Times New Roman"/>
-        </w:rPr>
-      </w:pPr>
-      <w:r>
-        <w:rPr>
-          <w:rFonts w:eastAsia="Times New Roman"/>
+        <w:divId w:val="1009028"/>
+        <w:rPr>
+          <w:rFonts w:eastAsia="Times New Roman" w:cs="Times New Roman"/>
+        </w:rPr>
+      </w:pPr>
+      <w:r>
+        <w:rPr>
+          <w:rFonts w:eastAsia="Times New Roman" w:cs="Times New Roman"/>
         </w:rPr>
         <w:t>Sample of text you could include in CI agreement emails:</w:t>
       </w:r>
@@ -1258,7 +1249,7 @@
       <w:pPr>
         <w:pStyle w:val="NormalWeb"/>
         <w:ind w:left="2880"/>
-        <w:divId w:val="1400786913"/>
+        <w:divId w:val="1009028"/>
         <w:rPr>
           <w:rStyle w:val="Emphasis"/>
         </w:rPr>
@@ -1277,14 +1268,14 @@
           <w:numId w:val="3"/>
         </w:numPr>
         <w:spacing w:before="100" w:beforeAutospacing="1" w:after="100" w:afterAutospacing="1"/>
-        <w:divId w:val="1400786913"/>
-        <w:rPr>
-          <w:rFonts w:eastAsia="Times New Roman"/>
-        </w:rPr>
-      </w:pPr>
-      <w:r>
-        <w:rPr>
-          <w:rFonts w:eastAsia="Times New Roman"/>
+        <w:divId w:val="1009028"/>
+        <w:rPr>
+          <w:rFonts w:eastAsia="Times New Roman" w:cs="Times New Roman"/>
+        </w:rPr>
+      </w:pPr>
+      <w:r>
+        <w:rPr>
+          <w:rFonts w:eastAsia="Times New Roman" w:cs="Times New Roman"/>
           <w:i/>
           <w:iCs/>
         </w:rPr>
@@ -1292,7 +1283,7 @@
       </w:r>
       <w:r>
         <w:rPr>
-          <w:rFonts w:eastAsia="Times New Roman"/>
+          <w:rFonts w:eastAsia="Times New Roman" w:cs="Times New Roman"/>
           <w:i/>
           <w:iCs/>
         </w:rPr>
@@ -1306,16 +1297,16 @@
           <w:numId w:val="3"/>
         </w:numPr>
         <w:spacing w:before="100" w:beforeAutospacing="1" w:after="100" w:afterAutospacing="1"/>
-        <w:divId w:val="1400786913"/>
-        <w:rPr>
-          <w:rFonts w:eastAsia="Times New Roman"/>
+        <w:divId w:val="1009028"/>
+        <w:rPr>
+          <w:rFonts w:eastAsia="Times New Roman" w:cs="Times New Roman"/>
           <w:i/>
           <w:iCs/>
         </w:rPr>
       </w:pPr>
       <w:r>
         <w:rPr>
-          <w:rFonts w:eastAsia="Times New Roman"/>
+          <w:rFonts w:eastAsia="Times New Roman" w:cs="Times New Roman"/>
           <w:i/>
           <w:iCs/>
         </w:rPr>
@@ -1329,16 +1320,16 @@
           <w:numId w:val="3"/>
         </w:numPr>
         <w:spacing w:before="100" w:beforeAutospacing="1" w:after="100" w:afterAutospacing="1"/>
-        <w:divId w:val="1400786913"/>
-        <w:rPr>
-          <w:rFonts w:eastAsia="Times New Roman"/>
+        <w:divId w:val="1009028"/>
+        <w:rPr>
+          <w:rFonts w:eastAsia="Times New Roman" w:cs="Times New Roman"/>
           <w:i/>
           <w:iCs/>
         </w:rPr>
       </w:pPr>
       <w:r>
         <w:rPr>
-          <w:rFonts w:eastAsia="Times New Roman"/>
+          <w:rFonts w:eastAsia="Times New Roman" w:cs="Times New Roman"/>
           <w:i/>
           <w:iCs/>
         </w:rPr>
@@ -1352,16 +1343,16 @@
           <w:numId w:val="3"/>
         </w:numPr>
         <w:spacing w:before="100" w:beforeAutospacing="1" w:after="100" w:afterAutospacing="1"/>
-        <w:divId w:val="1400786913"/>
-        <w:rPr>
-          <w:rFonts w:eastAsia="Times New Roman"/>
+        <w:divId w:val="1009028"/>
+        <w:rPr>
+          <w:rFonts w:eastAsia="Times New Roman" w:cs="Times New Roman"/>
           <w:i/>
           <w:iCs/>
         </w:rPr>
       </w:pPr>
       <w:r>
         <w:rPr>
-          <w:rFonts w:eastAsia="Times New Roman"/>
+          <w:rFonts w:eastAsia="Times New Roman" w:cs="Times New Roman"/>
           <w:i/>
           <w:iCs/>
         </w:rPr>
@@ -1369,7 +1360,7 @@
       </w:r>
       <w:r>
         <w:rPr>
-          <w:rFonts w:eastAsia="Times New Roman"/>
+          <w:rFonts w:eastAsia="Times New Roman" w:cs="Times New Roman"/>
           <w:i/>
           <w:iCs/>
         </w:rPr>
@@ -1383,14 +1374,14 @@
           <w:numId w:val="3"/>
         </w:numPr>
         <w:spacing w:before="100" w:beforeAutospacing="1" w:after="100" w:afterAutospacing="1"/>
-        <w:divId w:val="1400786913"/>
-        <w:rPr>
-          <w:rFonts w:eastAsia="Times New Roman"/>
-        </w:rPr>
-      </w:pPr>
-      <w:r>
-        <w:rPr>
-          <w:rFonts w:eastAsia="Times New Roman"/>
+        <w:divId w:val="1009028"/>
+        <w:rPr>
+          <w:rFonts w:eastAsia="Times New Roman" w:cs="Times New Roman"/>
+        </w:rPr>
+      </w:pPr>
+      <w:r>
+        <w:rPr>
+          <w:rFonts w:eastAsia="Times New Roman" w:cs="Times New Roman"/>
         </w:rPr>
         <w:t>Sample of text you could include in AI agreement emails:</w:t>
       </w:r>
@@ -1399,7 +1390,7 @@
       <w:pPr>
         <w:pStyle w:val="NormalWeb"/>
         <w:ind w:left="2880"/>
-        <w:divId w:val="1400786913"/>
+        <w:divId w:val="1009028"/>
         <w:rPr>
           <w:rStyle w:val="Emphasis"/>
         </w:rPr>
@@ -1418,14 +1409,14 @@
           <w:numId w:val="3"/>
         </w:numPr>
         <w:spacing w:before="100" w:beforeAutospacing="1" w:after="100" w:afterAutospacing="1"/>
-        <w:divId w:val="1400786913"/>
-        <w:rPr>
-          <w:rFonts w:eastAsia="Times New Roman"/>
-        </w:rPr>
-      </w:pPr>
-      <w:r>
-        <w:rPr>
-          <w:rFonts w:eastAsia="Times New Roman"/>
+        <w:divId w:val="1009028"/>
+        <w:rPr>
+          <w:rFonts w:eastAsia="Times New Roman" w:cs="Times New Roman"/>
+        </w:rPr>
+      </w:pPr>
+      <w:r>
+        <w:rPr>
+          <w:rFonts w:eastAsia="Times New Roman" w:cs="Times New Roman"/>
           <w:i/>
           <w:iCs/>
         </w:rPr>
@@ -1439,16 +1430,16 @@
           <w:numId w:val="3"/>
         </w:numPr>
         <w:spacing w:before="100" w:beforeAutospacing="1" w:after="100" w:afterAutospacing="1"/>
-        <w:divId w:val="1400786913"/>
-        <w:rPr>
-          <w:rFonts w:eastAsia="Times New Roman"/>
+        <w:divId w:val="1009028"/>
+        <w:rPr>
+          <w:rFonts w:eastAsia="Times New Roman" w:cs="Times New Roman"/>
           <w:i/>
           <w:iCs/>
         </w:rPr>
       </w:pPr>
       <w:r>
         <w:rPr>
-          <w:rFonts w:eastAsia="Times New Roman"/>
+          <w:rFonts w:eastAsia="Times New Roman" w:cs="Times New Roman"/>
           <w:i/>
           <w:iCs/>
         </w:rPr>
@@ -1462,16 +1453,16 @@
           <w:numId w:val="3"/>
         </w:numPr>
         <w:spacing w:before="100" w:beforeAutospacing="1" w:after="100" w:afterAutospacing="1"/>
-        <w:divId w:val="1400786913"/>
-        <w:rPr>
-          <w:rFonts w:eastAsia="Times New Roman"/>
+        <w:divId w:val="1009028"/>
+        <w:rPr>
+          <w:rFonts w:eastAsia="Times New Roman" w:cs="Times New Roman"/>
           <w:i/>
           <w:iCs/>
         </w:rPr>
       </w:pPr>
       <w:r>
         <w:rPr>
-          <w:rFonts w:eastAsia="Times New Roman"/>
+          <w:rFonts w:eastAsia="Times New Roman" w:cs="Times New Roman"/>
           <w:i/>
           <w:iCs/>
         </w:rPr>
@@ -1479,7 +1470,7 @@
       </w:r>
       <w:r>
         <w:rPr>
-          <w:rFonts w:eastAsia="Times New Roman"/>
+          <w:rFonts w:eastAsia="Times New Roman" w:cs="Times New Roman"/>
           <w:i/>
           <w:iCs/>
         </w:rPr>
@@ -1493,14 +1484,14 @@
           <w:numId w:val="3"/>
         </w:numPr>
         <w:spacing w:before="100" w:beforeAutospacing="1" w:after="100" w:afterAutospacing="1"/>
-        <w:divId w:val="1400786913"/>
-        <w:rPr>
-          <w:rFonts w:eastAsia="Times New Roman"/>
-        </w:rPr>
-      </w:pPr>
-      <w:r>
-        <w:rPr>
-          <w:rFonts w:eastAsia="Times New Roman"/>
+        <w:divId w:val="1009028"/>
+        <w:rPr>
+          <w:rFonts w:eastAsia="Times New Roman" w:cs="Times New Roman"/>
+        </w:rPr>
+      </w:pPr>
+      <w:r>
+        <w:rPr>
+          <w:rFonts w:eastAsia="Times New Roman" w:cs="Times New Roman"/>
         </w:rPr>
         <w:t>A hardcopy of the RGMS is not required.</w:t>
       </w:r>
@@ -1512,14 +1503,14 @@
           <w:numId w:val="3"/>
         </w:numPr>
         <w:spacing w:before="100" w:beforeAutospacing="1" w:after="100" w:afterAutospacing="1"/>
-        <w:divId w:val="1400786913"/>
-        <w:rPr>
-          <w:rFonts w:eastAsia="Times New Roman"/>
-        </w:rPr>
-      </w:pPr>
-      <w:r>
-        <w:rPr>
-          <w:rFonts w:eastAsia="Times New Roman"/>
+        <w:divId w:val="1009028"/>
+        <w:rPr>
+          <w:rFonts w:eastAsia="Times New Roman" w:cs="Times New Roman"/>
+        </w:rPr>
+      </w:pPr>
+      <w:r>
+        <w:rPr>
+          <w:rFonts w:eastAsia="Times New Roman" w:cs="Times New Roman"/>
         </w:rPr>
         <w:t>RIC will submit the application to NHMRC. The CIA will receive a RGMS notification once this has been done.</w:t>
       </w:r>
@@ -1527,14 +1518,14 @@
     <w:p>
       <w:pPr>
         <w:pStyle w:val="Heading2"/>
-        <w:divId w:val="1326736699"/>
-        <w:rPr>
-          <w:rFonts w:eastAsia="Times New Roman"/>
-        </w:rPr>
-      </w:pPr>
-      <w:r>
-        <w:rPr>
-          <w:rFonts w:eastAsia="Times New Roman"/>
+        <w:divId w:val="693533409"/>
+        <w:rPr>
+          <w:rFonts w:eastAsia="Times New Roman" w:cs="Times New Roman"/>
+        </w:rPr>
+      </w:pPr>
+      <w:r>
+        <w:rPr>
+          <w:rFonts w:eastAsia="Times New Roman" w:cs="Times New Roman"/>
         </w:rPr>
         <w:t>Supporting documents</w:t>
       </w:r>
@@ -1542,14 +1533,14 @@
     <w:p>
       <w:pPr>
         <w:pStyle w:val="Heading3"/>
-        <w:divId w:val="1326736699"/>
-        <w:rPr>
-          <w:rFonts w:eastAsia="Times New Roman"/>
-        </w:rPr>
-      </w:pPr>
-      <w:r>
-        <w:rPr>
-          <w:rFonts w:eastAsia="Times New Roman"/>
+        <w:divId w:val="693533409"/>
+        <w:rPr>
+          <w:rFonts w:eastAsia="Times New Roman" w:cs="Times New Roman"/>
+        </w:rPr>
+      </w:pPr>
+      <w:r>
+        <w:rPr>
+          <w:rFonts w:eastAsia="Times New Roman" w:cs="Times New Roman"/>
         </w:rPr>
         <w:t>NHMRC</w:t>
       </w:r>
@@ -1561,69 +1552,146 @@
           <w:numId w:val="4"/>
         </w:numPr>
         <w:spacing w:before="100" w:beforeAutospacing="1" w:after="100" w:afterAutospacing="1"/>
-        <w:divId w:val="1326736699"/>
-        <w:rPr>
-          <w:rFonts w:eastAsia="Times New Roman"/>
-        </w:rPr>
-      </w:pPr>
-      <w:hyperlink r:id="rId13" w:tgtFrame="_blank" w:history="1">
+        <w:divId w:val="693533409"/>
+        <w:rPr>
+          <w:rFonts w:eastAsia="Times New Roman" w:cs="Times New Roman"/>
+        </w:rPr>
+      </w:pPr>
+      <w:r>
+        <w:rPr>
+          <w:rFonts w:eastAsia="Times New Roman" w:cs="Times New Roman"/>
+        </w:rPr>
+        <w:fldChar w:fldCharType="begin"/>
+      </w:r>
+      <w:r>
+        <w:rPr>
+          <w:rFonts w:eastAsia="Times New Roman" w:cs="Times New Roman"/>
+        </w:rPr>
+        <w:instrText xml:space="preserve"> </w:instrText>
+      </w:r>
+      <w:r>
+        <w:rPr>
+          <w:rFonts w:eastAsia="Times New Roman" w:cs="Times New Roman"/>
+        </w:rPr>
+        <w:instrText>HYPERLINK "http://www.nhmrc.gov.au/grants/apply-funding/centres-research-excellence-cre" \t "_blank"</w:instrText>
+      </w:r>
+      <w:r>
+        <w:rPr>
+          <w:rFonts w:eastAsia="Times New Roman" w:cs="Times New Roman"/>
+        </w:rPr>
+        <w:instrText xml:space="preserve"> </w:instrText>
+      </w:r>
+      <w:r>
+        <w:rPr>
+          <w:rFonts w:eastAsia="Times New Roman" w:cs="Times New Roman"/>
+        </w:rPr>
+        <w:fldChar w:fldCharType="separate"/>
+      </w:r>
+      <w:r>
+        <w:rPr>
+          <w:rStyle w:val="Hyperlink"/>
+          <w:rFonts w:eastAsia="Times New Roman" w:cs="Times New Roman"/>
+        </w:rPr>
+        <w:t>NHMRC CRE webpage</w:t>
+      </w:r>
+      <w:r>
+        <w:rPr>
+          <w:rFonts w:eastAsia="Times New Roman" w:cs="Times New Roman"/>
+        </w:rPr>
+        <w:fldChar w:fldCharType="end"/>
+      </w:r>
+    </w:p>
+    <w:p>
+      <w:pPr>
+        <w:numPr>
+          <w:ilvl w:val="0"/>
+          <w:numId w:val="4"/>
+        </w:numPr>
+        <w:spacing w:before="100" w:beforeAutospacing="1" w:after="100" w:afterAutospacing="1"/>
+        <w:divId w:val="693533409"/>
+        <w:rPr>
+          <w:rFonts w:eastAsia="Times New Roman" w:cs="Times New Roman"/>
+        </w:rPr>
+      </w:pPr>
+      <w:r>
+        <w:rPr>
+          <w:rFonts w:eastAsia="Times New Roman" w:cs="Times New Roman"/>
+        </w:rPr>
+        <w:t xml:space="preserve">NHMRC Funding Rules: </w:t>
+      </w:r>
+      <w:hyperlink r:id="rId13" w:history="1">
         <w:r>
           <w:rPr>
             <w:rStyle w:val="Hyperlink"/>
-            <w:rFonts w:eastAsia="Times New Roman"/>
+            <w:rFonts w:eastAsia="Times New Roman" w:cs="Times New Roman"/>
           </w:rPr>
-          <w:t>NHMRC CRE webpage</w:t>
+          <w:t>All Schemes</w:t>
         </w:r>
       </w:hyperlink>
-    </w:p>
-    <w:p>
-      <w:pPr>
-        <w:numPr>
-          <w:ilvl w:val="0"/>
-          <w:numId w:val="4"/>
-        </w:numPr>
-        <w:spacing w:before="100" w:beforeAutospacing="1" w:after="100" w:afterAutospacing="1"/>
-        <w:divId w:val="1326736699"/>
-        <w:rPr>
-          <w:rFonts w:eastAsia="Times New Roman"/>
-        </w:rPr>
-      </w:pPr>
-      <w:r>
-        <w:rPr>
-          <w:rFonts w:eastAsia="Times New Roman"/>
-        </w:rPr>
-        <w:t xml:space="preserve">NHMRC Funding Rules: </w:t>
+      <w:r>
+        <w:rPr>
+          <w:rFonts w:eastAsia="Times New Roman" w:cs="Times New Roman"/>
+        </w:rPr>
+        <w:t xml:space="preserve"> and </w:t>
       </w:r>
       <w:hyperlink r:id="rId14" w:history="1">
         <w:r>
           <w:rPr>
             <w:rStyle w:val="Hyperlink"/>
-            <w:rFonts w:eastAsia="Times New Roman"/>
+            <w:rFonts w:eastAsia="Times New Roman" w:cs="Times New Roman"/>
+          </w:rPr>
+          <w:t>CRE specific</w:t>
+        </w:r>
+      </w:hyperlink>
+      <w:r>
+        <w:rPr>
+          <w:rFonts w:eastAsia="Times New Roman" w:cs="Times New Roman"/>
+        </w:rPr>
+        <w:t xml:space="preserve"> </w:t>
+      </w:r>
+    </w:p>
+    <w:p>
+      <w:pPr>
+        <w:numPr>
+          <w:ilvl w:val="0"/>
+          <w:numId w:val="4"/>
+        </w:numPr>
+        <w:spacing w:before="100" w:beforeAutospacing="1" w:after="100" w:afterAutospacing="1"/>
+        <w:divId w:val="693533409"/>
+        <w:rPr>
+          <w:rFonts w:eastAsia="Times New Roman" w:cs="Times New Roman"/>
+        </w:rPr>
+      </w:pPr>
+      <w:r>
+        <w:rPr>
+          <w:rFonts w:eastAsia="Times New Roman" w:cs="Times New Roman"/>
+        </w:rPr>
+        <w:t xml:space="preserve">NHMRC Advice and Instructions to Applicants: </w:t>
+      </w:r>
+      <w:hyperlink r:id="rId15" w:history="1">
+        <w:r>
+          <w:rPr>
+            <w:rStyle w:val="Hyperlink"/>
+            <w:rFonts w:eastAsia="Times New Roman" w:cs="Times New Roman"/>
           </w:rPr>
           <w:t>All Schemes</w:t>
         </w:r>
       </w:hyperlink>
       <w:r>
         <w:rPr>
-          <w:rFonts w:eastAsia="Times New Roman"/>
+          <w:rFonts w:eastAsia="Times New Roman" w:cs="Times New Roman"/>
         </w:rPr>
         <w:t xml:space="preserve"> and </w:t>
       </w:r>
-      <w:hyperlink r:id="rId15" w:history="1">
+      <w:hyperlink r:id="rId16" w:history="1">
         <w:r>
           <w:rPr>
             <w:rStyle w:val="Hyperlink"/>
-            <w:rFonts w:eastAsia="Times New Roman"/>
+            <w:rFonts w:eastAsia="Times New Roman" w:cs="Times New Roman"/>
           </w:rPr>
           <w:t>CRE specific</w:t>
         </w:r>
       </w:hyperlink>
-      <w:r>
-        <w:rPr>
-          <w:rFonts w:eastAsia="Times New Roman"/>
-        </w:rPr>
-        <w:t xml:space="preserve"> </w:t>
-      </w:r>
     </w:p>
     <w:p>
       <w:pPr>
@@ -1632,39 +1700,18 @@
           <w:numId w:val="4"/>
         </w:numPr>
         <w:spacing w:before="100" w:beforeAutospacing="1" w:after="100" w:afterAutospacing="1"/>
-        <w:divId w:val="1326736699"/>
-        <w:rPr>
-          <w:rFonts w:eastAsia="Times New Roman"/>
-        </w:rPr>
-      </w:pPr>
-      <w:r>
-        <w:rPr>
-          <w:rFonts w:eastAsia="Times New Roman"/>
-        </w:rPr>
-        <w:t xml:space="preserve">NHMRC Advice and Instructions to Applicants: </w:t>
-      </w:r>
-      <w:hyperlink r:id="rId16" w:history="1">
-        <w:r>
-          <w:rPr>
-            <w:rStyle w:val="Hyperlink"/>
-            <w:rFonts w:eastAsia="Times New Roman"/>
-          </w:rPr>
-          <w:t>All Schemes</w:t>
-        </w:r>
-      </w:hyperlink>
-      <w:r>
-        <w:rPr>
-          <w:rFonts w:eastAsia="Times New Roman"/>
-        </w:rPr>
-        <w:t xml:space="preserve"> and </w:t>
-      </w:r>
+        <w:divId w:val="693533409"/>
+        <w:rPr>
+          <w:rFonts w:eastAsia="Times New Roman" w:cs="Times New Roman"/>
+        </w:rPr>
+      </w:pPr>
       <w:hyperlink r:id="rId17" w:history="1">
         <w:r>
           <w:rPr>
             <w:rStyle w:val="Hyperlink"/>
-            <w:rFonts w:eastAsia="Times New Roman"/>
+            <w:rFonts w:eastAsia="Times New Roman" w:cs="Times New Roman"/>
           </w:rPr>
-          <w:t>CRE specific</w:t>
+          <w:t>NHMRC CRE Grant Proposal template</w:t>
         </w:r>
       </w:hyperlink>
     </w:p>
@@ -1675,52 +1722,30 @@
           <w:numId w:val="4"/>
         </w:numPr>
         <w:spacing w:before="100" w:beforeAutospacing="1" w:after="100" w:afterAutospacing="1"/>
-        <w:divId w:val="1326736699"/>
-        <w:rPr>
-          <w:rFonts w:eastAsia="Times New Roman"/>
+        <w:divId w:val="693533409"/>
+        <w:rPr>
+          <w:rFonts w:eastAsia="Times New Roman" w:cs="Times New Roman"/>
         </w:rPr>
       </w:pPr>
       <w:hyperlink r:id="rId18" w:history="1">
         <w:r>
           <w:rPr>
             <w:rStyle w:val="Hyperlink"/>
-            <w:rFonts w:eastAsia="Times New Roman"/>
-          </w:rPr>
-          <w:t>NHMRC CRE Grant Proposal template</w:t>
-        </w:r>
-      </w:hyperlink>
-    </w:p>
-    <w:p>
-      <w:pPr>
-        <w:numPr>
-          <w:ilvl w:val="0"/>
-          <w:numId w:val="4"/>
-        </w:numPr>
-        <w:spacing w:before="100" w:beforeAutospacing="1" w:after="100" w:afterAutospacing="1"/>
-        <w:divId w:val="1326736699"/>
-        <w:rPr>
-          <w:rFonts w:eastAsia="Times New Roman"/>
-        </w:rPr>
-      </w:pPr>
-      <w:hyperlink r:id="rId19" w:history="1">
-        <w:r>
-          <w:rPr>
-            <w:rStyle w:val="Hyperlink"/>
-            <w:rFonts w:eastAsia="Times New Roman"/>
+            <w:rFonts w:eastAsia="Times New Roman" w:cs="Times New Roman"/>
           </w:rPr>
           <w:t>RGMS Charact</w:t>
         </w:r>
         <w:r>
           <w:rPr>
             <w:rStyle w:val="Hyperlink"/>
-            <w:rFonts w:eastAsia="Times New Roman"/>
+            <w:rFonts w:eastAsia="Times New Roman" w:cs="Times New Roman"/>
           </w:rPr>
           <w:t>er Count online tool</w:t>
         </w:r>
       </w:hyperlink>
       <w:r>
         <w:rPr>
-          <w:rFonts w:eastAsia="Times New Roman"/>
+          <w:rFonts w:eastAsia="Times New Roman" w:cs="Times New Roman"/>
         </w:rPr>
         <w:t xml:space="preserve"> </w:t>
       </w:r>
@@ -1732,104 +1757,95 @@
           <w:numId w:val="4"/>
         </w:numPr>
         <w:spacing w:before="100" w:beforeAutospacing="1" w:after="100" w:afterAutospacing="1"/>
-        <w:divId w:val="1326736699"/>
-        <w:rPr>
-          <w:rFonts w:eastAsia="Times New Roman"/>
-        </w:rPr>
-      </w:pPr>
-      <w:r>
-        <w:rPr>
-          <w:rFonts w:eastAsia="Times New Roman"/>
+        <w:divId w:val="693533409"/>
+        <w:rPr>
+          <w:rFonts w:eastAsia="Times New Roman" w:cs="Times New Roman"/>
+        </w:rPr>
+      </w:pPr>
+      <w:r>
+        <w:rPr>
+          <w:rFonts w:eastAsia="Times New Roman" w:cs="Times New Roman"/>
         </w:rPr>
         <w:t xml:space="preserve">NHMRC </w:t>
       </w:r>
+      <w:hyperlink r:id="rId19" w:history="1">
+        <w:r>
+          <w:rPr>
+            <w:rStyle w:val="Hyperlink"/>
+            <w:rFonts w:eastAsia="Times New Roman" w:cs="Times New Roman"/>
+          </w:rPr>
+          <w:t>CRE Peer Review Guidelines</w:t>
+        </w:r>
+      </w:hyperlink>
+    </w:p>
+    <w:p>
+      <w:pPr>
+        <w:numPr>
+          <w:ilvl w:val="0"/>
+          <w:numId w:val="4"/>
+        </w:numPr>
+        <w:spacing w:before="100" w:beforeAutospacing="1" w:after="100" w:afterAutospacing="1"/>
+        <w:divId w:val="693533409"/>
+        <w:rPr>
+          <w:rFonts w:eastAsia="Times New Roman" w:cs="Times New Roman"/>
+        </w:rPr>
+      </w:pPr>
       <w:hyperlink r:id="rId20" w:history="1">
         <w:r>
           <w:rPr>
             <w:rStyle w:val="Hyperlink"/>
-            <w:rFonts w:eastAsia="Times New Roman"/>
+            <w:rFonts w:eastAsia="Times New Roman" w:cs="Times New Roman"/>
           </w:rPr>
-          <w:t>CRE Peer Review Guidelines</w:t>
+          <w:t>RGMS Offline Forms</w:t>
         </w:r>
       </w:hyperlink>
     </w:p>
     <w:p>
       <w:pPr>
+        <w:pStyle w:val="Heading3"/>
+        <w:divId w:val="693533409"/>
+        <w:rPr>
+          <w:rFonts w:eastAsia="Times New Roman" w:cs="Times New Roman"/>
+        </w:rPr>
+      </w:pPr>
+      <w:r>
+        <w:rPr>
+          <w:rFonts w:eastAsia="Times New Roman" w:cs="Times New Roman"/>
+        </w:rPr>
+        <w:t>RIC</w:t>
+      </w:r>
+    </w:p>
+    <w:p>
+      <w:pPr>
         <w:numPr>
           <w:ilvl w:val="0"/>
-          <w:numId w:val="4"/>
-        </w:numPr>
-        <w:spacing w:before="100" w:beforeAutospacing="1" w:after="100" w:afterAutospacing="1"/>
-        <w:divId w:val="1326736699"/>
-        <w:rPr>
-          <w:rFonts w:eastAsia="Times New Roman"/>
+          <w:numId w:val="5"/>
+        </w:numPr>
+        <w:spacing w:before="100" w:beforeAutospacing="1" w:after="100" w:afterAutospacing="1"/>
+        <w:divId w:val="693533409"/>
+        <w:rPr>
+          <w:rFonts w:eastAsia="Times New Roman" w:cs="Times New Roman"/>
         </w:rPr>
       </w:pPr>
       <w:hyperlink r:id="rId21" w:history="1">
         <w:r>
           <w:rPr>
             <w:rStyle w:val="Hyperlink"/>
-            <w:rFonts w:eastAsia="Times New Roman"/>
+            <w:rFonts w:eastAsia="Times New Roman" w:cs="Times New Roman"/>
           </w:rPr>
-          <w:t>RGMS Offline Forms</w:t>
+          <w:t>UoM Authority to Submit form</w:t>
         </w:r>
       </w:hyperlink>
     </w:p>
     <w:p>
       <w:pPr>
-        <w:pStyle w:val="Heading3"/>
-        <w:divId w:val="1326736699"/>
-        <w:rPr>
-          <w:rFonts w:eastAsia="Times New Roman"/>
-        </w:rPr>
-      </w:pPr>
-      <w:r>
-        <w:rPr>
-          <w:rFonts w:eastAsia="Times New Roman"/>
-        </w:rPr>
-        <w:t>RIC</w:t>
-      </w:r>
-    </w:p>
-    <w:p>
-      <w:pPr>
-        <w:numPr>
-          <w:ilvl w:val="0"/>
-          <w:numId w:val="5"/>
-        </w:numPr>
-        <w:spacing w:before="100" w:beforeAutospacing="1" w:after="100" w:afterAutospacing="1"/>
-        <w:divId w:val="1326736699"/>
-        <w:rPr>
-          <w:rFonts w:eastAsia="Times New Roman"/>
-        </w:rPr>
-      </w:pPr>
+        <w:pStyle w:val="NormalWeb"/>
+        <w:divId w:val="693533409"/>
+      </w:pPr>
+      <w:r>
+        <w:t xml:space="preserve">To access copies of previous successful CRE applications held in the RIC Library, please contact us via </w:t>
+      </w:r>
       <w:hyperlink r:id="rId22" w:history="1">
-        <w:proofErr w:type="spellStart"/>
-        <w:r>
-          <w:rPr>
-            <w:rStyle w:val="Hyperlink"/>
-            <w:rFonts w:eastAsia="Times New Roman"/>
-          </w:rPr>
-          <w:t>UoM</w:t>
-        </w:r>
-        <w:proofErr w:type="spellEnd"/>
-        <w:r>
-          <w:rPr>
-            <w:rStyle w:val="Hyperlink"/>
-            <w:rFonts w:eastAsia="Times New Roman"/>
-          </w:rPr>
-          <w:t xml:space="preserve"> Authority to Submit form</w:t>
-        </w:r>
-      </w:hyperlink>
-    </w:p>
-    <w:p>
-      <w:pPr>
-        <w:pStyle w:val="NormalWeb"/>
-        <w:divId w:val="1326736699"/>
-      </w:pPr>
-      <w:r>
-        <w:t xml:space="preserve">To access copies of previous successful CRE applications held in the RIC Library, please contact us via </w:t>
-      </w:r>
-      <w:hyperlink r:id="rId23" w:history="1">
         <w:r>
           <w:rPr>
             <w:rStyle w:val="Hyperlink"/>
@@ -1850,12 +1866,12 @@
     <w:p>
       <w:pPr>
         <w:pStyle w:val="NormalWeb"/>
-        <w:divId w:val="568198073"/>
+        <w:divId w:val="824005559"/>
       </w:pPr>
       <w:r>
         <w:t xml:space="preserve">Questions and primary email </w:t>
       </w:r>
-      <w:hyperlink r:id="rId24" w:history="1">
+      <w:hyperlink r:id="rId23" w:history="1">
         <w:r>
           <w:rPr>
             <w:rStyle w:val="Hyperlink"/>
@@ -1874,23 +1890,51 @@
           <w:numId w:val="6"/>
         </w:numPr>
         <w:spacing w:before="100" w:beforeAutospacing="1" w:after="100" w:afterAutospacing="1"/>
-        <w:divId w:val="1670408762"/>
-        <w:rPr>
-          <w:rFonts w:eastAsia="Times New Roman"/>
+        <w:divId w:val="2037340684"/>
+        <w:rPr>
+          <w:rFonts w:eastAsia="Times New Roman" w:cs="Times New Roman"/>
+        </w:rPr>
+      </w:pPr>
+      <w:hyperlink r:id="rId24" w:history="1">
+        <w:r>
+          <w:rPr>
+            <w:rStyle w:val="Hyperlink"/>
+            <w:rFonts w:eastAsia="Times New Roman" w:cs="Times New Roman"/>
+          </w:rPr>
+          <w:t>Staff Intranet</w:t>
+        </w:r>
+      </w:hyperlink>
+      <w:r>
+        <w:rPr>
+          <w:rFonts w:eastAsia="Times New Roman" w:cs="Times New Roman"/>
+        </w:rPr>
+        <w:t xml:space="preserve"> </w:t>
+      </w:r>
+    </w:p>
+    <w:p>
+      <w:pPr>
+        <w:numPr>
+          <w:ilvl w:val="0"/>
+          <w:numId w:val="6"/>
+        </w:numPr>
+        <w:spacing w:before="100" w:beforeAutospacing="1" w:after="100" w:afterAutospacing="1"/>
+        <w:divId w:val="2037340684"/>
+        <w:rPr>
+          <w:rFonts w:eastAsia="Times New Roman" w:cs="Times New Roman"/>
         </w:rPr>
       </w:pPr>
       <w:hyperlink r:id="rId25" w:history="1">
         <w:r>
           <w:rPr>
             <w:rStyle w:val="Hyperlink"/>
-            <w:rFonts w:eastAsia="Times New Roman"/>
+            <w:rFonts w:eastAsia="Times New Roman" w:cs="Times New Roman"/>
           </w:rPr>
-          <w:t>Staff Intranet</w:t>
+          <w:t>Contact us</w:t>
         </w:r>
       </w:hyperlink>
       <w:r>
         <w:rPr>
-          <w:rFonts w:eastAsia="Times New Roman"/>
+          <w:rFonts w:eastAsia="Times New Roman" w:cs="Times New Roman"/>
         </w:rPr>
         <w:t xml:space="preserve"> </w:t>
       </w:r>
@@ -1902,30 +1946,269 @@
           <w:numId w:val="6"/>
         </w:numPr>
         <w:spacing w:before="100" w:beforeAutospacing="1" w:after="100" w:afterAutospacing="1"/>
-        <w:divId w:val="1670408762"/>
-        <w:rPr>
-          <w:rFonts w:eastAsia="Times New Roman"/>
+        <w:divId w:val="2037340684"/>
+        <w:rPr>
+          <w:rFonts w:eastAsia="Times New Roman" w:cs="Times New Roman"/>
         </w:rPr>
       </w:pPr>
       <w:hyperlink r:id="rId26" w:history="1">
         <w:r>
           <w:rPr>
             <w:rStyle w:val="Hyperlink"/>
-            <w:rFonts w:eastAsia="Times New Roman"/>
+            <w:rFonts w:eastAsia="Times New Roman" w:cs="Times New Roman"/>
           </w:rPr>
-          <w:t>Cont</w:t>
+          <w:t>Find an expert</w:t>
+        </w:r>
+      </w:hyperlink>
+      <w:r>
+        <w:rPr>
+          <w:rFonts w:eastAsia="Times New Roman" w:cs="Times New Roman"/>
+        </w:rPr>
+        <w:t xml:space="preserve"> </w:t>
+      </w:r>
+    </w:p>
+    <w:p>
+      <w:pPr>
+        <w:pStyle w:val="Heading2"/>
+        <w:divId w:val="2104261961"/>
+        <w:rPr>
+          <w:rFonts w:eastAsia="Times New Roman" w:cs="Times New Roman"/>
+        </w:rPr>
+      </w:pPr>
+      <w:r>
+        <w:rPr>
+          <w:rFonts w:eastAsia="Times New Roman" w:cs="Times New Roman"/>
+        </w:rPr>
+        <w:t>Close</w:t>
+      </w:r>
+    </w:p>
+    <w:p>
+      <w:pPr>
+        <w:numPr>
+          <w:ilvl w:val="0"/>
+          <w:numId w:val="7"/>
+        </w:numPr>
+        <w:spacing w:before="100" w:beforeAutospacing="1" w:after="100" w:afterAutospacing="1"/>
+        <w:divId w:val="2104261961"/>
+        <w:rPr>
+          <w:rFonts w:eastAsia="Times New Roman" w:cs="Times New Roman"/>
+        </w:rPr>
+      </w:pPr>
+      <w:hyperlink r:id="rId27" w:anchor="home" w:history="1">
+        <w:r>
+          <w:rPr>
+            <w:rStyle w:val="Hyperlink"/>
+            <w:rFonts w:eastAsia="Times New Roman" w:cs="Times New Roman"/>
+          </w:rPr>
+          <w:t>About us</w:t>
+        </w:r>
+      </w:hyperlink>
+      <w:r>
+        <w:rPr>
+          <w:rFonts w:eastAsia="Times New Roman" w:cs="Times New Roman"/>
+        </w:rPr>
+        <w:t xml:space="preserve"> </w:t>
+      </w:r>
+    </w:p>
+    <w:p>
+      <w:pPr>
+        <w:numPr>
+          <w:ilvl w:val="0"/>
+          <w:numId w:val="7"/>
+        </w:numPr>
+        <w:spacing w:before="100" w:beforeAutospacing="1" w:after="100" w:afterAutospacing="1"/>
+        <w:divId w:val="2104261961"/>
+        <w:rPr>
+          <w:rFonts w:eastAsia="Times New Roman" w:cs="Times New Roman"/>
+        </w:rPr>
+      </w:pPr>
+      <w:hyperlink r:id="rId28" w:anchor="places" w:history="1">
+        <w:r>
+          <w:rPr>
+            <w:rStyle w:val="Hyperlink"/>
+            <w:rFonts w:eastAsia="Times New Roman" w:cs="Times New Roman"/>
+          </w:rPr>
+          <w:t>Our Research</w:t>
+        </w:r>
+      </w:hyperlink>
+      <w:r>
+        <w:rPr>
+          <w:rFonts w:eastAsia="Times New Roman" w:cs="Times New Roman"/>
+        </w:rPr>
+        <w:t xml:space="preserve"> </w:t>
+      </w:r>
+    </w:p>
+    <w:p>
+      <w:pPr>
+        <w:numPr>
+          <w:ilvl w:val="0"/>
+          <w:numId w:val="7"/>
+        </w:numPr>
+        <w:spacing w:before="100" w:beforeAutospacing="1" w:after="100" w:afterAutospacing="1"/>
+        <w:divId w:val="2104261961"/>
+        <w:rPr>
+          <w:rFonts w:eastAsia="Times New Roman" w:cs="Times New Roman"/>
+        </w:rPr>
+      </w:pPr>
+      <w:hyperlink r:id="rId29" w:anchor="study" w:history="1">
+        <w:r>
+          <w:rPr>
+            <w:rStyle w:val="Hyperlink"/>
+            <w:rFonts w:eastAsia="Times New Roman" w:cs="Times New Roman"/>
+          </w:rPr>
+          <w:t>Study with us</w:t>
+        </w:r>
+      </w:hyperlink>
+      <w:r>
+        <w:rPr>
+          <w:rFonts w:eastAsia="Times New Roman" w:cs="Times New Roman"/>
+        </w:rPr>
+        <w:t xml:space="preserve"> </w:t>
+      </w:r>
+    </w:p>
+    <w:p>
+      <w:pPr>
+        <w:numPr>
+          <w:ilvl w:val="0"/>
+          <w:numId w:val="7"/>
+        </w:numPr>
+        <w:spacing w:before="100" w:beforeAutospacing="1" w:after="100" w:afterAutospacing="1"/>
+        <w:divId w:val="2104261961"/>
+        <w:rPr>
+          <w:rFonts w:eastAsia="Times New Roman" w:cs="Times New Roman"/>
+        </w:rPr>
+      </w:pPr>
+      <w:hyperlink r:id="rId30" w:history="1">
+        <w:r>
+          <w:rPr>
+            <w:rStyle w:val="Hyperlink"/>
+            <w:rFonts w:eastAsia="Times New Roman" w:cs="Times New Roman"/>
+          </w:rPr>
+          <w:t>Partner with us</w:t>
+        </w:r>
+      </w:hyperlink>
+      <w:r>
+        <w:rPr>
+          <w:rFonts w:eastAsia="Times New Roman" w:cs="Times New Roman"/>
+        </w:rPr>
+        <w:t xml:space="preserve"> </w:t>
+      </w:r>
+    </w:p>
+    <w:p>
+      <w:pPr>
+        <w:numPr>
+          <w:ilvl w:val="1"/>
+          <w:numId w:val="7"/>
+        </w:numPr>
+        <w:spacing w:before="100" w:beforeAutospacing="1" w:after="100" w:afterAutospacing="1"/>
+        <w:divId w:val="1236357075"/>
+        <w:rPr>
+          <w:rFonts w:eastAsia="Times New Roman" w:cs="Times New Roman"/>
+        </w:rPr>
+      </w:pPr>
+      <w:hyperlink r:id="rId31" w:history="1">
+        <w:r>
+          <w:rPr>
+            <w:rStyle w:val="Hyperlink"/>
+            <w:rFonts w:eastAsia="Times New Roman" w:cs="Times New Roman"/>
+          </w:rPr>
+          <w:t>Research engagement</w:t>
+        </w:r>
+      </w:hyperlink>
+      <w:r>
+        <w:rPr>
+          <w:rFonts w:eastAsia="Times New Roman" w:cs="Times New Roman"/>
+        </w:rPr>
+        <w:t xml:space="preserve"> </w:t>
+      </w:r>
+    </w:p>
+    <w:p>
+      <w:pPr>
+        <w:numPr>
+          <w:ilvl w:val="1"/>
+          <w:numId w:val="7"/>
+        </w:numPr>
+        <w:spacing w:before="100" w:beforeAutospacing="1" w:after="100" w:afterAutospacing="1"/>
+        <w:divId w:val="1236357075"/>
+        <w:rPr>
+          <w:rFonts w:eastAsia="Times New Roman" w:cs="Times New Roman"/>
+        </w:rPr>
+      </w:pPr>
+      <w:hyperlink r:id="rId32" w:history="1">
+        <w:r>
+          <w:rPr>
+            <w:rStyle w:val="Hyperlink"/>
+            <w:rFonts w:eastAsia="Times New Roman" w:cs="Times New Roman"/>
+          </w:rPr>
+          <w:t>Technology licensing &amp; IP</w:t>
+        </w:r>
+      </w:hyperlink>
+      <w:r>
+        <w:rPr>
+          <w:rFonts w:eastAsia="Times New Roman" w:cs="Times New Roman"/>
+        </w:rPr>
+        <w:t xml:space="preserve"> </w:t>
+      </w:r>
+    </w:p>
+    <w:p>
+      <w:pPr>
+        <w:numPr>
+          <w:ilvl w:val="1"/>
+          <w:numId w:val="7"/>
+        </w:numPr>
+        <w:spacing w:before="100" w:beforeAutospacing="1" w:after="100" w:afterAutospacing="1"/>
+        <w:divId w:val="1236357075"/>
+        <w:rPr>
+          <w:rFonts w:eastAsia="Times New Roman" w:cs="Times New Roman"/>
+        </w:rPr>
+      </w:pPr>
+      <w:hyperlink r:id="rId33" w:history="1">
+        <w:r>
+          <w:rPr>
+            <w:rStyle w:val="Hyperlink"/>
+            <w:rFonts w:eastAsia="Times New Roman" w:cs="Times New Roman"/>
+          </w:rPr>
+          <w:t>Customised programs</w:t>
+        </w:r>
+      </w:hyperlink>
+      <w:r>
+        <w:rPr>
+          <w:rFonts w:eastAsia="Times New Roman" w:cs="Times New Roman"/>
+        </w:rPr>
+        <w:t xml:space="preserve"> </w:t>
+      </w:r>
+    </w:p>
+    <w:p>
+      <w:pPr>
+        <w:numPr>
+          <w:ilvl w:val="0"/>
+          <w:numId w:val="7"/>
+        </w:numPr>
+        <w:spacing w:before="100" w:beforeAutospacing="1" w:after="100" w:afterAutospacing="1"/>
+        <w:divId w:val="2104261961"/>
+        <w:rPr>
+          <w:rFonts w:eastAsia="Times New Roman" w:cs="Times New Roman"/>
+        </w:rPr>
+      </w:pPr>
+      <w:hyperlink r:id="rId34" w:history="1">
+        <w:r>
+          <w:rPr>
+            <w:rStyle w:val="Hyperlink"/>
+            <w:rFonts w:eastAsia="Times New Roman" w:cs="Times New Roman"/>
+          </w:rPr>
+          <w:t>Work wit</w:t>
         </w:r>
         <w:r>
           <w:rPr>
             <w:rStyle w:val="Hyperlink"/>
-            <w:rFonts w:eastAsia="Times New Roman"/>
+            <w:rFonts w:eastAsia="Times New Roman" w:cs="Times New Roman"/>
           </w:rPr>
-          <w:t>act us</w:t>
+          <w:t>h us</w:t>
         </w:r>
       </w:hyperlink>
       <w:r>
         <w:rPr>
-          <w:rFonts w:eastAsia="Times New Roman"/>
+          <w:rFonts w:eastAsia="Times New Roman" w:cs="Times New Roman"/>
         </w:rPr>
         <w:t xml:space="preserve"> </w:t>
       </w:r>
@@ -1933,294 +2216,27 @@
     <w:p>
       <w:pPr>
         <w:numPr>
-          <w:ilvl w:val="0"/>
-          <w:numId w:val="6"/>
-        </w:numPr>
-        <w:spacing w:before="100" w:beforeAutospacing="1" w:after="100" w:afterAutospacing="1"/>
-        <w:divId w:val="1670408762"/>
-        <w:rPr>
-          <w:rFonts w:eastAsia="Times New Roman"/>
-        </w:rPr>
-      </w:pPr>
-      <w:hyperlink r:id="rId27" w:history="1">
+          <w:ilvl w:val="1"/>
+          <w:numId w:val="7"/>
+        </w:numPr>
+        <w:spacing w:before="100" w:beforeAutospacing="1" w:after="100" w:afterAutospacing="1"/>
+        <w:divId w:val="1893692841"/>
+        <w:rPr>
+          <w:rFonts w:eastAsia="Times New Roman" w:cs="Times New Roman"/>
+        </w:rPr>
+      </w:pPr>
+      <w:hyperlink r:id="rId35" w:anchor="work" w:history="1">
         <w:r>
           <w:rPr>
             <w:rStyle w:val="Hyperlink"/>
-            <w:rFonts w:eastAsia="Times New Roman"/>
-          </w:rPr>
-          <w:t>Find an expert</w:t>
-        </w:r>
-      </w:hyperlink>
-      <w:r>
-        <w:rPr>
-          <w:rFonts w:eastAsia="Times New Roman"/>
-        </w:rPr>
-        <w:t xml:space="preserve"> </w:t>
-      </w:r>
-    </w:p>
-    <w:p>
-      <w:pPr>
-        <w:pStyle w:val="Heading2"/>
-        <w:divId w:val="303580164"/>
-        <w:rPr>
-          <w:rFonts w:eastAsia="Times New Roman"/>
-        </w:rPr>
-      </w:pPr>
-      <w:r>
-        <w:rPr>
-          <w:rFonts w:eastAsia="Times New Roman"/>
-        </w:rPr>
-        <w:t>Close</w:t>
-      </w:r>
-    </w:p>
-    <w:p>
-      <w:pPr>
-        <w:numPr>
-          <w:ilvl w:val="0"/>
-          <w:numId w:val="7"/>
-        </w:numPr>
-        <w:spacing w:before="100" w:beforeAutospacing="1" w:after="100" w:afterAutospacing="1"/>
-        <w:divId w:val="303580164"/>
-        <w:rPr>
-          <w:rFonts w:eastAsia="Times New Roman"/>
-        </w:rPr>
-      </w:pPr>
-      <w:hyperlink r:id="rId28" w:anchor="home" w:history="1">
-        <w:r>
-          <w:rPr>
-            <w:rStyle w:val="Hyperlink"/>
-            <w:rFonts w:eastAsia="Times New Roman"/>
-          </w:rPr>
-          <w:t>About us</w:t>
-        </w:r>
-      </w:hyperlink>
-      <w:r>
-        <w:rPr>
-          <w:rFonts w:eastAsia="Times New Roman"/>
-        </w:rPr>
-        <w:t xml:space="preserve"> </w:t>
-      </w:r>
-    </w:p>
-    <w:p>
-      <w:pPr>
-        <w:numPr>
-          <w:ilvl w:val="0"/>
-          <w:numId w:val="7"/>
-        </w:numPr>
-        <w:spacing w:before="100" w:beforeAutospacing="1" w:after="100" w:afterAutospacing="1"/>
-        <w:divId w:val="303580164"/>
-        <w:rPr>
-          <w:rFonts w:eastAsia="Times New Roman"/>
-        </w:rPr>
-      </w:pPr>
-      <w:hyperlink r:id="rId29" w:anchor="places" w:history="1">
-        <w:r>
-          <w:rPr>
-            <w:rStyle w:val="Hyperlink"/>
-            <w:rFonts w:eastAsia="Times New Roman"/>
-          </w:rPr>
-          <w:t>Our Research</w:t>
-        </w:r>
-      </w:hyperlink>
-      <w:r>
-        <w:rPr>
-          <w:rFonts w:eastAsia="Times New Roman"/>
-        </w:rPr>
-        <w:t xml:space="preserve"> </w:t>
-      </w:r>
-    </w:p>
-    <w:p>
-      <w:pPr>
-        <w:numPr>
-          <w:ilvl w:val="0"/>
-          <w:numId w:val="7"/>
-        </w:numPr>
-        <w:spacing w:before="100" w:beforeAutospacing="1" w:after="100" w:afterAutospacing="1"/>
-        <w:divId w:val="303580164"/>
-        <w:rPr>
-          <w:rFonts w:eastAsia="Times New Roman"/>
-        </w:rPr>
-      </w:pPr>
-      <w:hyperlink r:id="rId30" w:anchor="study" w:history="1">
-        <w:r>
-          <w:rPr>
-            <w:rStyle w:val="Hyperlink"/>
-            <w:rFonts w:eastAsia="Times New Roman"/>
-          </w:rPr>
-          <w:t>Study with us</w:t>
-        </w:r>
-      </w:hyperlink>
-      <w:r>
-        <w:rPr>
-          <w:rFonts w:eastAsia="Times New Roman"/>
-        </w:rPr>
-        <w:t xml:space="preserve"> </w:t>
-      </w:r>
-    </w:p>
-    <w:p>
-      <w:pPr>
-        <w:numPr>
-          <w:ilvl w:val="0"/>
-          <w:numId w:val="7"/>
-        </w:numPr>
-        <w:spacing w:before="100" w:beforeAutospacing="1" w:after="100" w:afterAutospacing="1"/>
-        <w:divId w:val="303580164"/>
-        <w:rPr>
-          <w:rFonts w:eastAsia="Times New Roman"/>
-        </w:rPr>
-      </w:pPr>
-      <w:hyperlink r:id="rId31" w:history="1">
-        <w:r>
-          <w:rPr>
-            <w:rStyle w:val="Hyperlink"/>
-            <w:rFonts w:eastAsia="Times New Roman"/>
-          </w:rPr>
-          <w:t>Partner with us</w:t>
-        </w:r>
-      </w:hyperlink>
-      <w:r>
-        <w:rPr>
-          <w:rFonts w:eastAsia="Times New Roman"/>
-        </w:rPr>
-        <w:t xml:space="preserve"> </w:t>
-      </w:r>
-    </w:p>
-    <w:p>
-      <w:pPr>
-        <w:numPr>
-          <w:ilvl w:val="1"/>
-          <w:numId w:val="7"/>
-        </w:numPr>
-        <w:spacing w:before="100" w:beforeAutospacing="1" w:after="100" w:afterAutospacing="1"/>
-        <w:divId w:val="1467116744"/>
-        <w:rPr>
-          <w:rFonts w:eastAsia="Times New Roman"/>
-        </w:rPr>
-      </w:pPr>
-      <w:hyperlink r:id="rId32" w:history="1">
-        <w:r>
-          <w:rPr>
-            <w:rStyle w:val="Hyperlink"/>
-            <w:rFonts w:eastAsia="Times New Roman"/>
-          </w:rPr>
-          <w:t>Research engagement</w:t>
-        </w:r>
-      </w:hyperlink>
-      <w:r>
-        <w:rPr>
-          <w:rFonts w:eastAsia="Times New Roman"/>
-        </w:rPr>
-        <w:t xml:space="preserve"> </w:t>
-      </w:r>
-    </w:p>
-    <w:p>
-      <w:pPr>
-        <w:numPr>
-          <w:ilvl w:val="1"/>
-          <w:numId w:val="7"/>
-        </w:numPr>
-        <w:spacing w:before="100" w:beforeAutospacing="1" w:after="100" w:afterAutospacing="1"/>
-        <w:divId w:val="1467116744"/>
-        <w:rPr>
-          <w:rFonts w:eastAsia="Times New Roman"/>
-        </w:rPr>
-      </w:pPr>
-      <w:hyperlink r:id="rId33" w:history="1">
-        <w:r>
-          <w:rPr>
-            <w:rStyle w:val="Hyperlink"/>
-            <w:rFonts w:eastAsia="Times New Roman"/>
-          </w:rPr>
-          <w:t>Technology licensing &amp; IP</w:t>
-        </w:r>
-      </w:hyperlink>
-      <w:r>
-        <w:rPr>
-          <w:rFonts w:eastAsia="Times New Roman"/>
-        </w:rPr>
-        <w:t xml:space="preserve"> </w:t>
-      </w:r>
-    </w:p>
-    <w:p>
-      <w:pPr>
-        <w:numPr>
-          <w:ilvl w:val="1"/>
-          <w:numId w:val="7"/>
-        </w:numPr>
-        <w:spacing w:before="100" w:beforeAutospacing="1" w:after="100" w:afterAutospacing="1"/>
-        <w:divId w:val="1467116744"/>
-        <w:rPr>
-          <w:rFonts w:eastAsia="Times New Roman"/>
-        </w:rPr>
-      </w:pPr>
-      <w:hyperlink r:id="rId34" w:history="1">
-        <w:r>
-          <w:rPr>
-            <w:rStyle w:val="Hyperlink"/>
-            <w:rFonts w:eastAsia="Times New Roman"/>
-          </w:rPr>
-          <w:t>Customised programs</w:t>
-        </w:r>
-      </w:hyperlink>
-      <w:r>
-        <w:rPr>
-          <w:rFonts w:eastAsia="Times New Roman"/>
-        </w:rPr>
-        <w:t xml:space="preserve"> </w:t>
-      </w:r>
-    </w:p>
-    <w:p>
-      <w:pPr>
-        <w:numPr>
-          <w:ilvl w:val="0"/>
-          <w:numId w:val="7"/>
-        </w:numPr>
-        <w:spacing w:before="100" w:beforeAutospacing="1" w:after="100" w:afterAutospacing="1"/>
-        <w:divId w:val="303580164"/>
-        <w:rPr>
-          <w:rFonts w:eastAsia="Times New Roman"/>
-        </w:rPr>
-      </w:pPr>
-      <w:hyperlink r:id="rId35" w:history="1">
-        <w:r>
-          <w:rPr>
-            <w:rStyle w:val="Hyperlink"/>
-            <w:rFonts w:eastAsia="Times New Roman"/>
-          </w:rPr>
-          <w:t>Work with us</w:t>
-        </w:r>
-      </w:hyperlink>
-      <w:r>
-        <w:rPr>
-          <w:rFonts w:eastAsia="Times New Roman"/>
-        </w:rPr>
-        <w:t xml:space="preserve"> </w:t>
-      </w:r>
-    </w:p>
-    <w:p>
-      <w:pPr>
-        <w:numPr>
-          <w:ilvl w:val="1"/>
-          <w:numId w:val="7"/>
-        </w:numPr>
-        <w:spacing w:before="100" w:beforeAutospacing="1" w:after="100" w:afterAutospacing="1"/>
-        <w:divId w:val="1577596245"/>
-        <w:rPr>
-          <w:rFonts w:eastAsia="Times New Roman"/>
-        </w:rPr>
-      </w:pPr>
-      <w:hyperlink r:id="rId36" w:anchor="work" w:history="1">
-        <w:r>
-          <w:rPr>
-            <w:rStyle w:val="Hyperlink"/>
-            <w:rFonts w:eastAsia="Times New Roman"/>
+            <w:rFonts w:eastAsia="Times New Roman" w:cs="Times New Roman"/>
           </w:rPr>
           <w:t>Working at Melbourne</w:t>
         </w:r>
       </w:hyperlink>
       <w:r>
         <w:rPr>
-          <w:rFonts w:eastAsia="Times New Roman"/>
+          <w:rFonts w:eastAsia="Times New Roman" w:cs="Times New Roman"/>
         </w:rPr>
         <w:t xml:space="preserve"> </w:t>
       </w:r>
@@ -2232,58 +2248,58 @@
           <w:numId w:val="7"/>
         </w:numPr>
         <w:spacing w:before="100" w:beforeAutospacing="1" w:after="100" w:afterAutospacing="1"/>
-        <w:divId w:val="1577596245"/>
-        <w:rPr>
-          <w:rFonts w:eastAsia="Times New Roman"/>
+        <w:divId w:val="1893692841"/>
+        <w:rPr>
+          <w:rFonts w:eastAsia="Times New Roman" w:cs="Times New Roman"/>
+        </w:rPr>
+      </w:pPr>
+      <w:hyperlink r:id="rId36" w:history="1">
+        <w:r>
+          <w:rPr>
+            <w:rStyle w:val="Hyperlink"/>
+            <w:rFonts w:eastAsia="Times New Roman" w:cs="Times New Roman"/>
+          </w:rPr>
+          <w:t>Funding and support</w:t>
+        </w:r>
+      </w:hyperlink>
+      <w:r>
+        <w:rPr>
+          <w:rFonts w:eastAsia="Times New Roman" w:cs="Times New Roman"/>
+        </w:rPr>
+        <w:t xml:space="preserve"> </w:t>
+      </w:r>
+    </w:p>
+    <w:p>
+      <w:pPr>
+        <w:numPr>
+          <w:ilvl w:val="0"/>
+          <w:numId w:val="7"/>
+        </w:numPr>
+        <w:spacing w:before="100" w:beforeAutospacing="1" w:after="100" w:afterAutospacing="1"/>
+        <w:divId w:val="2104261961"/>
+        <w:rPr>
+          <w:rFonts w:eastAsia="Times New Roman" w:cs="Times New Roman"/>
         </w:rPr>
       </w:pPr>
       <w:hyperlink r:id="rId37" w:history="1">
         <w:r>
           <w:rPr>
             <w:rStyle w:val="Hyperlink"/>
-            <w:rFonts w:eastAsia="Times New Roman"/>
-          </w:rPr>
-          <w:t>Funding and support</w:t>
-        </w:r>
-      </w:hyperlink>
-      <w:r>
-        <w:rPr>
-          <w:rFonts w:eastAsia="Times New Roman"/>
-        </w:rPr>
-        <w:t xml:space="preserve"> </w:t>
-      </w:r>
-    </w:p>
-    <w:p>
-      <w:pPr>
-        <w:numPr>
-          <w:ilvl w:val="0"/>
-          <w:numId w:val="7"/>
-        </w:numPr>
-        <w:spacing w:before="100" w:beforeAutospacing="1" w:after="100" w:afterAutospacing="1"/>
-        <w:divId w:val="303580164"/>
-        <w:rPr>
-          <w:rFonts w:eastAsia="Times New Roman"/>
-        </w:rPr>
-      </w:pPr>
-      <w:hyperlink r:id="rId38" w:history="1">
-        <w:r>
-          <w:rPr>
-            <w:rStyle w:val="Hyperlink"/>
-            <w:rFonts w:eastAsia="Times New Roman"/>
+            <w:rFonts w:eastAsia="Times New Roman" w:cs="Times New Roman"/>
           </w:rPr>
           <w:t>Contact us</w:t>
         </w:r>
       </w:hyperlink>
       <w:r>
         <w:rPr>
-          <w:rFonts w:eastAsia="Times New Roman"/>
+          <w:rFonts w:eastAsia="Times New Roman" w:cs="Times New Roman"/>
         </w:rPr>
         <w:t xml:space="preserve"> </w:t>
       </w:r>
     </w:p>
     <w:sectPr>
-      <w:pgSz w:w="11906" w:h="16838"/>
-      <w:pgMar w:top="1440" w:right="1440" w:bottom="1440" w:left="1440" w:header="708" w:footer="708" w:gutter="0"/>
+      <w:pgSz w:w="12240" w:h="15840"/>
+      <w:pgMar w:top="1440" w:right="1800" w:bottom="1440" w:left="1800" w:header="708" w:footer="708" w:gutter="0"/>
       <w:cols w:space="708"/>
       <w:docGrid w:linePitch="360"/>
     </w:sectPr>
@@ -2292,11 +2308,11 @@
 </file>
 
 <file path=word/numbering.xml><?xml version="1.0" encoding="utf-8"?>
-<w:numbering xmlns:wpc="http://schemas.microsoft.com/office/word/2010/wordprocessingCanvas" xmlns:mc="http://schemas.openxmlformats.org/markup-compatibility/2006" xmlns:o="urn:schemas-microsoft-com:office:office" xmlns:r="http://schemas.openxmlformats.org/officeDocument/2006/relationships" xmlns:m="http://schemas.openxmlformats.org/officeDocument/2006/math" xmlns:v="urn:schemas-microsoft-com:vml" xmlns:wp14="http://schemas.microsoft.com/office/word/2010/wordprocessingDrawing" xmlns:wp="http://schemas.openxmlformats.org/drawingml/2006/wordprocessingDrawing" xmlns:w10="urn:schemas-microsoft-com:office:word" xmlns:w="http://schemas.openxmlformats.org/wordprocessingml/2006/main" xmlns:w14="http://schemas.microsoft.com/office/word/2010/wordml" xmlns:wpg="http://schemas.microsoft.com/office/word/2010/wordprocessingGroup" xmlns:wpi="http://schemas.microsoft.com/office/word/2010/wordprocessingInk" xmlns:wne="http://schemas.microsoft.com/office/word/2006/wordml" xmlns:wps="http://schemas.microsoft.com/office/word/2010/wordprocessingShape" mc:Ignorable="w14 wp14">
+<w:numbering xmlns:wpc="http://schemas.microsoft.com/office/word/2010/wordprocessingCanvas" xmlns:mo="http://schemas.microsoft.com/office/mac/office/2008/main" xmlns:mc="http://schemas.openxmlformats.org/markup-compatibility/2006" xmlns:mv="urn:schemas-microsoft-com:mac:vml" xmlns:o="urn:schemas-microsoft-com:office:office" xmlns:r="http://schemas.openxmlformats.org/officeDocument/2006/relationships" xmlns:m="http://schemas.openxmlformats.org/officeDocument/2006/math" xmlns:v="urn:schemas-microsoft-com:vml" xmlns:wp14="http://schemas.microsoft.com/office/word/2010/wordprocessingDrawing" xmlns:wp="http://schemas.openxmlformats.org/drawingml/2006/wordprocessingDrawing" xmlns:w10="urn:schemas-microsoft-com:office:word" xmlns:w="http://schemas.openxmlformats.org/wordprocessingml/2006/main" xmlns:w14="http://schemas.microsoft.com/office/word/2010/wordml" xmlns:wpg="http://schemas.microsoft.com/office/word/2010/wordprocessingGroup" xmlns:wpi="http://schemas.microsoft.com/office/word/2010/wordprocessingInk" xmlns:wne="http://schemas.microsoft.com/office/word/2006/wordml" xmlns:wps="http://schemas.microsoft.com/office/word/2010/wordprocessingShape" mc:Ignorable="w14 wp14">
   <w:abstractNum w:abstractNumId="0">
-    <w:nsid w:val="32871577"/>
+    <w:nsid w:val="2A902406"/>
     <w:multiLevelType w:val="multilevel"/>
-    <w:tmpl w:val="58B468AA"/>
+    <w:tmpl w:val="5C5A3FF4"/>
     <w:lvl w:ilvl="0">
       <w:start w:val="1"/>
       <w:numFmt w:val="bullet"/>
@@ -2313,7 +2329,7 @@
         <w:sz w:val="20"/>
       </w:rPr>
     </w:lvl>
-    <w:lvl w:ilvl="1" w:tentative="1">
+    <w:lvl w:ilvl="1">
       <w:start w:val="1"/>
       <w:numFmt w:val="bullet"/>
       <w:lvlText w:val="o"/>
@@ -2443,9 +2459,9 @@
     </w:lvl>
   </w:abstractNum>
   <w:abstractNum w:abstractNumId="1">
-    <w:nsid w:val="3D372AD4"/>
+    <w:nsid w:val="2B9D6ABA"/>
     <w:multiLevelType w:val="multilevel"/>
-    <w:tmpl w:val="853E1CA8"/>
+    <w:tmpl w:val="74127554"/>
     <w:lvl w:ilvl="0">
       <w:start w:val="1"/>
       <w:numFmt w:val="bullet"/>
@@ -2462,7 +2478,7 @@
         <w:sz w:val="20"/>
       </w:rPr>
     </w:lvl>
-    <w:lvl w:ilvl="1" w:tentative="1">
+    <w:lvl w:ilvl="1">
       <w:start w:val="1"/>
       <w:numFmt w:val="bullet"/>
       <w:lvlText w:val="o"/>
@@ -2592,9 +2608,9 @@
     </w:lvl>
   </w:abstractNum>
   <w:abstractNum w:abstractNumId="2">
-    <w:nsid w:val="4BC761C7"/>
+    <w:nsid w:val="39257994"/>
     <w:multiLevelType w:val="multilevel"/>
-    <w:tmpl w:val="A8126192"/>
+    <w:tmpl w:val="01289AB4"/>
     <w:lvl w:ilvl="0">
       <w:start w:val="1"/>
       <w:numFmt w:val="bullet"/>
@@ -2611,7 +2627,7 @@
         <w:sz w:val="20"/>
       </w:rPr>
     </w:lvl>
-    <w:lvl w:ilvl="1">
+    <w:lvl w:ilvl="1" w:tentative="1">
       <w:start w:val="1"/>
       <w:numFmt w:val="bullet"/>
       <w:lvlText w:val="o"/>
@@ -2741,9 +2757,9 @@
     </w:lvl>
   </w:abstractNum>
   <w:abstractNum w:abstractNumId="3">
-    <w:nsid w:val="592643B0"/>
+    <w:nsid w:val="49D12035"/>
     <w:multiLevelType w:val="multilevel"/>
-    <w:tmpl w:val="076AC2B6"/>
+    <w:tmpl w:val="7534C082"/>
     <w:lvl w:ilvl="0">
       <w:start w:val="1"/>
       <w:numFmt w:val="bullet"/>
@@ -2890,9 +2906,9 @@
     </w:lvl>
   </w:abstractNum>
   <w:abstractNum w:abstractNumId="4">
-    <w:nsid w:val="5A010F13"/>
+    <w:nsid w:val="5F353E5F"/>
     <w:multiLevelType w:val="multilevel"/>
-    <w:tmpl w:val="E8B4C6A8"/>
+    <w:tmpl w:val="06A07314"/>
     <w:lvl w:ilvl="0">
       <w:start w:val="1"/>
       <w:numFmt w:val="bullet"/>
@@ -3039,158 +3055,9 @@
     </w:lvl>
   </w:abstractNum>
   <w:abstractNum w:abstractNumId="5">
-    <w:nsid w:val="5B976E02"/>
+    <w:nsid w:val="6EC959A2"/>
     <w:multiLevelType w:val="multilevel"/>
-    <w:tmpl w:val="32984EE8"/>
-    <w:lvl w:ilvl="0">
-      <w:start w:val="1"/>
-      <w:numFmt w:val="bullet"/>
-      <w:lvlText w:val=""/>
-      <w:lvlJc w:val="left"/>
-      <w:pPr>
-        <w:tabs>
-          <w:tab w:val="num" w:pos="720"/>
-        </w:tabs>
-        <w:ind w:left="720" w:hanging="360"/>
-      </w:pPr>
-      <w:rPr>
-        <w:rFonts w:ascii="Symbol" w:hAnsi="Symbol" w:hint="default"/>
-        <w:sz w:val="20"/>
-      </w:rPr>
-    </w:lvl>
-    <w:lvl w:ilvl="1">
-      <w:start w:val="1"/>
-      <w:numFmt w:val="bullet"/>
-      <w:lvlText w:val="o"/>
-      <w:lvlJc w:val="left"/>
-      <w:pPr>
-        <w:tabs>
-          <w:tab w:val="num" w:pos="1440"/>
-        </w:tabs>
-        <w:ind w:left="1440" w:hanging="360"/>
-      </w:pPr>
-      <w:rPr>
-        <w:rFonts w:ascii="Courier New" w:hAnsi="Courier New" w:hint="default"/>
-        <w:sz w:val="20"/>
-      </w:rPr>
-    </w:lvl>
-    <w:lvl w:ilvl="2" w:tentative="1">
-      <w:start w:val="1"/>
-      <w:numFmt w:val="bullet"/>
-      <w:lvlText w:val=""/>
-      <w:lvlJc w:val="left"/>
-      <w:pPr>
-        <w:tabs>
-          <w:tab w:val="num" w:pos="2160"/>
-        </w:tabs>
-        <w:ind w:left="2160" w:hanging="360"/>
-      </w:pPr>
-      <w:rPr>
-        <w:rFonts w:ascii="Wingdings" w:hAnsi="Wingdings" w:hint="default"/>
-        <w:sz w:val="20"/>
-      </w:rPr>
-    </w:lvl>
-    <w:lvl w:ilvl="3" w:tentative="1">
-      <w:start w:val="1"/>
-      <w:numFmt w:val="bullet"/>
-      <w:lvlText w:val=""/>
-      <w:lvlJc w:val="left"/>
-      <w:pPr>
-        <w:tabs>
-          <w:tab w:val="num" w:pos="2880"/>
-        </w:tabs>
-        <w:ind w:left="2880" w:hanging="360"/>
-      </w:pPr>
-      <w:rPr>
-        <w:rFonts w:ascii="Wingdings" w:hAnsi="Wingdings" w:hint="default"/>
-        <w:sz w:val="20"/>
-      </w:rPr>
-    </w:lvl>
-    <w:lvl w:ilvl="4" w:tentative="1">
-      <w:start w:val="1"/>
-      <w:numFmt w:val="bullet"/>
-      <w:lvlText w:val=""/>
-      <w:lvlJc w:val="left"/>
-      <w:pPr>
-        <w:tabs>
-          <w:tab w:val="num" w:pos="3600"/>
-        </w:tabs>
-        <w:ind w:left="3600" w:hanging="360"/>
-      </w:pPr>
-      <w:rPr>
-        <w:rFonts w:ascii="Wingdings" w:hAnsi="Wingdings" w:hint="default"/>
-        <w:sz w:val="20"/>
-      </w:rPr>
-    </w:lvl>
-    <w:lvl w:ilvl="5" w:tentative="1">
-      <w:start w:val="1"/>
-      <w:numFmt w:val="bullet"/>
-      <w:lvlText w:val=""/>
-      <w:lvlJc w:val="left"/>
-      <w:pPr>
-        <w:tabs>
-          <w:tab w:val="num" w:pos="4320"/>
-        </w:tabs>
-        <w:ind w:left="4320" w:hanging="360"/>
-      </w:pPr>
-      <w:rPr>
-        <w:rFonts w:ascii="Wingdings" w:hAnsi="Wingdings" w:hint="default"/>
-        <w:sz w:val="20"/>
-      </w:rPr>
-    </w:lvl>
-    <w:lvl w:ilvl="6" w:tentative="1">
-      <w:start w:val="1"/>
-      <w:numFmt w:val="bullet"/>
-      <w:lvlText w:val=""/>
-      <w:lvlJc w:val="left"/>
-      <w:pPr>
-        <w:tabs>
-          <w:tab w:val="num" w:pos="5040"/>
-        </w:tabs>
-        <w:ind w:left="5040" w:hanging="360"/>
-      </w:pPr>
-      <w:rPr>
-        <w:rFonts w:ascii="Wingdings" w:hAnsi="Wingdings" w:hint="default"/>
-        <w:sz w:val="20"/>
-      </w:rPr>
-    </w:lvl>
-    <w:lvl w:ilvl="7" w:tentative="1">
-      <w:start w:val="1"/>
-      <w:numFmt w:val="bullet"/>
-      <w:lvlText w:val=""/>
-      <w:lvlJc w:val="left"/>
-      <w:pPr>
-        <w:tabs>
-          <w:tab w:val="num" w:pos="5760"/>
-        </w:tabs>
-        <w:ind w:left="5760" w:hanging="360"/>
-      </w:pPr>
-      <w:rPr>
-        <w:rFonts w:ascii="Wingdings" w:hAnsi="Wingdings" w:hint="default"/>
-        <w:sz w:val="20"/>
-      </w:rPr>
-    </w:lvl>
-    <w:lvl w:ilvl="8" w:tentative="1">
-      <w:start w:val="1"/>
-      <w:numFmt w:val="bullet"/>
-      <w:lvlText w:val=""/>
-      <w:lvlJc w:val="left"/>
-      <w:pPr>
-        <w:tabs>
-          <w:tab w:val="num" w:pos="6480"/>
-        </w:tabs>
-        <w:ind w:left="6480" w:hanging="360"/>
-      </w:pPr>
-      <w:rPr>
-        <w:rFonts w:ascii="Wingdings" w:hAnsi="Wingdings" w:hint="default"/>
-        <w:sz w:val="20"/>
-      </w:rPr>
-    </w:lvl>
-  </w:abstractNum>
-  <w:abstractNum w:abstractNumId="6">
-    <w:nsid w:val="66993DCF"/>
-    <w:multiLevelType w:val="multilevel"/>
-    <w:tmpl w:val="C19AB74E"/>
+    <w:tmpl w:val="ABC097DA"/>
     <w:lvl w:ilvl="0">
       <w:start w:val="1"/>
       <w:numFmt w:val="decimal"/>
@@ -3300,26 +3167,175 @@
       </w:pPr>
     </w:lvl>
   </w:abstractNum>
+  <w:abstractNum w:abstractNumId="6">
+    <w:nsid w:val="7A171EB4"/>
+    <w:multiLevelType w:val="multilevel"/>
+    <w:tmpl w:val="4498D152"/>
+    <w:lvl w:ilvl="0">
+      <w:start w:val="1"/>
+      <w:numFmt w:val="bullet"/>
+      <w:lvlText w:val=""/>
+      <w:lvlJc w:val="left"/>
+      <w:pPr>
+        <w:tabs>
+          <w:tab w:val="num" w:pos="720"/>
+        </w:tabs>
+        <w:ind w:left="720" w:hanging="360"/>
+      </w:pPr>
+      <w:rPr>
+        <w:rFonts w:ascii="Symbol" w:hAnsi="Symbol" w:hint="default"/>
+        <w:sz w:val="20"/>
+      </w:rPr>
+    </w:lvl>
+    <w:lvl w:ilvl="1" w:tentative="1">
+      <w:start w:val="1"/>
+      <w:numFmt w:val="bullet"/>
+      <w:lvlText w:val="o"/>
+      <w:lvlJc w:val="left"/>
+      <w:pPr>
+        <w:tabs>
+          <w:tab w:val="num" w:pos="1440"/>
+        </w:tabs>
+        <w:ind w:left="1440" w:hanging="360"/>
+      </w:pPr>
+      <w:rPr>
+        <w:rFonts w:ascii="Courier New" w:hAnsi="Courier New" w:hint="default"/>
+        <w:sz w:val="20"/>
+      </w:rPr>
+    </w:lvl>
+    <w:lvl w:ilvl="2" w:tentative="1">
+      <w:start w:val="1"/>
+      <w:numFmt w:val="bullet"/>
+      <w:lvlText w:val=""/>
+      <w:lvlJc w:val="left"/>
+      <w:pPr>
+        <w:tabs>
+          <w:tab w:val="num" w:pos="2160"/>
+        </w:tabs>
+        <w:ind w:left="2160" w:hanging="360"/>
+      </w:pPr>
+      <w:rPr>
+        <w:rFonts w:ascii="Wingdings" w:hAnsi="Wingdings" w:hint="default"/>
+        <w:sz w:val="20"/>
+      </w:rPr>
+    </w:lvl>
+    <w:lvl w:ilvl="3" w:tentative="1">
+      <w:start w:val="1"/>
+      <w:numFmt w:val="bullet"/>
+      <w:lvlText w:val=""/>
+      <w:lvlJc w:val="left"/>
+      <w:pPr>
+        <w:tabs>
+          <w:tab w:val="num" w:pos="2880"/>
+        </w:tabs>
+        <w:ind w:left="2880" w:hanging="360"/>
+      </w:pPr>
+      <w:rPr>
+        <w:rFonts w:ascii="Wingdings" w:hAnsi="Wingdings" w:hint="default"/>
+        <w:sz w:val="20"/>
+      </w:rPr>
+    </w:lvl>
+    <w:lvl w:ilvl="4" w:tentative="1">
+      <w:start w:val="1"/>
+      <w:numFmt w:val="bullet"/>
+      <w:lvlText w:val=""/>
+      <w:lvlJc w:val="left"/>
+      <w:pPr>
+        <w:tabs>
+          <w:tab w:val="num" w:pos="3600"/>
+        </w:tabs>
+        <w:ind w:left="3600" w:hanging="360"/>
+      </w:pPr>
+      <w:rPr>
+        <w:rFonts w:ascii="Wingdings" w:hAnsi="Wingdings" w:hint="default"/>
+        <w:sz w:val="20"/>
+      </w:rPr>
+    </w:lvl>
+    <w:lvl w:ilvl="5" w:tentative="1">
+      <w:start w:val="1"/>
+      <w:numFmt w:val="bullet"/>
+      <w:lvlText w:val=""/>
+      <w:lvlJc w:val="left"/>
+      <w:pPr>
+        <w:tabs>
+          <w:tab w:val="num" w:pos="4320"/>
+        </w:tabs>
+        <w:ind w:left="4320" w:hanging="360"/>
+      </w:pPr>
+      <w:rPr>
+        <w:rFonts w:ascii="Wingdings" w:hAnsi="Wingdings" w:hint="default"/>
+        <w:sz w:val="20"/>
+      </w:rPr>
+    </w:lvl>
+    <w:lvl w:ilvl="6" w:tentative="1">
+      <w:start w:val="1"/>
+      <w:numFmt w:val="bullet"/>
+      <w:lvlText w:val=""/>
+      <w:lvlJc w:val="left"/>
+      <w:pPr>
+        <w:tabs>
+          <w:tab w:val="num" w:pos="5040"/>
+        </w:tabs>
+        <w:ind w:left="5040" w:hanging="360"/>
+      </w:pPr>
+      <w:rPr>
+        <w:rFonts w:ascii="Wingdings" w:hAnsi="Wingdings" w:hint="default"/>
+        <w:sz w:val="20"/>
+      </w:rPr>
+    </w:lvl>
+    <w:lvl w:ilvl="7" w:tentative="1">
+      <w:start w:val="1"/>
+      <w:numFmt w:val="bullet"/>
+      <w:lvlText w:val=""/>
+      <w:lvlJc w:val="left"/>
+      <w:pPr>
+        <w:tabs>
+          <w:tab w:val="num" w:pos="5760"/>
+        </w:tabs>
+        <w:ind w:left="5760" w:hanging="360"/>
+      </w:pPr>
+      <w:rPr>
+        <w:rFonts w:ascii="Wingdings" w:hAnsi="Wingdings" w:hint="default"/>
+        <w:sz w:val="20"/>
+      </w:rPr>
+    </w:lvl>
+    <w:lvl w:ilvl="8" w:tentative="1">
+      <w:start w:val="1"/>
+      <w:numFmt w:val="bullet"/>
+      <w:lvlText w:val=""/>
+      <w:lvlJc w:val="left"/>
+      <w:pPr>
+        <w:tabs>
+          <w:tab w:val="num" w:pos="6480"/>
+        </w:tabs>
+        <w:ind w:left="6480" w:hanging="360"/>
+      </w:pPr>
+      <w:rPr>
+        <w:rFonts w:ascii="Wingdings" w:hAnsi="Wingdings" w:hint="default"/>
+        <w:sz w:val="20"/>
+      </w:rPr>
+    </w:lvl>
+  </w:abstractNum>
   <w:num w:numId="1">
+    <w:abstractNumId w:val="2"/>
+  </w:num>
+  <w:num w:numId="2">
+    <w:abstractNumId w:val="0"/>
+  </w:num>
+  <w:num w:numId="3">
+    <w:abstractNumId w:val="5"/>
+  </w:num>
+  <w:num w:numId="4">
+    <w:abstractNumId w:val="6"/>
+  </w:num>
+  <w:num w:numId="5">
     <w:abstractNumId w:val="4"/>
   </w:num>
-  <w:num w:numId="2">
-    <w:abstractNumId w:val="2"/>
-  </w:num>
-  <w:num w:numId="3">
-    <w:abstractNumId w:val="6"/>
-  </w:num>
-  <w:num w:numId="4">
+  <w:num w:numId="6">
     <w:abstractNumId w:val="3"/>
   </w:num>
-  <w:num w:numId="5">
-    <w:abstractNumId w:val="0"/>
-  </w:num>
-  <w:num w:numId="6">
+  <w:num w:numId="7">
     <w:abstractNumId w:val="1"/>
-  </w:num>
-  <w:num w:numId="7">
-    <w:abstractNumId w:val="5"/>
   </w:num>
 </w:numbering>
 </file>
@@ -3330,12 +3346,12 @@
     <w:rPrDefault>
       <w:rPr>
         <w:rFonts w:ascii="Times New Roman" w:eastAsia="Times New Roman" w:hAnsi="Times New Roman" w:cs="Times New Roman"/>
-        <w:lang w:val="en-AU" w:eastAsia="en-AU" w:bidi="ar-SA"/>
+        <w:lang w:val="en-AU" w:eastAsia="en-US" w:bidi="ar-SA"/>
       </w:rPr>
     </w:rPrDefault>
     <w:pPrDefault/>
   </w:docDefaults>
-  <w:latentStyles w:defLockedState="0" w:defUIPriority="99" w:defSemiHidden="1" w:defUnhideWhenUsed="1" w:defQFormat="0" w:count="267">
+  <w:latentStyles w:defLockedState="0" w:defUIPriority="99" w:defSemiHidden="1" w:defUnhideWhenUsed="1" w:defQFormat="0" w:count="276">
     <w:lsdException w:name="Normal" w:semiHidden="0" w:uiPriority="0" w:unhideWhenUsed="0" w:qFormat="1"/>
     <w:lsdException w:name="heading 1" w:semiHidden="0" w:uiPriority="9" w:unhideWhenUsed="0" w:qFormat="1"/>
     <w:lsdException w:name="heading 2" w:semiHidden="0" w:uiPriority="9" w:unhideWhenUsed="0" w:qFormat="1"/>
@@ -3478,9 +3494,7 @@
     <w:name w:val="Normal"/>
     <w:qFormat/>
     <w:rPr>
-      <w:rFonts w:eastAsiaTheme="minorEastAsia"/>
-      <w:sz w:val="24"/>
-      <w:szCs w:val="24"/>
+      <w:rFonts w:ascii="Times" w:eastAsiaTheme="minorEastAsia" w:hAnsi="Times" w:cstheme="minorBidi"/>
     </w:rPr>
   </w:style>
   <w:style w:type="paragraph" w:styleId="Heading1">
@@ -3593,9 +3607,9 @@
       <w:rFonts w:asciiTheme="majorHAnsi" w:eastAsiaTheme="majorEastAsia" w:hAnsiTheme="majorHAnsi" w:cstheme="majorBidi"/>
       <w:b/>
       <w:bCs/>
-      <w:color w:val="365F91" w:themeColor="accent1" w:themeShade="BF"/>
-      <w:sz w:val="28"/>
-      <w:szCs w:val="28"/>
+      <w:color w:val="345A8A" w:themeColor="accent1" w:themeShade="B5"/>
+      <w:sz w:val="32"/>
+      <w:szCs w:val="32"/>
     </w:rPr>
   </w:style>
   <w:style w:type="character" w:customStyle="1" w:styleId="Heading2Char">
@@ -3632,6 +3646,9 @@
     <w:pPr>
       <w:spacing w:before="100" w:beforeAutospacing="1" w:after="100" w:afterAutospacing="1"/>
     </w:pPr>
+    <w:rPr>
+      <w:rFonts w:cs="Times New Roman"/>
+    </w:rPr>
   </w:style>
   <w:style w:type="character" w:styleId="Emphasis">
     <w:name w:val="Emphasis"/>
@@ -3654,25 +3671,23 @@
       <w:b/>
       <w:bCs/>
       <w:color w:val="4F81BD" w:themeColor="accent1"/>
-      <w:sz w:val="24"/>
-      <w:szCs w:val="24"/>
     </w:rPr>
   </w:style>
 </w:styles>
 </file>
 
 <file path=word/stylesWithEffects.xml><?xml version="1.0" encoding="utf-8"?>
-<w:styles xmlns:wpc="http://schemas.microsoft.com/office/word/2010/wordprocessingCanvas" xmlns:mc="http://schemas.openxmlformats.org/markup-compatibility/2006" xmlns:o="urn:schemas-microsoft-com:office:office" xmlns:r="http://schemas.openxmlformats.org/officeDocument/2006/relationships" xmlns:m="http://schemas.openxmlformats.org/officeDocument/2006/math" xmlns:v="urn:schemas-microsoft-com:vml" xmlns:wp14="http://schemas.microsoft.com/office/word/2010/wordprocessingDrawing" xmlns:wp="http://schemas.openxmlformats.org/drawingml/2006/wordprocessingDrawing" xmlns:w10="urn:schemas-microsoft-com:office:word" xmlns:w="http://schemas.openxmlformats.org/wordprocessingml/2006/main" xmlns:w14="http://schemas.microsoft.com/office/word/2010/wordml" xmlns:wpg="http://schemas.microsoft.com/office/word/2010/wordprocessingGroup" xmlns:wpi="http://schemas.microsoft.com/office/word/2010/wordprocessingInk" xmlns:wne="http://schemas.microsoft.com/office/word/2006/wordml" xmlns:wps="http://schemas.microsoft.com/office/word/2010/wordprocessingShape" mc:Ignorable="w14 wp14">
+<w:styles xmlns:wpc="http://schemas.microsoft.com/office/word/2010/wordprocessingCanvas" xmlns:mo="http://schemas.microsoft.com/office/mac/office/2008/main" xmlns:mc="http://schemas.openxmlformats.org/markup-compatibility/2006" xmlns:mv="urn:schemas-microsoft-com:mac:vml" xmlns:o="urn:schemas-microsoft-com:office:office" xmlns:r="http://schemas.openxmlformats.org/officeDocument/2006/relationships" xmlns:m="http://schemas.openxmlformats.org/officeDocument/2006/math" xmlns:v="urn:schemas-microsoft-com:vml" xmlns:wp14="http://schemas.microsoft.com/office/word/2010/wordprocessingDrawing" xmlns:wp="http://schemas.openxmlformats.org/drawingml/2006/wordprocessingDrawing" xmlns:w10="urn:schemas-microsoft-com:office:word" xmlns:w="http://schemas.openxmlformats.org/wordprocessingml/2006/main" xmlns:w14="http://schemas.microsoft.com/office/word/2010/wordml" xmlns:wpg="http://schemas.microsoft.com/office/word/2010/wordprocessingGroup" xmlns:wpi="http://schemas.microsoft.com/office/word/2010/wordprocessingInk" xmlns:wne="http://schemas.microsoft.com/office/word/2006/wordml" xmlns:wps="http://schemas.microsoft.com/office/word/2010/wordprocessingShape" mc:Ignorable="w14 wp14">
   <w:docDefaults>
     <w:rPrDefault>
       <w:rPr>
         <w:rFonts w:ascii="Times New Roman" w:eastAsia="Times New Roman" w:hAnsi="Times New Roman" w:cs="Times New Roman"/>
-        <w:lang w:val="en-AU" w:eastAsia="en-AU" w:bidi="ar-SA"/>
+        <w:lang w:val="en-AU" w:eastAsia="en-US" w:bidi="ar-SA"/>
       </w:rPr>
     </w:rPrDefault>
     <w:pPrDefault/>
   </w:docDefaults>
-  <w:latentStyles w:defLockedState="0" w:defUIPriority="99" w:defSemiHidden="1" w:defUnhideWhenUsed="1" w:defQFormat="0" w:count="267">
+  <w:latentStyles w:defLockedState="0" w:defUIPriority="99" w:defSemiHidden="1" w:defUnhideWhenUsed="1" w:defQFormat="0" w:count="276">
     <w:lsdException w:name="Normal" w:semiHidden="0" w:uiPriority="0" w:unhideWhenUsed="0" w:qFormat="1"/>
     <w:lsdException w:name="heading 1" w:semiHidden="0" w:uiPriority="9" w:unhideWhenUsed="0" w:qFormat="1"/>
     <w:lsdException w:name="heading 2" w:semiHidden="0" w:uiPriority="9" w:unhideWhenUsed="0" w:qFormat="1"/>
@@ -3815,9 +3830,7 @@
     <w:name w:val="Normal"/>
     <w:qFormat/>
     <w:rPr>
-      <w:rFonts w:eastAsiaTheme="minorEastAsia"/>
-      <w:sz w:val="24"/>
-      <w:szCs w:val="24"/>
+      <w:rFonts w:ascii="Times" w:eastAsiaTheme="minorEastAsia" w:hAnsi="Times" w:cstheme="minorBidi"/>
     </w:rPr>
   </w:style>
   <w:style w:type="paragraph" w:styleId="Heading1">
@@ -3930,9 +3943,9 @@
       <w:rFonts w:asciiTheme="majorHAnsi" w:eastAsiaTheme="majorEastAsia" w:hAnsiTheme="majorHAnsi" w:cstheme="majorBidi"/>
       <w:b/>
       <w:bCs/>
-      <w:color w:val="365F91" w:themeColor="accent1" w:themeShade="BF"/>
-      <w:sz w:val="28"/>
-      <w:szCs w:val="28"/>
+      <w:color w:val="345A8A" w:themeColor="accent1" w:themeShade="B5"/>
+      <w:sz w:val="32"/>
+      <w:szCs w:val="32"/>
     </w:rPr>
   </w:style>
   <w:style w:type="character" w:customStyle="1" w:styleId="Heading2Char">
@@ -3969,6 +3982,9 @@
     <w:pPr>
       <w:spacing w:before="100" w:beforeAutospacing="1" w:after="100" w:afterAutospacing="1"/>
     </w:pPr>
+    <w:rPr>
+      <w:rFonts w:cs="Times New Roman"/>
+    </w:rPr>
   </w:style>
   <w:style w:type="character" w:styleId="Emphasis">
     <w:name w:val="Emphasis"/>
@@ -3991,8 +4007,6 @@
       <w:b/>
       <w:bCs/>
       <w:color w:val="4F81BD" w:themeColor="accent1"/>
-      <w:sz w:val="24"/>
-      <w:szCs w:val="24"/>
     </w:rPr>
   </w:style>
 </w:styles>
@@ -4041,7 +4055,7 @@
     </a:clrScheme>
     <a:fontScheme name="Office">
       <a:majorFont>
-        <a:latin typeface="Cambria"/>
+        <a:latin typeface="Calibri"/>
         <a:ea typeface=""/>
         <a:cs typeface=""/>
         <a:font script="Jpan" typeface="ＭＳ ゴシック"/>
@@ -4076,7 +4090,7 @@
         <a:font script="Geor" typeface="Sylfaen"/>
       </a:majorFont>
       <a:minorFont>
-        <a:latin typeface="Calibri"/>
+        <a:latin typeface="Cambria"/>
         <a:ea typeface=""/>
         <a:cs typeface=""/>
         <a:font script="Jpan" typeface="ＭＳ 明朝"/>
@@ -4143,20 +4157,16 @@
           <a:gsLst>
             <a:gs pos="0">
               <a:schemeClr val="phClr">
-                <a:shade val="51000"/>
-                <a:satMod val="130000"/>
-              </a:schemeClr>
-            </a:gs>
-            <a:gs pos="80000">
-              <a:schemeClr val="phClr">
-                <a:shade val="93000"/>
+                <a:tint val="100000"/>
+                <a:shade val="100000"/>
                 <a:satMod val="130000"/>
               </a:schemeClr>
             </a:gs>
             <a:gs pos="100000">
               <a:schemeClr val="phClr">
-                <a:shade val="94000"/>
-                <a:satMod val="135000"/>
+                <a:tint val="50000"/>
+                <a:shade val="100000"/>
+                <a:satMod val="350000"/>
               </a:schemeClr>
             </a:gs>
           </a:gsLst>
@@ -4278,7 +4288,46 @@
       </a:bgFillStyleLst>
     </a:fmtScheme>
   </a:themeElements>
-  <a:objectDefaults/>
+  <a:objectDefaults>
+    <a:spDef>
+      <a:spPr/>
+      <a:bodyPr/>
+      <a:lstStyle/>
+      <a:style>
+        <a:lnRef idx="1">
+          <a:schemeClr val="accent1"/>
+        </a:lnRef>
+        <a:fillRef idx="3">
+          <a:schemeClr val="accent1"/>
+        </a:fillRef>
+        <a:effectRef idx="2">
+          <a:schemeClr val="accent1"/>
+        </a:effectRef>
+        <a:fontRef idx="minor">
+          <a:schemeClr val="lt1"/>
+        </a:fontRef>
+      </a:style>
+    </a:spDef>
+    <a:lnDef>
+      <a:spPr/>
+      <a:bodyPr/>
+      <a:lstStyle/>
+      <a:style>
+        <a:lnRef idx="2">
+          <a:schemeClr val="accent1"/>
+        </a:lnRef>
+        <a:fillRef idx="0">
+          <a:schemeClr val="accent1"/>
+        </a:fillRef>
+        <a:effectRef idx="1">
+          <a:schemeClr val="accent1"/>
+        </a:effectRef>
+        <a:fontRef idx="minor">
+          <a:schemeClr val="tx1"/>
+        </a:fontRef>
+      </a:style>
+    </a:lnDef>
+  </a:objectDefaults>
   <a:extraClrSchemeLst/>
 </a:theme>
 </file>
</xml_diff>

<commit_message>
cre refresh should match existing
</commit_message>
<xml_diff>
--- a/cre.docx
+++ b/cre.docx
@@ -6,7 +6,7 @@
     <w:bookmarkEnd w:id="0"/>
     <w:p>
       <w:pPr>
-        <w:divId w:val="1347714714"/>
+        <w:divId w:val="13697166"/>
         <w:rPr>
           <w:rFonts w:eastAsia="Times New Roman" w:cs="Times New Roman"/>
         </w:rPr>
@@ -109,7 +109,7 @@
     <w:p>
       <w:pPr>
         <w:pStyle w:val="Heading1"/>
-        <w:divId w:val="428501740"/>
+        <w:divId w:val="767503914"/>
         <w:rPr>
           <w:rFonts w:eastAsia="Times New Roman" w:cs="Times New Roman"/>
         </w:rPr>
@@ -123,7 +123,7 @@
     </w:p>
     <w:p>
       <w:pPr>
-        <w:divId w:val="355695835"/>
+        <w:divId w:val="1112365240"/>
         <w:rPr>
           <w:rFonts w:eastAsia="Times New Roman" w:cs="Times New Roman"/>
         </w:rPr>
@@ -207,7 +207,7 @@
     <w:p>
       <w:pPr>
         <w:pStyle w:val="Heading2"/>
-        <w:divId w:val="2094357747"/>
+        <w:divId w:val="700934346"/>
         <w:rPr>
           <w:rFonts w:eastAsia="Times New Roman" w:cs="Times New Roman"/>
         </w:rPr>
@@ -221,7 +221,7 @@
     </w:p>
     <w:p>
       <w:pPr>
-        <w:divId w:val="2094357747"/>
+        <w:divId w:val="700934346"/>
         <w:rPr>
           <w:rFonts w:eastAsia="Times New Roman" w:cs="Times New Roman"/>
         </w:rPr>
@@ -250,7 +250,7 @@
       <w:pPr>
         <w:pStyle w:val="NormalWeb"/>
         <w:ind w:left="720"/>
-        <w:divId w:val="2094357747"/>
+        <w:divId w:val="700934346"/>
       </w:pPr>
       <w:r>
         <w:rPr>
@@ -264,7 +264,7 @@
     </w:p>
     <w:p>
       <w:pPr>
-        <w:divId w:val="2094357747"/>
+        <w:divId w:val="700934346"/>
         <w:rPr>
           <w:rFonts w:eastAsia="Times New Roman" w:cs="Times New Roman"/>
         </w:rPr>
@@ -293,7 +293,7 @@
       <w:pPr>
         <w:pStyle w:val="NormalWeb"/>
         <w:ind w:left="720"/>
-        <w:divId w:val="2094357747"/>
+        <w:divId w:val="700934346"/>
       </w:pPr>
       <w:r>
         <w:rPr>
@@ -307,7 +307,7 @@
     </w:p>
     <w:p>
       <w:pPr>
-        <w:divId w:val="2094357747"/>
+        <w:divId w:val="700934346"/>
         <w:rPr>
           <w:rFonts w:eastAsia="Times New Roman" w:cs="Times New Roman"/>
         </w:rPr>
@@ -336,7 +336,7 @@
       <w:pPr>
         <w:pStyle w:val="NormalWeb"/>
         <w:ind w:left="720"/>
-        <w:divId w:val="2094357747"/>
+        <w:divId w:val="700934346"/>
       </w:pPr>
       <w:r>
         <w:rPr>
@@ -350,7 +350,7 @@
     </w:p>
     <w:p>
       <w:pPr>
-        <w:divId w:val="2094357747"/>
+        <w:divId w:val="700934346"/>
         <w:rPr>
           <w:rFonts w:eastAsia="Times New Roman" w:cs="Times New Roman"/>
         </w:rPr>
@@ -378,7 +378,7 @@
     <w:p>
       <w:pPr>
         <w:ind w:left="720"/>
-        <w:divId w:val="2094357747"/>
+        <w:divId w:val="700934346"/>
         <w:rPr>
           <w:rFonts w:eastAsia="Times New Roman" w:cs="Times New Roman"/>
         </w:rPr>
@@ -394,7 +394,7 @@
       <w:pPr>
         <w:pStyle w:val="NormalWeb"/>
         <w:ind w:left="720"/>
-        <w:divId w:val="2094357747"/>
+        <w:divId w:val="700934346"/>
       </w:pPr>
       <w:r>
         <w:rPr>
@@ -414,7 +414,7 @@
     </w:p>
     <w:p>
       <w:pPr>
-        <w:divId w:val="2094357747"/>
+        <w:divId w:val="700934346"/>
         <w:rPr>
           <w:rFonts w:eastAsia="Times New Roman" w:cs="Times New Roman"/>
         </w:rPr>
@@ -442,7 +442,7 @@
     <w:p>
       <w:pPr>
         <w:ind w:left="720"/>
-        <w:divId w:val="2094357747"/>
+        <w:divId w:val="700934346"/>
         <w:rPr>
           <w:rFonts w:eastAsia="Times New Roman" w:cs="Times New Roman"/>
         </w:rPr>
@@ -458,7 +458,7 @@
       <w:pPr>
         <w:pStyle w:val="NormalWeb"/>
         <w:ind w:left="720"/>
-        <w:divId w:val="2094357747"/>
+        <w:divId w:val="700934346"/>
       </w:pPr>
       <w:r>
         <w:rPr>
@@ -472,7 +472,7 @@
     </w:p>
     <w:p>
       <w:pPr>
-        <w:divId w:val="2094357747"/>
+        <w:divId w:val="700934346"/>
         <w:rPr>
           <w:rFonts w:eastAsia="Times New Roman" w:cs="Times New Roman"/>
         </w:rPr>
@@ -500,7 +500,7 @@
     <w:p>
       <w:pPr>
         <w:ind w:left="720"/>
-        <w:divId w:val="2094357747"/>
+        <w:divId w:val="700934346"/>
         <w:rPr>
           <w:rFonts w:eastAsia="Times New Roman" w:cs="Times New Roman"/>
         </w:rPr>
@@ -516,7 +516,7 @@
       <w:pPr>
         <w:pStyle w:val="NormalWeb"/>
         <w:ind w:left="720"/>
-        <w:divId w:val="2094357747"/>
+        <w:divId w:val="700934346"/>
       </w:pPr>
       <w:r>
         <w:rPr>
@@ -531,7 +531,7 @@
     <w:p>
       <w:pPr>
         <w:pStyle w:val="Heading2"/>
-        <w:divId w:val="23484549"/>
+        <w:divId w:val="511260511"/>
         <w:rPr>
           <w:rFonts w:eastAsia="Times New Roman" w:cs="Times New Roman"/>
         </w:rPr>
@@ -546,7 +546,7 @@
     <w:p>
       <w:pPr>
         <w:pStyle w:val="NormalWeb"/>
-        <w:divId w:val="23484549"/>
+        <w:divId w:val="511260511"/>
       </w:pPr>
       <w:r>
         <w:t>The purpose of the NHMRC Centres of Research Excellence (CRE) scheme is to support research th</w:t>
@@ -558,7 +558,7 @@
     <w:p>
       <w:pPr>
         <w:pStyle w:val="NormalWeb"/>
-        <w:divId w:val="23484549"/>
+        <w:divId w:val="511260511"/>
       </w:pPr>
       <w:r>
         <w:t>A</w:t>
@@ -574,7 +574,7 @@
           <w:numId w:val="1"/>
         </w:numPr>
         <w:spacing w:before="100" w:beforeAutospacing="1" w:after="100" w:afterAutospacing="1"/>
-        <w:divId w:val="23484549"/>
+        <w:divId w:val="511260511"/>
         <w:rPr>
           <w:rFonts w:eastAsia="Times New Roman" w:cs="Times New Roman"/>
         </w:rPr>
@@ -593,7 +593,7 @@
           <w:numId w:val="1"/>
         </w:numPr>
         <w:spacing w:before="100" w:beforeAutospacing="1" w:after="100" w:afterAutospacing="1"/>
-        <w:divId w:val="23484549"/>
+        <w:divId w:val="511260511"/>
         <w:rPr>
           <w:rFonts w:eastAsia="Times New Roman" w:cs="Times New Roman"/>
         </w:rPr>
@@ -618,7 +618,7 @@
           <w:numId w:val="1"/>
         </w:numPr>
         <w:spacing w:before="100" w:beforeAutospacing="1" w:after="100" w:afterAutospacing="1"/>
-        <w:divId w:val="23484549"/>
+        <w:divId w:val="511260511"/>
         <w:rPr>
           <w:rFonts w:eastAsia="Times New Roman" w:cs="Times New Roman"/>
         </w:rPr>
@@ -637,7 +637,7 @@
           <w:numId w:val="1"/>
         </w:numPr>
         <w:spacing w:before="100" w:beforeAutospacing="1" w:after="100" w:afterAutospacing="1"/>
-        <w:divId w:val="23484549"/>
+        <w:divId w:val="511260511"/>
         <w:rPr>
           <w:rFonts w:eastAsia="Times New Roman" w:cs="Times New Roman"/>
         </w:rPr>
@@ -652,7 +652,7 @@
     <w:p>
       <w:pPr>
         <w:pStyle w:val="NormalWeb"/>
-        <w:divId w:val="23484549"/>
+        <w:divId w:val="511260511"/>
       </w:pPr>
       <w:r>
         <w:lastRenderedPageBreak/>
@@ -668,7 +668,7 @@
     <w:p>
       <w:pPr>
         <w:pStyle w:val="NormalWeb"/>
-        <w:divId w:val="23484549"/>
+        <w:divId w:val="511260511"/>
       </w:pPr>
       <w:r>
         <w:t>Funding will support five streams:</w:t>
@@ -681,7 +681,7 @@
           <w:numId w:val="2"/>
         </w:numPr>
         <w:spacing w:before="100" w:beforeAutospacing="1" w:after="100" w:afterAutospacing="1"/>
-        <w:divId w:val="23484549"/>
+        <w:divId w:val="511260511"/>
         <w:rPr>
           <w:rFonts w:eastAsia="Times New Roman" w:cs="Times New Roman"/>
         </w:rPr>
@@ -700,7 +700,7 @@
           <w:numId w:val="2"/>
         </w:numPr>
         <w:spacing w:before="100" w:beforeAutospacing="1" w:after="100" w:afterAutospacing="1"/>
-        <w:divId w:val="23484549"/>
+        <w:divId w:val="511260511"/>
         <w:rPr>
           <w:rFonts w:eastAsia="Times New Roman" w:cs="Times New Roman"/>
         </w:rPr>
@@ -719,7 +719,7 @@
           <w:numId w:val="2"/>
         </w:numPr>
         <w:spacing w:before="100" w:beforeAutospacing="1" w:after="100" w:afterAutospacing="1"/>
-        <w:divId w:val="23484549"/>
+        <w:divId w:val="511260511"/>
         <w:rPr>
           <w:rFonts w:eastAsia="Times New Roman" w:cs="Times New Roman"/>
         </w:rPr>
@@ -738,7 +738,7 @@
           <w:numId w:val="2"/>
         </w:numPr>
         <w:spacing w:before="100" w:beforeAutospacing="1" w:after="100" w:afterAutospacing="1"/>
-        <w:divId w:val="23484549"/>
+        <w:divId w:val="511260511"/>
         <w:rPr>
           <w:rFonts w:eastAsia="Times New Roman" w:cs="Times New Roman"/>
         </w:rPr>
@@ -757,7 +757,7 @@
           <w:numId w:val="2"/>
         </w:numPr>
         <w:spacing w:before="100" w:beforeAutospacing="1" w:after="100" w:afterAutospacing="1"/>
-        <w:divId w:val="23484549"/>
+        <w:divId w:val="511260511"/>
         <w:rPr>
           <w:rFonts w:eastAsia="Times New Roman" w:cs="Times New Roman"/>
         </w:rPr>
@@ -788,7 +788,7 @@
           <w:numId w:val="2"/>
         </w:numPr>
         <w:spacing w:before="100" w:beforeAutospacing="1" w:after="100" w:afterAutospacing="1"/>
-        <w:divId w:val="23484549"/>
+        <w:divId w:val="511260511"/>
         <w:rPr>
           <w:rFonts w:eastAsia="Times New Roman" w:cs="Times New Roman"/>
         </w:rPr>
@@ -807,7 +807,7 @@
           <w:numId w:val="2"/>
         </w:numPr>
         <w:spacing w:before="100" w:beforeAutospacing="1" w:after="100" w:afterAutospacing="1"/>
-        <w:divId w:val="23484549"/>
+        <w:divId w:val="511260511"/>
         <w:rPr>
           <w:rFonts w:eastAsia="Times New Roman" w:cs="Times New Roman"/>
         </w:rPr>
@@ -834,7 +834,7 @@
     <w:p>
       <w:pPr>
         <w:pStyle w:val="Heading2"/>
-        <w:divId w:val="1009028"/>
+        <w:divId w:val="2053462699"/>
         <w:rPr>
           <w:rFonts w:eastAsia="Times New Roman" w:cs="Times New Roman"/>
         </w:rPr>
@@ -853,7 +853,7 @@
           <w:ilvl w:val="0"/>
           <w:numId w:val="3"/>
         </w:numPr>
-        <w:divId w:val="1009028"/>
+        <w:divId w:val="2053462699"/>
         <w:rPr>
           <w:rFonts w:eastAsia="Times New Roman" w:cs="Times New Roman"/>
         </w:rPr>
@@ -869,7 +869,7 @@
       <w:pPr>
         <w:pStyle w:val="NormalWeb"/>
         <w:ind w:left="720"/>
-        <w:divId w:val="1009028"/>
+        <w:divId w:val="2053462699"/>
       </w:pPr>
       <w:r>
         <w:t xml:space="preserve">The </w:t>
@@ -893,7 +893,7 @@
       <w:pPr>
         <w:pStyle w:val="NormalWeb"/>
         <w:ind w:left="720"/>
-        <w:divId w:val="1009028"/>
+        <w:divId w:val="2053462699"/>
       </w:pPr>
       <w:r>
         <w:t>Upon submitting an NOI, Major Initiatives will arrange a meeting with you to discuss your proposal.</w:t>
@@ -906,7 +906,7 @@
           <w:ilvl w:val="0"/>
           <w:numId w:val="3"/>
         </w:numPr>
-        <w:divId w:val="1009028"/>
+        <w:divId w:val="2053462699"/>
         <w:rPr>
           <w:rFonts w:eastAsia="Times New Roman" w:cs="Times New Roman"/>
         </w:rPr>
@@ -922,7 +922,7 @@
       <w:pPr>
         <w:pStyle w:val="NormalWeb"/>
         <w:ind w:left="720"/>
-        <w:divId w:val="1009028"/>
+        <w:divId w:val="2053462699"/>
       </w:pPr>
       <w:r>
         <w:t>Notify your Faculty Research Support Office of your intention to submit.</w:t>
@@ -935,7 +935,7 @@
           <w:ilvl w:val="0"/>
           <w:numId w:val="3"/>
         </w:numPr>
-        <w:divId w:val="1009028"/>
+        <w:divId w:val="2053462699"/>
         <w:rPr>
           <w:rFonts w:eastAsia="Times New Roman" w:cs="Times New Roman"/>
         </w:rPr>
@@ -951,7 +951,7 @@
       <w:pPr>
         <w:pStyle w:val="NormalWeb"/>
         <w:ind w:left="720"/>
-        <w:divId w:val="1009028"/>
+        <w:divId w:val="2053462699"/>
       </w:pPr>
       <w:r>
         <w:t>Consider the Funding Rules, Instructions to Applicants and other requirements from the Supporting Documents to get an understanding of the scheme and scope of your research program.</w:t>
@@ -964,7 +964,7 @@
           <w:ilvl w:val="0"/>
           <w:numId w:val="3"/>
         </w:numPr>
-        <w:divId w:val="1009028"/>
+        <w:divId w:val="2053462699"/>
         <w:rPr>
           <w:rFonts w:eastAsia="Times New Roman" w:cs="Times New Roman"/>
         </w:rPr>
@@ -983,7 +983,7 @@
           <w:numId w:val="3"/>
         </w:numPr>
         <w:spacing w:before="100" w:beforeAutospacing="1" w:after="100" w:afterAutospacing="1"/>
-        <w:divId w:val="1009028"/>
+        <w:divId w:val="2053462699"/>
         <w:rPr>
           <w:rFonts w:eastAsia="Times New Roman" w:cs="Times New Roman"/>
         </w:rPr>
@@ -1008,7 +1008,7 @@
           <w:numId w:val="3"/>
         </w:numPr>
         <w:spacing w:before="100" w:beforeAutospacing="1" w:after="100" w:afterAutospacing="1"/>
-        <w:divId w:val="1009028"/>
+        <w:divId w:val="2053462699"/>
         <w:rPr>
           <w:rFonts w:eastAsia="Times New Roman" w:cs="Times New Roman"/>
         </w:rPr>
@@ -1036,7 +1036,7 @@
           <w:numId w:val="3"/>
         </w:numPr>
         <w:spacing w:before="100" w:beforeAutospacing="1" w:after="100" w:afterAutospacing="1"/>
-        <w:divId w:val="1009028"/>
+        <w:divId w:val="2053462699"/>
         <w:rPr>
           <w:rFonts w:eastAsia="Times New Roman" w:cs="Times New Roman"/>
         </w:rPr>
@@ -1055,7 +1055,7 @@
           <w:numId w:val="3"/>
         </w:numPr>
         <w:spacing w:before="100" w:beforeAutospacing="1" w:after="100" w:afterAutospacing="1"/>
-        <w:divId w:val="1009028"/>
+        <w:divId w:val="2053462699"/>
         <w:rPr>
           <w:rFonts w:eastAsia="Times New Roman" w:cs="Times New Roman"/>
         </w:rPr>
@@ -1080,7 +1080,7 @@
           <w:numId w:val="3"/>
         </w:numPr>
         <w:spacing w:before="100" w:beforeAutospacing="1" w:after="100" w:afterAutospacing="1"/>
-        <w:divId w:val="1009028"/>
+        <w:divId w:val="2053462699"/>
         <w:rPr>
           <w:rFonts w:eastAsia="Times New Roman" w:cs="Times New Roman"/>
         </w:rPr>
@@ -1099,7 +1099,7 @@
           <w:numId w:val="3"/>
         </w:numPr>
         <w:spacing w:before="100" w:beforeAutospacing="1" w:after="100" w:afterAutospacing="1"/>
-        <w:divId w:val="1009028"/>
+        <w:divId w:val="2053462699"/>
         <w:rPr>
           <w:rFonts w:eastAsia="Times New Roman" w:cs="Times New Roman"/>
         </w:rPr>
@@ -1124,7 +1124,7 @@
           <w:numId w:val="3"/>
         </w:numPr>
         <w:spacing w:before="100" w:beforeAutospacing="1" w:after="100" w:afterAutospacing="1"/>
-        <w:divId w:val="1009028"/>
+        <w:divId w:val="2053462699"/>
         <w:rPr>
           <w:rFonts w:eastAsia="Times New Roman" w:cs="Times New Roman"/>
         </w:rPr>
@@ -1164,7 +1164,7 @@
           <w:numId w:val="3"/>
         </w:numPr>
         <w:spacing w:before="100" w:beforeAutospacing="1" w:after="100" w:afterAutospacing="1"/>
-        <w:divId w:val="1009028"/>
+        <w:divId w:val="2053462699"/>
         <w:rPr>
           <w:rFonts w:eastAsia="Times New Roman" w:cs="Times New Roman"/>
         </w:rPr>
@@ -1183,7 +1183,7 @@
           <w:numId w:val="3"/>
         </w:numPr>
         <w:spacing w:before="100" w:beforeAutospacing="1" w:after="100" w:afterAutospacing="1"/>
-        <w:divId w:val="1009028"/>
+        <w:divId w:val="2053462699"/>
         <w:rPr>
           <w:rFonts w:eastAsia="Times New Roman" w:cs="Times New Roman"/>
         </w:rPr>
@@ -1208,7 +1208,7 @@
           <w:numId w:val="3"/>
         </w:numPr>
         <w:spacing w:before="100" w:beforeAutospacing="1" w:after="100" w:afterAutospacing="1"/>
-        <w:divId w:val="1009028"/>
+        <w:divId w:val="2053462699"/>
         <w:rPr>
           <w:rFonts w:eastAsia="Times New Roman" w:cs="Times New Roman"/>
         </w:rPr>
@@ -1233,7 +1233,7 @@
           <w:numId w:val="3"/>
         </w:numPr>
         <w:spacing w:before="100" w:beforeAutospacing="1" w:after="100" w:afterAutospacing="1"/>
-        <w:divId w:val="1009028"/>
+        <w:divId w:val="2053462699"/>
         <w:rPr>
           <w:rFonts w:eastAsia="Times New Roman" w:cs="Times New Roman"/>
         </w:rPr>
@@ -1249,7 +1249,7 @@
       <w:pPr>
         <w:pStyle w:val="NormalWeb"/>
         <w:ind w:left="2880"/>
-        <w:divId w:val="1009028"/>
+        <w:divId w:val="2053462699"/>
         <w:rPr>
           <w:rStyle w:val="Emphasis"/>
         </w:rPr>
@@ -1268,7 +1268,7 @@
           <w:numId w:val="3"/>
         </w:numPr>
         <w:spacing w:before="100" w:beforeAutospacing="1" w:after="100" w:afterAutospacing="1"/>
-        <w:divId w:val="1009028"/>
+        <w:divId w:val="2053462699"/>
         <w:rPr>
           <w:rFonts w:eastAsia="Times New Roman" w:cs="Times New Roman"/>
         </w:rPr>
@@ -1297,7 +1297,7 @@
           <w:numId w:val="3"/>
         </w:numPr>
         <w:spacing w:before="100" w:beforeAutospacing="1" w:after="100" w:afterAutospacing="1"/>
-        <w:divId w:val="1009028"/>
+        <w:divId w:val="2053462699"/>
         <w:rPr>
           <w:rFonts w:eastAsia="Times New Roman" w:cs="Times New Roman"/>
           <w:i/>
@@ -1320,7 +1320,7 @@
           <w:numId w:val="3"/>
         </w:numPr>
         <w:spacing w:before="100" w:beforeAutospacing="1" w:after="100" w:afterAutospacing="1"/>
-        <w:divId w:val="1009028"/>
+        <w:divId w:val="2053462699"/>
         <w:rPr>
           <w:rFonts w:eastAsia="Times New Roman" w:cs="Times New Roman"/>
           <w:i/>
@@ -1343,7 +1343,7 @@
           <w:numId w:val="3"/>
         </w:numPr>
         <w:spacing w:before="100" w:beforeAutospacing="1" w:after="100" w:afterAutospacing="1"/>
-        <w:divId w:val="1009028"/>
+        <w:divId w:val="2053462699"/>
         <w:rPr>
           <w:rFonts w:eastAsia="Times New Roman" w:cs="Times New Roman"/>
           <w:i/>
@@ -1374,7 +1374,7 @@
           <w:numId w:val="3"/>
         </w:numPr>
         <w:spacing w:before="100" w:beforeAutospacing="1" w:after="100" w:afterAutospacing="1"/>
-        <w:divId w:val="1009028"/>
+        <w:divId w:val="2053462699"/>
         <w:rPr>
           <w:rFonts w:eastAsia="Times New Roman" w:cs="Times New Roman"/>
         </w:rPr>
@@ -1390,7 +1390,7 @@
       <w:pPr>
         <w:pStyle w:val="NormalWeb"/>
         <w:ind w:left="2880"/>
-        <w:divId w:val="1009028"/>
+        <w:divId w:val="2053462699"/>
         <w:rPr>
           <w:rStyle w:val="Emphasis"/>
         </w:rPr>
@@ -1409,7 +1409,7 @@
           <w:numId w:val="3"/>
         </w:numPr>
         <w:spacing w:before="100" w:beforeAutospacing="1" w:after="100" w:afterAutospacing="1"/>
-        <w:divId w:val="1009028"/>
+        <w:divId w:val="2053462699"/>
         <w:rPr>
           <w:rFonts w:eastAsia="Times New Roman" w:cs="Times New Roman"/>
         </w:rPr>
@@ -1430,7 +1430,7 @@
           <w:numId w:val="3"/>
         </w:numPr>
         <w:spacing w:before="100" w:beforeAutospacing="1" w:after="100" w:afterAutospacing="1"/>
-        <w:divId w:val="1009028"/>
+        <w:divId w:val="2053462699"/>
         <w:rPr>
           <w:rFonts w:eastAsia="Times New Roman" w:cs="Times New Roman"/>
           <w:i/>
@@ -1453,7 +1453,7 @@
           <w:numId w:val="3"/>
         </w:numPr>
         <w:spacing w:before="100" w:beforeAutospacing="1" w:after="100" w:afterAutospacing="1"/>
-        <w:divId w:val="1009028"/>
+        <w:divId w:val="2053462699"/>
         <w:rPr>
           <w:rFonts w:eastAsia="Times New Roman" w:cs="Times New Roman"/>
           <w:i/>
@@ -1484,7 +1484,7 @@
           <w:numId w:val="3"/>
         </w:numPr>
         <w:spacing w:before="100" w:beforeAutospacing="1" w:after="100" w:afterAutospacing="1"/>
-        <w:divId w:val="1009028"/>
+        <w:divId w:val="2053462699"/>
         <w:rPr>
           <w:rFonts w:eastAsia="Times New Roman" w:cs="Times New Roman"/>
         </w:rPr>
@@ -1503,7 +1503,7 @@
           <w:numId w:val="3"/>
         </w:numPr>
         <w:spacing w:before="100" w:beforeAutospacing="1" w:after="100" w:afterAutospacing="1"/>
-        <w:divId w:val="1009028"/>
+        <w:divId w:val="2053462699"/>
         <w:rPr>
           <w:rFonts w:eastAsia="Times New Roman" w:cs="Times New Roman"/>
         </w:rPr>
@@ -1518,7 +1518,7 @@
     <w:p>
       <w:pPr>
         <w:pStyle w:val="Heading2"/>
-        <w:divId w:val="693533409"/>
+        <w:divId w:val="1128627858"/>
         <w:rPr>
           <w:rFonts w:eastAsia="Times New Roman" w:cs="Times New Roman"/>
         </w:rPr>
@@ -1533,7 +1533,7 @@
     <w:p>
       <w:pPr>
         <w:pStyle w:val="Heading3"/>
-        <w:divId w:val="693533409"/>
+        <w:divId w:val="1128627858"/>
         <w:rPr>
           <w:rFonts w:eastAsia="Times New Roman" w:cs="Times New Roman"/>
         </w:rPr>
@@ -1552,7 +1552,7 @@
           <w:numId w:val="4"/>
         </w:numPr>
         <w:spacing w:before="100" w:beforeAutospacing="1" w:after="100" w:afterAutospacing="1"/>
-        <w:divId w:val="693533409"/>
+        <w:divId w:val="1128627858"/>
         <w:rPr>
           <w:rFonts w:eastAsia="Times New Roman" w:cs="Times New Roman"/>
         </w:rPr>
@@ -1608,7 +1608,7 @@
           <w:numId w:val="4"/>
         </w:numPr>
         <w:spacing w:before="100" w:beforeAutospacing="1" w:after="100" w:afterAutospacing="1"/>
-        <w:divId w:val="693533409"/>
+        <w:divId w:val="1128627858"/>
         <w:rPr>
           <w:rFonts w:eastAsia="Times New Roman" w:cs="Times New Roman"/>
         </w:rPr>
@@ -1657,7 +1657,7 @@
           <w:numId w:val="4"/>
         </w:numPr>
         <w:spacing w:before="100" w:beforeAutospacing="1" w:after="100" w:afterAutospacing="1"/>
-        <w:divId w:val="693533409"/>
+        <w:divId w:val="1128627858"/>
         <w:rPr>
           <w:rFonts w:eastAsia="Times New Roman" w:cs="Times New Roman"/>
         </w:rPr>
@@ -1700,7 +1700,7 @@
           <w:numId w:val="4"/>
         </w:numPr>
         <w:spacing w:before="100" w:beforeAutospacing="1" w:after="100" w:afterAutospacing="1"/>
-        <w:divId w:val="693533409"/>
+        <w:divId w:val="1128627858"/>
         <w:rPr>
           <w:rFonts w:eastAsia="Times New Roman" w:cs="Times New Roman"/>
         </w:rPr>
@@ -1722,7 +1722,7 @@
           <w:numId w:val="4"/>
         </w:numPr>
         <w:spacing w:before="100" w:beforeAutospacing="1" w:after="100" w:afterAutospacing="1"/>
-        <w:divId w:val="693533409"/>
+        <w:divId w:val="1128627858"/>
         <w:rPr>
           <w:rFonts w:eastAsia="Times New Roman" w:cs="Times New Roman"/>
         </w:rPr>
@@ -1757,7 +1757,7 @@
           <w:numId w:val="4"/>
         </w:numPr>
         <w:spacing w:before="100" w:beforeAutospacing="1" w:after="100" w:afterAutospacing="1"/>
-        <w:divId w:val="693533409"/>
+        <w:divId w:val="1128627858"/>
         <w:rPr>
           <w:rFonts w:eastAsia="Times New Roman" w:cs="Times New Roman"/>
         </w:rPr>
@@ -1785,7 +1785,7 @@
           <w:numId w:val="4"/>
         </w:numPr>
         <w:spacing w:before="100" w:beforeAutospacing="1" w:after="100" w:afterAutospacing="1"/>
-        <w:divId w:val="693533409"/>
+        <w:divId w:val="1128627858"/>
         <w:rPr>
           <w:rFonts w:eastAsia="Times New Roman" w:cs="Times New Roman"/>
         </w:rPr>
@@ -1803,7 +1803,7 @@
     <w:p>
       <w:pPr>
         <w:pStyle w:val="Heading3"/>
-        <w:divId w:val="693533409"/>
+        <w:divId w:val="1128627858"/>
         <w:rPr>
           <w:rFonts w:eastAsia="Times New Roman" w:cs="Times New Roman"/>
         </w:rPr>
@@ -1822,7 +1822,7 @@
           <w:numId w:val="5"/>
         </w:numPr>
         <w:spacing w:before="100" w:beforeAutospacing="1" w:after="100" w:afterAutospacing="1"/>
-        <w:divId w:val="693533409"/>
+        <w:divId w:val="1128627858"/>
         <w:rPr>
           <w:rFonts w:eastAsia="Times New Roman" w:cs="Times New Roman"/>
         </w:rPr>
@@ -1840,7 +1840,7 @@
     <w:p>
       <w:pPr>
         <w:pStyle w:val="NormalWeb"/>
-        <w:divId w:val="693533409"/>
+        <w:divId w:val="1128627858"/>
       </w:pPr>
       <w:r>
         <w:t xml:space="preserve">To access copies of previous successful CRE applications held in the RIC Library, please contact us via </w:t>
@@ -1866,7 +1866,7 @@
     <w:p>
       <w:pPr>
         <w:pStyle w:val="NormalWeb"/>
-        <w:divId w:val="824005559"/>
+        <w:divId w:val="1144081702"/>
       </w:pPr>
       <w:r>
         <w:t xml:space="preserve">Questions and primary email </w:t>
@@ -1890,7 +1890,7 @@
           <w:numId w:val="6"/>
         </w:numPr>
         <w:spacing w:before="100" w:beforeAutospacing="1" w:after="100" w:afterAutospacing="1"/>
-        <w:divId w:val="2037340684"/>
+        <w:divId w:val="120731442"/>
         <w:rPr>
           <w:rFonts w:eastAsia="Times New Roman" w:cs="Times New Roman"/>
         </w:rPr>
@@ -1918,7 +1918,7 @@
           <w:numId w:val="6"/>
         </w:numPr>
         <w:spacing w:before="100" w:beforeAutospacing="1" w:after="100" w:afterAutospacing="1"/>
-        <w:divId w:val="2037340684"/>
+        <w:divId w:val="120731442"/>
         <w:rPr>
           <w:rFonts w:eastAsia="Times New Roman" w:cs="Times New Roman"/>
         </w:rPr>
@@ -1946,7 +1946,7 @@
           <w:numId w:val="6"/>
         </w:numPr>
         <w:spacing w:before="100" w:beforeAutospacing="1" w:after="100" w:afterAutospacing="1"/>
-        <w:divId w:val="2037340684"/>
+        <w:divId w:val="120731442"/>
         <w:rPr>
           <w:rFonts w:eastAsia="Times New Roman" w:cs="Times New Roman"/>
         </w:rPr>
@@ -1970,7 +1970,7 @@
     <w:p>
       <w:pPr>
         <w:pStyle w:val="Heading2"/>
-        <w:divId w:val="2104261961"/>
+        <w:divId w:val="1674187533"/>
         <w:rPr>
           <w:rFonts w:eastAsia="Times New Roman" w:cs="Times New Roman"/>
         </w:rPr>
@@ -1989,7 +1989,7 @@
           <w:numId w:val="7"/>
         </w:numPr>
         <w:spacing w:before="100" w:beforeAutospacing="1" w:after="100" w:afterAutospacing="1"/>
-        <w:divId w:val="2104261961"/>
+        <w:divId w:val="1674187533"/>
         <w:rPr>
           <w:rFonts w:eastAsia="Times New Roman" w:cs="Times New Roman"/>
         </w:rPr>
@@ -2017,7 +2017,7 @@
           <w:numId w:val="7"/>
         </w:numPr>
         <w:spacing w:before="100" w:beforeAutospacing="1" w:after="100" w:afterAutospacing="1"/>
-        <w:divId w:val="2104261961"/>
+        <w:divId w:val="1674187533"/>
         <w:rPr>
           <w:rFonts w:eastAsia="Times New Roman" w:cs="Times New Roman"/>
         </w:rPr>
@@ -2045,7 +2045,7 @@
           <w:numId w:val="7"/>
         </w:numPr>
         <w:spacing w:before="100" w:beforeAutospacing="1" w:after="100" w:afterAutospacing="1"/>
-        <w:divId w:val="2104261961"/>
+        <w:divId w:val="1674187533"/>
         <w:rPr>
           <w:rFonts w:eastAsia="Times New Roman" w:cs="Times New Roman"/>
         </w:rPr>
@@ -2073,7 +2073,7 @@
           <w:numId w:val="7"/>
         </w:numPr>
         <w:spacing w:before="100" w:beforeAutospacing="1" w:after="100" w:afterAutospacing="1"/>
-        <w:divId w:val="2104261961"/>
+        <w:divId w:val="1674187533"/>
         <w:rPr>
           <w:rFonts w:eastAsia="Times New Roman" w:cs="Times New Roman"/>
         </w:rPr>
@@ -2101,7 +2101,7 @@
           <w:numId w:val="7"/>
         </w:numPr>
         <w:spacing w:before="100" w:beforeAutospacing="1" w:after="100" w:afterAutospacing="1"/>
-        <w:divId w:val="1236357075"/>
+        <w:divId w:val="38210994"/>
         <w:rPr>
           <w:rFonts w:eastAsia="Times New Roman" w:cs="Times New Roman"/>
         </w:rPr>
@@ -2129,7 +2129,7 @@
           <w:numId w:val="7"/>
         </w:numPr>
         <w:spacing w:before="100" w:beforeAutospacing="1" w:after="100" w:afterAutospacing="1"/>
-        <w:divId w:val="1236357075"/>
+        <w:divId w:val="38210994"/>
         <w:rPr>
           <w:rFonts w:eastAsia="Times New Roman" w:cs="Times New Roman"/>
         </w:rPr>
@@ -2157,7 +2157,7 @@
           <w:numId w:val="7"/>
         </w:numPr>
         <w:spacing w:before="100" w:beforeAutospacing="1" w:after="100" w:afterAutospacing="1"/>
-        <w:divId w:val="1236357075"/>
+        <w:divId w:val="38210994"/>
         <w:rPr>
           <w:rFonts w:eastAsia="Times New Roman" w:cs="Times New Roman"/>
         </w:rPr>
@@ -2185,7 +2185,7 @@
           <w:numId w:val="7"/>
         </w:numPr>
         <w:spacing w:before="100" w:beforeAutospacing="1" w:after="100" w:afterAutospacing="1"/>
-        <w:divId w:val="2104261961"/>
+        <w:divId w:val="1674187533"/>
         <w:rPr>
           <w:rFonts w:eastAsia="Times New Roman" w:cs="Times New Roman"/>
         </w:rPr>
@@ -2220,7 +2220,7 @@
           <w:numId w:val="7"/>
         </w:numPr>
         <w:spacing w:before="100" w:beforeAutospacing="1" w:after="100" w:afterAutospacing="1"/>
-        <w:divId w:val="1893692841"/>
+        <w:divId w:val="2078939157"/>
         <w:rPr>
           <w:rFonts w:eastAsia="Times New Roman" w:cs="Times New Roman"/>
         </w:rPr>
@@ -2248,7 +2248,7 @@
           <w:numId w:val="7"/>
         </w:numPr>
         <w:spacing w:before="100" w:beforeAutospacing="1" w:after="100" w:afterAutospacing="1"/>
-        <w:divId w:val="1893692841"/>
+        <w:divId w:val="2078939157"/>
         <w:rPr>
           <w:rFonts w:eastAsia="Times New Roman" w:cs="Times New Roman"/>
         </w:rPr>
@@ -2276,7 +2276,7 @@
           <w:numId w:val="7"/>
         </w:numPr>
         <w:spacing w:before="100" w:beforeAutospacing="1" w:after="100" w:afterAutospacing="1"/>
-        <w:divId w:val="2104261961"/>
+        <w:divId w:val="1674187533"/>
         <w:rPr>
           <w:rFonts w:eastAsia="Times New Roman" w:cs="Times New Roman"/>
         </w:rPr>
@@ -2310,9 +2310,9 @@
 <file path=word/numbering.xml><?xml version="1.0" encoding="utf-8"?>
 <w:numbering xmlns:wpc="http://schemas.microsoft.com/office/word/2010/wordprocessingCanvas" xmlns:mo="http://schemas.microsoft.com/office/mac/office/2008/main" xmlns:mc="http://schemas.openxmlformats.org/markup-compatibility/2006" xmlns:mv="urn:schemas-microsoft-com:mac:vml" xmlns:o="urn:schemas-microsoft-com:office:office" xmlns:r="http://schemas.openxmlformats.org/officeDocument/2006/relationships" xmlns:m="http://schemas.openxmlformats.org/officeDocument/2006/math" xmlns:v="urn:schemas-microsoft-com:vml" xmlns:wp14="http://schemas.microsoft.com/office/word/2010/wordprocessingDrawing" xmlns:wp="http://schemas.openxmlformats.org/drawingml/2006/wordprocessingDrawing" xmlns:w10="urn:schemas-microsoft-com:office:word" xmlns:w="http://schemas.openxmlformats.org/wordprocessingml/2006/main" xmlns:w14="http://schemas.microsoft.com/office/word/2010/wordml" xmlns:wpg="http://schemas.microsoft.com/office/word/2010/wordprocessingGroup" xmlns:wpi="http://schemas.microsoft.com/office/word/2010/wordprocessingInk" xmlns:wne="http://schemas.microsoft.com/office/word/2006/wordml" xmlns:wps="http://schemas.microsoft.com/office/word/2010/wordprocessingShape" mc:Ignorable="w14 wp14">
   <w:abstractNum w:abstractNumId="0">
-    <w:nsid w:val="2A902406"/>
+    <w:nsid w:val="006B41E9"/>
     <w:multiLevelType w:val="multilevel"/>
-    <w:tmpl w:val="5C5A3FF4"/>
+    <w:tmpl w:val="9F3A0A22"/>
     <w:lvl w:ilvl="0">
       <w:start w:val="1"/>
       <w:numFmt w:val="bullet"/>
@@ -2329,7 +2329,7 @@
         <w:sz w:val="20"/>
       </w:rPr>
     </w:lvl>
-    <w:lvl w:ilvl="1">
+    <w:lvl w:ilvl="1" w:tentative="1">
       <w:start w:val="1"/>
       <w:numFmt w:val="bullet"/>
       <w:lvlText w:val="o"/>
@@ -2459,9 +2459,9 @@
     </w:lvl>
   </w:abstractNum>
   <w:abstractNum w:abstractNumId="1">
-    <w:nsid w:val="2B9D6ABA"/>
+    <w:nsid w:val="04F42FA4"/>
     <w:multiLevelType w:val="multilevel"/>
-    <w:tmpl w:val="74127554"/>
+    <w:tmpl w:val="E5823B9A"/>
     <w:lvl w:ilvl="0">
       <w:start w:val="1"/>
       <w:numFmt w:val="bullet"/>
@@ -2478,7 +2478,7 @@
         <w:sz w:val="20"/>
       </w:rPr>
     </w:lvl>
-    <w:lvl w:ilvl="1">
+    <w:lvl w:ilvl="1" w:tentative="1">
       <w:start w:val="1"/>
       <w:numFmt w:val="bullet"/>
       <w:lvlText w:val="o"/>
@@ -2608,9 +2608,9 @@
     </w:lvl>
   </w:abstractNum>
   <w:abstractNum w:abstractNumId="2">
-    <w:nsid w:val="39257994"/>
+    <w:nsid w:val="0C821A8C"/>
     <w:multiLevelType w:val="multilevel"/>
-    <w:tmpl w:val="01289AB4"/>
+    <w:tmpl w:val="4DD661FC"/>
     <w:lvl w:ilvl="0">
       <w:start w:val="1"/>
       <w:numFmt w:val="bullet"/>
@@ -2757,9 +2757,9 @@
     </w:lvl>
   </w:abstractNum>
   <w:abstractNum w:abstractNumId="3">
-    <w:nsid w:val="49D12035"/>
+    <w:nsid w:val="1D450D1D"/>
     <w:multiLevelType w:val="multilevel"/>
-    <w:tmpl w:val="7534C082"/>
+    <w:tmpl w:val="A1BE749C"/>
     <w:lvl w:ilvl="0">
       <w:start w:val="1"/>
       <w:numFmt w:val="bullet"/>
@@ -2776,7 +2776,7 @@
         <w:sz w:val="20"/>
       </w:rPr>
     </w:lvl>
-    <w:lvl w:ilvl="1" w:tentative="1">
+    <w:lvl w:ilvl="1">
       <w:start w:val="1"/>
       <w:numFmt w:val="bullet"/>
       <w:lvlText w:val="o"/>
@@ -2906,9 +2906,9 @@
     </w:lvl>
   </w:abstractNum>
   <w:abstractNum w:abstractNumId="4">
-    <w:nsid w:val="5F353E5F"/>
+    <w:nsid w:val="43A1374D"/>
     <w:multiLevelType w:val="multilevel"/>
-    <w:tmpl w:val="06A07314"/>
+    <w:tmpl w:val="A89E31F8"/>
     <w:lvl w:ilvl="0">
       <w:start w:val="1"/>
       <w:numFmt w:val="bullet"/>
@@ -2925,7 +2925,7 @@
         <w:sz w:val="20"/>
       </w:rPr>
     </w:lvl>
-    <w:lvl w:ilvl="1" w:tentative="1">
+    <w:lvl w:ilvl="1">
       <w:start w:val="1"/>
       <w:numFmt w:val="bullet"/>
       <w:lvlText w:val="o"/>
@@ -3055,9 +3055,158 @@
     </w:lvl>
   </w:abstractNum>
   <w:abstractNum w:abstractNumId="5">
-    <w:nsid w:val="6EC959A2"/>
+    <w:nsid w:val="5B8E1448"/>
     <w:multiLevelType w:val="multilevel"/>
-    <w:tmpl w:val="ABC097DA"/>
+    <w:tmpl w:val="AA20267A"/>
+    <w:lvl w:ilvl="0">
+      <w:start w:val="1"/>
+      <w:numFmt w:val="bullet"/>
+      <w:lvlText w:val=""/>
+      <w:lvlJc w:val="left"/>
+      <w:pPr>
+        <w:tabs>
+          <w:tab w:val="num" w:pos="720"/>
+        </w:tabs>
+        <w:ind w:left="720" w:hanging="360"/>
+      </w:pPr>
+      <w:rPr>
+        <w:rFonts w:ascii="Symbol" w:hAnsi="Symbol" w:hint="default"/>
+        <w:sz w:val="20"/>
+      </w:rPr>
+    </w:lvl>
+    <w:lvl w:ilvl="1" w:tentative="1">
+      <w:start w:val="1"/>
+      <w:numFmt w:val="bullet"/>
+      <w:lvlText w:val="o"/>
+      <w:lvlJc w:val="left"/>
+      <w:pPr>
+        <w:tabs>
+          <w:tab w:val="num" w:pos="1440"/>
+        </w:tabs>
+        <w:ind w:left="1440" w:hanging="360"/>
+      </w:pPr>
+      <w:rPr>
+        <w:rFonts w:ascii="Courier New" w:hAnsi="Courier New" w:hint="default"/>
+        <w:sz w:val="20"/>
+      </w:rPr>
+    </w:lvl>
+    <w:lvl w:ilvl="2" w:tentative="1">
+      <w:start w:val="1"/>
+      <w:numFmt w:val="bullet"/>
+      <w:lvlText w:val=""/>
+      <w:lvlJc w:val="left"/>
+      <w:pPr>
+        <w:tabs>
+          <w:tab w:val="num" w:pos="2160"/>
+        </w:tabs>
+        <w:ind w:left="2160" w:hanging="360"/>
+      </w:pPr>
+      <w:rPr>
+        <w:rFonts w:ascii="Wingdings" w:hAnsi="Wingdings" w:hint="default"/>
+        <w:sz w:val="20"/>
+      </w:rPr>
+    </w:lvl>
+    <w:lvl w:ilvl="3" w:tentative="1">
+      <w:start w:val="1"/>
+      <w:numFmt w:val="bullet"/>
+      <w:lvlText w:val=""/>
+      <w:lvlJc w:val="left"/>
+      <w:pPr>
+        <w:tabs>
+          <w:tab w:val="num" w:pos="2880"/>
+        </w:tabs>
+        <w:ind w:left="2880" w:hanging="360"/>
+      </w:pPr>
+      <w:rPr>
+        <w:rFonts w:ascii="Wingdings" w:hAnsi="Wingdings" w:hint="default"/>
+        <w:sz w:val="20"/>
+      </w:rPr>
+    </w:lvl>
+    <w:lvl w:ilvl="4" w:tentative="1">
+      <w:start w:val="1"/>
+      <w:numFmt w:val="bullet"/>
+      <w:lvlText w:val=""/>
+      <w:lvlJc w:val="left"/>
+      <w:pPr>
+        <w:tabs>
+          <w:tab w:val="num" w:pos="3600"/>
+        </w:tabs>
+        <w:ind w:left="3600" w:hanging="360"/>
+      </w:pPr>
+      <w:rPr>
+        <w:rFonts w:ascii="Wingdings" w:hAnsi="Wingdings" w:hint="default"/>
+        <w:sz w:val="20"/>
+      </w:rPr>
+    </w:lvl>
+    <w:lvl w:ilvl="5" w:tentative="1">
+      <w:start w:val="1"/>
+      <w:numFmt w:val="bullet"/>
+      <w:lvlText w:val=""/>
+      <w:lvlJc w:val="left"/>
+      <w:pPr>
+        <w:tabs>
+          <w:tab w:val="num" w:pos="4320"/>
+        </w:tabs>
+        <w:ind w:left="4320" w:hanging="360"/>
+      </w:pPr>
+      <w:rPr>
+        <w:rFonts w:ascii="Wingdings" w:hAnsi="Wingdings" w:hint="default"/>
+        <w:sz w:val="20"/>
+      </w:rPr>
+    </w:lvl>
+    <w:lvl w:ilvl="6" w:tentative="1">
+      <w:start w:val="1"/>
+      <w:numFmt w:val="bullet"/>
+      <w:lvlText w:val=""/>
+      <w:lvlJc w:val="left"/>
+      <w:pPr>
+        <w:tabs>
+          <w:tab w:val="num" w:pos="5040"/>
+        </w:tabs>
+        <w:ind w:left="5040" w:hanging="360"/>
+      </w:pPr>
+      <w:rPr>
+        <w:rFonts w:ascii="Wingdings" w:hAnsi="Wingdings" w:hint="default"/>
+        <w:sz w:val="20"/>
+      </w:rPr>
+    </w:lvl>
+    <w:lvl w:ilvl="7" w:tentative="1">
+      <w:start w:val="1"/>
+      <w:numFmt w:val="bullet"/>
+      <w:lvlText w:val=""/>
+      <w:lvlJc w:val="left"/>
+      <w:pPr>
+        <w:tabs>
+          <w:tab w:val="num" w:pos="5760"/>
+        </w:tabs>
+        <w:ind w:left="5760" w:hanging="360"/>
+      </w:pPr>
+      <w:rPr>
+        <w:rFonts w:ascii="Wingdings" w:hAnsi="Wingdings" w:hint="default"/>
+        <w:sz w:val="20"/>
+      </w:rPr>
+    </w:lvl>
+    <w:lvl w:ilvl="8" w:tentative="1">
+      <w:start w:val="1"/>
+      <w:numFmt w:val="bullet"/>
+      <w:lvlText w:val=""/>
+      <w:lvlJc w:val="left"/>
+      <w:pPr>
+        <w:tabs>
+          <w:tab w:val="num" w:pos="6480"/>
+        </w:tabs>
+        <w:ind w:left="6480" w:hanging="360"/>
+      </w:pPr>
+      <w:rPr>
+        <w:rFonts w:ascii="Wingdings" w:hAnsi="Wingdings" w:hint="default"/>
+        <w:sz w:val="20"/>
+      </w:rPr>
+    </w:lvl>
+  </w:abstractNum>
+  <w:abstractNum w:abstractNumId="6">
+    <w:nsid w:val="62482FEC"/>
+    <w:multiLevelType w:val="multilevel"/>
+    <w:tmpl w:val="6798AF48"/>
     <w:lvl w:ilvl="0">
       <w:start w:val="1"/>
       <w:numFmt w:val="decimal"/>
@@ -3167,175 +3316,26 @@
       </w:pPr>
     </w:lvl>
   </w:abstractNum>
-  <w:abstractNum w:abstractNumId="6">
-    <w:nsid w:val="7A171EB4"/>
-    <w:multiLevelType w:val="multilevel"/>
-    <w:tmpl w:val="4498D152"/>
-    <w:lvl w:ilvl="0">
-      <w:start w:val="1"/>
-      <w:numFmt w:val="bullet"/>
-      <w:lvlText w:val=""/>
-      <w:lvlJc w:val="left"/>
-      <w:pPr>
-        <w:tabs>
-          <w:tab w:val="num" w:pos="720"/>
-        </w:tabs>
-        <w:ind w:left="720" w:hanging="360"/>
-      </w:pPr>
-      <w:rPr>
-        <w:rFonts w:ascii="Symbol" w:hAnsi="Symbol" w:hint="default"/>
-        <w:sz w:val="20"/>
-      </w:rPr>
-    </w:lvl>
-    <w:lvl w:ilvl="1" w:tentative="1">
-      <w:start w:val="1"/>
-      <w:numFmt w:val="bullet"/>
-      <w:lvlText w:val="o"/>
-      <w:lvlJc w:val="left"/>
-      <w:pPr>
-        <w:tabs>
-          <w:tab w:val="num" w:pos="1440"/>
-        </w:tabs>
-        <w:ind w:left="1440" w:hanging="360"/>
-      </w:pPr>
-      <w:rPr>
-        <w:rFonts w:ascii="Courier New" w:hAnsi="Courier New" w:hint="default"/>
-        <w:sz w:val="20"/>
-      </w:rPr>
-    </w:lvl>
-    <w:lvl w:ilvl="2" w:tentative="1">
-      <w:start w:val="1"/>
-      <w:numFmt w:val="bullet"/>
-      <w:lvlText w:val=""/>
-      <w:lvlJc w:val="left"/>
-      <w:pPr>
-        <w:tabs>
-          <w:tab w:val="num" w:pos="2160"/>
-        </w:tabs>
-        <w:ind w:left="2160" w:hanging="360"/>
-      </w:pPr>
-      <w:rPr>
-        <w:rFonts w:ascii="Wingdings" w:hAnsi="Wingdings" w:hint="default"/>
-        <w:sz w:val="20"/>
-      </w:rPr>
-    </w:lvl>
-    <w:lvl w:ilvl="3" w:tentative="1">
-      <w:start w:val="1"/>
-      <w:numFmt w:val="bullet"/>
-      <w:lvlText w:val=""/>
-      <w:lvlJc w:val="left"/>
-      <w:pPr>
-        <w:tabs>
-          <w:tab w:val="num" w:pos="2880"/>
-        </w:tabs>
-        <w:ind w:left="2880" w:hanging="360"/>
-      </w:pPr>
-      <w:rPr>
-        <w:rFonts w:ascii="Wingdings" w:hAnsi="Wingdings" w:hint="default"/>
-        <w:sz w:val="20"/>
-      </w:rPr>
-    </w:lvl>
-    <w:lvl w:ilvl="4" w:tentative="1">
-      <w:start w:val="1"/>
-      <w:numFmt w:val="bullet"/>
-      <w:lvlText w:val=""/>
-      <w:lvlJc w:val="left"/>
-      <w:pPr>
-        <w:tabs>
-          <w:tab w:val="num" w:pos="3600"/>
-        </w:tabs>
-        <w:ind w:left="3600" w:hanging="360"/>
-      </w:pPr>
-      <w:rPr>
-        <w:rFonts w:ascii="Wingdings" w:hAnsi="Wingdings" w:hint="default"/>
-        <w:sz w:val="20"/>
-      </w:rPr>
-    </w:lvl>
-    <w:lvl w:ilvl="5" w:tentative="1">
-      <w:start w:val="1"/>
-      <w:numFmt w:val="bullet"/>
-      <w:lvlText w:val=""/>
-      <w:lvlJc w:val="left"/>
-      <w:pPr>
-        <w:tabs>
-          <w:tab w:val="num" w:pos="4320"/>
-        </w:tabs>
-        <w:ind w:left="4320" w:hanging="360"/>
-      </w:pPr>
-      <w:rPr>
-        <w:rFonts w:ascii="Wingdings" w:hAnsi="Wingdings" w:hint="default"/>
-        <w:sz w:val="20"/>
-      </w:rPr>
-    </w:lvl>
-    <w:lvl w:ilvl="6" w:tentative="1">
-      <w:start w:val="1"/>
-      <w:numFmt w:val="bullet"/>
-      <w:lvlText w:val=""/>
-      <w:lvlJc w:val="left"/>
-      <w:pPr>
-        <w:tabs>
-          <w:tab w:val="num" w:pos="5040"/>
-        </w:tabs>
-        <w:ind w:left="5040" w:hanging="360"/>
-      </w:pPr>
-      <w:rPr>
-        <w:rFonts w:ascii="Wingdings" w:hAnsi="Wingdings" w:hint="default"/>
-        <w:sz w:val="20"/>
-      </w:rPr>
-    </w:lvl>
-    <w:lvl w:ilvl="7" w:tentative="1">
-      <w:start w:val="1"/>
-      <w:numFmt w:val="bullet"/>
-      <w:lvlText w:val=""/>
-      <w:lvlJc w:val="left"/>
-      <w:pPr>
-        <w:tabs>
-          <w:tab w:val="num" w:pos="5760"/>
-        </w:tabs>
-        <w:ind w:left="5760" w:hanging="360"/>
-      </w:pPr>
-      <w:rPr>
-        <w:rFonts w:ascii="Wingdings" w:hAnsi="Wingdings" w:hint="default"/>
-        <w:sz w:val="20"/>
-      </w:rPr>
-    </w:lvl>
-    <w:lvl w:ilvl="8" w:tentative="1">
-      <w:start w:val="1"/>
-      <w:numFmt w:val="bullet"/>
-      <w:lvlText w:val=""/>
-      <w:lvlJc w:val="left"/>
-      <w:pPr>
-        <w:tabs>
-          <w:tab w:val="num" w:pos="6480"/>
-        </w:tabs>
-        <w:ind w:left="6480" w:hanging="360"/>
-      </w:pPr>
-      <w:rPr>
-        <w:rFonts w:ascii="Wingdings" w:hAnsi="Wingdings" w:hint="default"/>
-        <w:sz w:val="20"/>
-      </w:rPr>
-    </w:lvl>
-  </w:abstractNum>
   <w:num w:numId="1">
+    <w:abstractNumId w:val="5"/>
+  </w:num>
+  <w:num w:numId="2">
+    <w:abstractNumId w:val="4"/>
+  </w:num>
+  <w:num w:numId="3">
+    <w:abstractNumId w:val="6"/>
+  </w:num>
+  <w:num w:numId="4">
+    <w:abstractNumId w:val="0"/>
+  </w:num>
+  <w:num w:numId="5">
     <w:abstractNumId w:val="2"/>
   </w:num>
-  <w:num w:numId="2">
-    <w:abstractNumId w:val="0"/>
-  </w:num>
-  <w:num w:numId="3">
-    <w:abstractNumId w:val="5"/>
-  </w:num>
-  <w:num w:numId="4">
-    <w:abstractNumId w:val="6"/>
-  </w:num>
-  <w:num w:numId="5">
-    <w:abstractNumId w:val="4"/>
-  </w:num>
   <w:num w:numId="6">
-    <w:abstractNumId w:val="3"/>
+    <w:abstractNumId w:val="1"/>
   </w:num>
   <w:num w:numId="7">
-    <w:abstractNumId w:val="1"/>
+    <w:abstractNumId w:val="3"/>
   </w:num>
 </w:numbering>
 </file>

</xml_diff>

<commit_message>
commit test post cre.docx alts
</commit_message>
<xml_diff>
--- a/cre.docx
+++ b/cre.docx
@@ -830,7 +830,9 @@
         <w:divId w:val="258292435"/>
         <w:rPr>
           <w:rFonts w:ascii="Helvetica" w:hAnsi="Helvetica" w:cs="Helvetica"/>
-          <w:color w:val="666666"/>
+          <w:b/>
+          <w:bCs/>
+          <w:color w:val="0C304A"/>
           <w:spacing w:val="3"/>
         </w:rPr>
       </w:pPr>
@@ -844,8 +846,59 @@
         </w:rPr>
         <w:t>Final Certified Application to RIC</w:t>
       </w:r>
+    </w:p>
+    <w:p>
+      <w:pPr>
+        <w:pBdr>
+          <w:left w:val="single" w:sz="6" w:space="0" w:color="D5E0E9"/>
+        </w:pBdr>
+        <w:shd w:val="clear" w:color="auto" w:fill="0C304A"/>
+        <w:spacing w:line="360" w:lineRule="atLeast"/>
+        <w:ind w:left="720"/>
+        <w:divId w:val="258292435"/>
+        <w:rPr>
+          <w:rFonts w:ascii="Helvetica" w:eastAsia="Times New Roman" w:hAnsi="Helvetica" w:cs="Helvetica"/>
+          <w:color w:val="666666"/>
+        </w:rPr>
+      </w:pPr>
+      <w:r>
+        <w:rPr>
+          <w:rFonts w:ascii="Helvetica" w:eastAsia="Times New Roman" w:hAnsi="Helvetica" w:cs="Helvetica"/>
+          <w:caps/>
+          <w:color w:val="666666"/>
+          <w:sz w:val="23"/>
+          <w:szCs w:val="23"/>
+        </w:rPr>
+        <w:t>Today please</w:t>
+      </w:r>
       <w:bookmarkStart w:id="0" w:name="_GoBack"/>
       <w:bookmarkEnd w:id="0"/>
+    </w:p>
+    <w:p>
+      <w:pPr>
+        <w:pBdr>
+          <w:left w:val="single" w:sz="6" w:space="0" w:color="D5E0E9"/>
+        </w:pBdr>
+        <w:shd w:val="clear" w:color="auto" w:fill="0C304A"/>
+        <w:spacing w:line="360" w:lineRule="atLeast"/>
+        <w:ind w:left="720"/>
+        <w:divId w:val="258292435"/>
+        <w:rPr>
+          <w:rFonts w:ascii="Helvetica" w:hAnsi="Helvetica" w:cs="Helvetica"/>
+          <w:color w:val="666666"/>
+          <w:spacing w:val="3"/>
+        </w:rPr>
+      </w:pPr>
+      <w:r>
+        <w:rPr>
+          <w:rFonts w:ascii="Helvetica" w:hAnsi="Helvetica" w:cs="Helvetica"/>
+          <w:b/>
+          <w:bCs/>
+          <w:color w:val="0C304A"/>
+          <w:spacing w:val="3"/>
+        </w:rPr>
+        <w:t>Here’s something new that you have to do.</w:t>
+      </w:r>
       <w:r>
         <w:rPr>
           <w:rFonts w:ascii="Helvetica" w:hAnsi="Helvetica" w:cs="Helvetica"/>
@@ -1135,6 +1188,7 @@
           <w:color w:val="000000"/>
           <w:spacing w:val="3"/>
         </w:rPr>
+        <w:lastRenderedPageBreak/>
         <w:t>CRE in He</w:t>
       </w:r>
       <w:r>
@@ -1215,7 +1269,6 @@
           <w:color w:val="000000"/>
           <w:spacing w:val="3"/>
         </w:rPr>
-        <w:lastRenderedPageBreak/>
         <w:t>The intent of the CRE in Infectious Disease Emergency Response Research stream is to provide support for a single team of researchers to e</w:t>
       </w:r>
       <w:r>
@@ -1834,6 +1887,7 @@
           <w:color w:val="000000"/>
           <w:spacing w:val="3"/>
         </w:rPr>
+        <w:lastRenderedPageBreak/>
         <w:t>CIA and Head of Department/Institute Director signatures.</w:t>
       </w:r>
     </w:p>
@@ -1866,16 +1920,7 @@
           <w:color w:val="000000"/>
           <w:spacing w:val="3"/>
         </w:rPr>
-        <w:t xml:space="preserve">. email) from all CIs and AIs clearly stating their agreement to be on the application along with the application ID number. All </w:t>
-      </w:r>
-      <w:r>
-        <w:rPr>
-          <w:rFonts w:ascii="Helvetica" w:eastAsia="Times New Roman" w:hAnsi="Helvetica" w:cs="Helvetica"/>
-          <w:color w:val="000000"/>
-          <w:spacing w:val="3"/>
-        </w:rPr>
-        <w:lastRenderedPageBreak/>
-        <w:t>written evidence must be attached to the finished Authority to Submit form with the other signatures. This is an NHMRC requirem</w:t>
+        <w:t>. email) from all CIs and AIs clearly stating their agreement to be on the application along with the application ID number. All written evidence must be attached to the finished Authority to Submit form with the other signatures. This is an NHMRC requirem</w:t>
       </w:r>
       <w:r>
         <w:rPr>

</xml_diff>